<commit_message>
updated documents, fixed a upper bound bug
</commit_message>
<xml_diff>
--- a/doc/Model.docx
+++ b/doc/Model.docx
@@ -1115,10 +1115,10 @@
                   <v:path o:extrusionok="f" gradientshapeok="t" o:connecttype="rect"/>
                   <o:lock v:ext="edit" aspectratio="t"/>
                 </v:shapetype>
-                <v:shape id="_x0000_i1025" type="#_x0000_t75" style="width:19.6pt;height:15.5pt" o:ole="">
+                <v:shape id="_x0000_i1025" type="#_x0000_t75" style="width:19.55pt;height:15.3pt" o:ole="">
                   <v:imagedata r:id="rId8" o:title=""/>
                 </v:shape>
-                <o:OLEObject Type="Embed" ProgID="Equation.AxMath" ShapeID="_x0000_i1025" DrawAspect="Content" ObjectID="_1679135180" r:id="rId9"/>
+                <o:OLEObject Type="Embed" ProgID="Equation.AxMath" ShapeID="_x0000_i1025" DrawAspect="Content" ObjectID="_1679145921" r:id="rId9"/>
               </w:object>
             </w:r>
           </w:p>
@@ -1238,10 +1238,10 @@
                 <w:szCs w:val="24"/>
               </w:rPr>
               <w:object w:dxaOrig="340" w:dyaOrig="310" w14:anchorId="3FDA2B5E">
-                <v:shape id="_x0000_i1026" type="#_x0000_t75" style="width:17pt;height:15.5pt" o:ole="">
+                <v:shape id="_x0000_i1026" type="#_x0000_t75" style="width:16.85pt;height:15.3pt" o:ole="">
                   <v:imagedata r:id="rId10" o:title=""/>
                 </v:shape>
-                <o:OLEObject Type="Embed" ProgID="Equation.AxMath" ShapeID="_x0000_i1026" DrawAspect="Content" ObjectID="_1679135181" r:id="rId11"/>
+                <o:OLEObject Type="Embed" ProgID="Equation.AxMath" ShapeID="_x0000_i1026" DrawAspect="Content" ObjectID="_1679145922" r:id="rId11"/>
               </w:object>
             </w:r>
           </w:p>
@@ -1376,10 +1376,10 @@
                 <w:szCs w:val="24"/>
               </w:rPr>
               <w:object w:dxaOrig="280" w:dyaOrig="310" w14:anchorId="2FBE8D31">
-                <v:shape id="_x0000_i1027" type="#_x0000_t75" style="width:14.35pt;height:15.5pt" o:ole="">
+                <v:shape id="_x0000_i1027" type="#_x0000_t75" style="width:14.15pt;height:15.3pt" o:ole="">
                   <v:imagedata r:id="rId12" o:title=""/>
                 </v:shape>
-                <o:OLEObject Type="Embed" ProgID="Equation.AxMath" ShapeID="_x0000_i1027" DrawAspect="Content" ObjectID="_1679135182" r:id="rId13"/>
+                <o:OLEObject Type="Embed" ProgID="Equation.AxMath" ShapeID="_x0000_i1027" DrawAspect="Content" ObjectID="_1679145923" r:id="rId13"/>
               </w:object>
             </w:r>
             <w:r>
@@ -1505,10 +1505,10 @@
                 <w:szCs w:val="24"/>
               </w:rPr>
               <w:object w:dxaOrig="210" w:dyaOrig="310" w14:anchorId="3C3B54B0">
-                <v:shape id="_x0000_i1028" type="#_x0000_t75" style="width:10.55pt;height:15.5pt" o:ole="">
+                <v:shape id="_x0000_i1028" type="#_x0000_t75" style="width:10.7pt;height:15.3pt" o:ole="">
                   <v:imagedata r:id="rId14" o:title=""/>
                 </v:shape>
-                <o:OLEObject Type="Embed" ProgID="Equation.AxMath" ShapeID="_x0000_i1028" DrawAspect="Content" ObjectID="_1679135183" r:id="rId15"/>
+                <o:OLEObject Type="Embed" ProgID="Equation.AxMath" ShapeID="_x0000_i1028" DrawAspect="Content" ObjectID="_1679145924" r:id="rId15"/>
               </w:object>
             </w:r>
             <w:r>
@@ -1728,10 +1728,10 @@
                 <w:szCs w:val="24"/>
               </w:rPr>
               <w:object w:dxaOrig="280" w:dyaOrig="310" w14:anchorId="4B2CAD24">
-                <v:shape id="_x0000_i1029" type="#_x0000_t75" style="width:14.35pt;height:15.5pt" o:ole="">
+                <v:shape id="_x0000_i1029" type="#_x0000_t75" style="width:14.15pt;height:15.3pt" o:ole="">
                   <v:imagedata r:id="rId16" o:title=""/>
                 </v:shape>
-                <o:OLEObject Type="Embed" ProgID="Equation.AxMath" ShapeID="_x0000_i1029" DrawAspect="Content" ObjectID="_1679135184" r:id="rId17"/>
+                <o:OLEObject Type="Embed" ProgID="Equation.AxMath" ShapeID="_x0000_i1029" DrawAspect="Content" ObjectID="_1679145925" r:id="rId17"/>
               </w:object>
             </w:r>
           </w:p>
@@ -1894,7 +1894,7 @@
             <w:pPr>
               <w:spacing w:line="360" w:lineRule="auto"/>
               <w:rPr>
-                <w:rFonts w:eastAsia="楷体" w:hint="eastAsia"/>
+                <w:rFonts w:eastAsia="楷体"/>
                 <w:sz w:val="24"/>
                 <w:szCs w:val="24"/>
                 <w:highlight w:val="yellow"/>
@@ -1963,10 +1963,10 @@
                 <w:szCs w:val="24"/>
               </w:rPr>
               <w:object w:dxaOrig="220" w:dyaOrig="310" w14:anchorId="0BFB29AE">
-                <v:shape id="_x0000_i1030" type="#_x0000_t75" style="width:11.1pt;height:15.5pt" o:ole="">
+                <v:shape id="_x0000_i1030" type="#_x0000_t75" style="width:11.1pt;height:15.3pt" o:ole="">
                   <v:imagedata r:id="rId18" o:title=""/>
                 </v:shape>
-                <o:OLEObject Type="Embed" ProgID="Equation.AxMath" ShapeID="_x0000_i1030" DrawAspect="Content" ObjectID="_1679135185" r:id="rId19"/>
+                <o:OLEObject Type="Embed" ProgID="Equation.AxMath" ShapeID="_x0000_i1030" DrawAspect="Content" ObjectID="_1679145926" r:id="rId19"/>
               </w:object>
             </w:r>
           </w:p>
@@ -2049,10 +2049,10 @@
                 <w:szCs w:val="24"/>
               </w:rPr>
               <w:object w:dxaOrig="370" w:dyaOrig="310" w14:anchorId="3D7AA565">
-                <v:shape id="_x0000_i1031" type="#_x0000_t75" style="width:18.45pt;height:15.5pt" o:ole="">
+                <v:shape id="_x0000_i1031" type="#_x0000_t75" style="width:18.4pt;height:15.3pt" o:ole="">
                   <v:imagedata r:id="rId20" o:title=""/>
                 </v:shape>
-                <o:OLEObject Type="Embed" ProgID="Equation.AxMath" ShapeID="_x0000_i1031" DrawAspect="Content" ObjectID="_1679135186" r:id="rId21"/>
+                <o:OLEObject Type="Embed" ProgID="Equation.AxMath" ShapeID="_x0000_i1031" DrawAspect="Content" ObjectID="_1679145927" r:id="rId21"/>
               </w:object>
             </w:r>
             <w:r>
@@ -2179,10 +2179,10 @@
                 <w:szCs w:val="24"/>
               </w:rPr>
               <w:object w:dxaOrig="370" w:dyaOrig="310" w14:anchorId="2527DB7A">
-                <v:shape id="_x0000_i1032" type="#_x0000_t75" style="width:18.45pt;height:15.5pt" o:ole="">
+                <v:shape id="_x0000_i1032" type="#_x0000_t75" style="width:18.4pt;height:15.3pt" o:ole="">
                   <v:imagedata r:id="rId22" o:title=""/>
                 </v:shape>
-                <o:OLEObject Type="Embed" ProgID="Equation.AxMath" ShapeID="_x0000_i1032" DrawAspect="Content" ObjectID="_1679135187" r:id="rId23"/>
+                <o:OLEObject Type="Embed" ProgID="Equation.AxMath" ShapeID="_x0000_i1032" DrawAspect="Content" ObjectID="_1679145928" r:id="rId23"/>
               </w:object>
             </w:r>
           </w:p>
@@ -2531,10 +2531,10 @@
           <w:szCs w:val="24"/>
         </w:rPr>
         <w:object w:dxaOrig="280" w:dyaOrig="310" w14:anchorId="051B8B40">
-          <v:shape id="_x0000_i1033" type="#_x0000_t75" style="width:14.35pt;height:15.5pt" o:ole="">
+          <v:shape id="_x0000_i1033" type="#_x0000_t75" style="width:14.15pt;height:15.3pt" o:ole="">
             <v:imagedata r:id="rId16" o:title=""/>
           </v:shape>
-          <o:OLEObject Type="Embed" ProgID="Equation.AxMath" ShapeID="_x0000_i1033" DrawAspect="Content" ObjectID="_1679135188" r:id="rId24"/>
+          <o:OLEObject Type="Embed" ProgID="Equation.AxMath" ShapeID="_x0000_i1033" DrawAspect="Content" ObjectID="_1679145929" r:id="rId24"/>
         </w:object>
       </w:r>
       <w:r>
@@ -2553,10 +2553,10 @@
           <w:szCs w:val="24"/>
         </w:rPr>
         <w:object w:dxaOrig="300" w:dyaOrig="310" w14:anchorId="0CB9C502">
-          <v:shape id="_x0000_i1034" type="#_x0000_t75" style="width:15.2pt;height:15.5pt" o:ole="">
+          <v:shape id="_x0000_i1034" type="#_x0000_t75" style="width:15.3pt;height:15.3pt" o:ole="">
             <v:imagedata r:id="rId25" o:title=""/>
           </v:shape>
-          <o:OLEObject Type="Embed" ProgID="Equation.AxMath" ShapeID="_x0000_i1034" DrawAspect="Content" ObjectID="_1679135189" r:id="rId26"/>
+          <o:OLEObject Type="Embed" ProgID="Equation.AxMath" ShapeID="_x0000_i1034" DrawAspect="Content" ObjectID="_1679145930" r:id="rId26"/>
         </w:object>
       </w:r>
       <w:r>
@@ -2590,10 +2590,10 @@
           <w:position w:val="-8"/>
         </w:rPr>
         <w:object w:dxaOrig="300" w:dyaOrig="270" w14:anchorId="4DC79E64">
-          <v:shape id="_x0000_i1035" type="#_x0000_t75" style="width:15.2pt;height:13.15pt" o:ole="">
+          <v:shape id="_x0000_i1035" type="#_x0000_t75" style="width:15.3pt;height:13pt" o:ole="">
             <v:imagedata r:id="rId27" o:title=""/>
           </v:shape>
-          <o:OLEObject Type="Embed" ProgID="Equation.AxMath" ShapeID="_x0000_i1035" DrawAspect="Content" ObjectID="_1679135190" r:id="rId28"/>
+          <o:OLEObject Type="Embed" ProgID="Equation.AxMath" ShapeID="_x0000_i1035" DrawAspect="Content" ObjectID="_1679145931" r:id="rId28"/>
         </w:object>
       </w:r>
       <w:r>
@@ -2631,10 +2631,10 @@
           <w:position w:val="-8"/>
         </w:rPr>
         <w:object w:dxaOrig="310" w:dyaOrig="270" w14:anchorId="7E1432CC">
-          <v:shape id="_x0000_i1036" type="#_x0000_t75" style="width:15.5pt;height:13.15pt" o:ole="">
+          <v:shape id="_x0000_i1036" type="#_x0000_t75" style="width:15.3pt;height:13pt" o:ole="">
             <v:imagedata r:id="rId29" o:title=""/>
           </v:shape>
-          <o:OLEObject Type="Embed" ProgID="Equation.AxMath" ShapeID="_x0000_i1036" DrawAspect="Content" ObjectID="_1679135191" r:id="rId30"/>
+          <o:OLEObject Type="Embed" ProgID="Equation.AxMath" ShapeID="_x0000_i1036" DrawAspect="Content" ObjectID="_1679145932" r:id="rId30"/>
         </w:object>
       </w:r>
       <w:r>
@@ -2670,10 +2670,10 @@
           <w:szCs w:val="24"/>
         </w:rPr>
         <w:object w:dxaOrig="3220" w:dyaOrig="330" w14:anchorId="67EDBF75">
-          <v:shape id="_x0000_i1037" type="#_x0000_t75" style="width:161pt;height:16.4pt" o:ole="">
+          <v:shape id="_x0000_i1037" type="#_x0000_t75" style="width:160.85pt;height:16.45pt" o:ole="">
             <v:imagedata r:id="rId31" o:title=""/>
           </v:shape>
-          <o:OLEObject Type="Embed" ProgID="Equation.AxMath" ShapeID="_x0000_i1037" DrawAspect="Content" ObjectID="_1679135192" r:id="rId32"/>
+          <o:OLEObject Type="Embed" ProgID="Equation.AxMath" ShapeID="_x0000_i1037" DrawAspect="Content" ObjectID="_1679145933" r:id="rId32"/>
         </w:object>
       </w:r>
       <w:r>
@@ -2705,10 +2705,10 @@
           <w:position w:val="-24"/>
         </w:rPr>
         <w:object w:dxaOrig="1670" w:dyaOrig="610" w14:anchorId="26D6D561">
-          <v:shape id="_x0000_i1038" type="#_x0000_t75" style="width:83.4pt;height:30.75pt" o:ole="">
+          <v:shape id="_x0000_i1038" type="#_x0000_t75" style="width:83.5pt;height:30.65pt" o:ole="">
             <v:imagedata r:id="rId33" o:title=""/>
           </v:shape>
-          <o:OLEObject Type="Embed" ProgID="Equation.AxMath" ShapeID="_x0000_i1038" DrawAspect="Content" ObjectID="_1679135193" r:id="rId34"/>
+          <o:OLEObject Type="Embed" ProgID="Equation.AxMath" ShapeID="_x0000_i1038" DrawAspect="Content" ObjectID="_1679145934" r:id="rId34"/>
         </w:object>
       </w:r>
     </w:p>
@@ -2747,10 +2747,10 @@
           <w:position w:val="-29"/>
         </w:rPr>
         <w:object w:dxaOrig="2050" w:dyaOrig="660" w14:anchorId="1AC4B6F8">
-          <v:shape id="_x0000_i1039" type="#_x0000_t75" style="width:102.75pt;height:33.05pt" o:ole="">
+          <v:shape id="_x0000_i1039" type="#_x0000_t75" style="width:102.65pt;height:32.95pt" o:ole="">
             <v:imagedata r:id="rId35" o:title=""/>
           </v:shape>
-          <o:OLEObject Type="Embed" ProgID="Equation.AxMath" ShapeID="_x0000_i1039" DrawAspect="Content" ObjectID="_1679135194" r:id="rId36"/>
+          <o:OLEObject Type="Embed" ProgID="Equation.AxMath" ShapeID="_x0000_i1039" DrawAspect="Content" ObjectID="_1679145935" r:id="rId36"/>
         </w:object>
       </w:r>
       <w:r>
@@ -2774,14 +2774,27 @@
       <w:r>
         <w:instrText>(</w:instrText>
       </w:r>
-      <w:fldSimple w:instr=" SEQ AMEqn \c \* Arabic \* MERGEFORMAT ">
-        <w:r>
-          <w:rPr>
-            <w:noProof/>
-          </w:rPr>
-          <w:instrText>1</w:instrText>
-        </w:r>
-      </w:fldSimple>
+      <w:r>
+        <w:fldChar w:fldCharType="begin"/>
+      </w:r>
+      <w:r>
+        <w:instrText xml:space="preserve"> SEQ AMEqn \c \* Arabic \* MERGEFORMAT </w:instrText>
+      </w:r>
+      <w:r>
+        <w:fldChar w:fldCharType="separate"/>
+      </w:r>
+      <w:r>
+        <w:rPr>
+          <w:noProof/>
+        </w:rPr>
+        <w:instrText>1</w:instrText>
+      </w:r>
+      <w:r>
+        <w:rPr>
+          <w:noProof/>
+        </w:rPr>
+        <w:fldChar w:fldCharType="end"/>
+      </w:r>
       <w:r>
         <w:instrText>)</w:instrText>
       </w:r>
@@ -3044,10 +3057,10 @@
           <w:position w:val="-29"/>
         </w:rPr>
         <w:object w:dxaOrig="1250" w:dyaOrig="550" w14:anchorId="07ABFB93">
-          <v:shape id="_x0000_i1040" type="#_x0000_t75" style="width:62.35pt;height:27.5pt" o:ole="">
+          <v:shape id="_x0000_i1040" type="#_x0000_t75" style="width:62.45pt;height:27.55pt" o:ole="">
             <v:imagedata r:id="rId37" o:title=""/>
           </v:shape>
-          <o:OLEObject Type="Embed" ProgID="Equation.AxMath" ShapeID="_x0000_i1040" DrawAspect="Content" ObjectID="_1679135195" r:id="rId38"/>
+          <o:OLEObject Type="Embed" ProgID="Equation.AxMath" ShapeID="_x0000_i1040" DrawAspect="Content" ObjectID="_1679145936" r:id="rId38"/>
         </w:object>
       </w:r>
       <w:r>
@@ -3071,14 +3084,27 @@
       <w:r>
         <w:instrText>(</w:instrText>
       </w:r>
-      <w:fldSimple w:instr=" SEQ AMEqn \c \* Arabic \* MERGEFORMAT ">
-        <w:r>
-          <w:rPr>
-            <w:noProof/>
-          </w:rPr>
-          <w:instrText>2</w:instrText>
-        </w:r>
-      </w:fldSimple>
+      <w:r>
+        <w:fldChar w:fldCharType="begin"/>
+      </w:r>
+      <w:r>
+        <w:instrText xml:space="preserve"> SEQ AMEqn \c \* Arabic \* MERGEFORMAT </w:instrText>
+      </w:r>
+      <w:r>
+        <w:fldChar w:fldCharType="separate"/>
+      </w:r>
+      <w:r>
+        <w:rPr>
+          <w:noProof/>
+        </w:rPr>
+        <w:instrText>2</w:instrText>
+      </w:r>
+      <w:r>
+        <w:rPr>
+          <w:noProof/>
+        </w:rPr>
+        <w:fldChar w:fldCharType="end"/>
+      </w:r>
       <w:r>
         <w:instrText>)</w:instrText>
       </w:r>
@@ -3098,10 +3124,10 @@
           <w:position w:val="-29"/>
         </w:rPr>
         <w:object w:dxaOrig="1280" w:dyaOrig="550" w14:anchorId="6BDEE1B5">
-          <v:shape id="_x0000_i1041" type="#_x0000_t75" style="width:64.1pt;height:27.5pt" o:ole="">
+          <v:shape id="_x0000_i1041" type="#_x0000_t75" style="width:63.95pt;height:27.55pt" o:ole="">
             <v:imagedata r:id="rId39" o:title=""/>
           </v:shape>
-          <o:OLEObject Type="Embed" ProgID="Equation.AxMath" ShapeID="_x0000_i1041" DrawAspect="Content" ObjectID="_1679135196" r:id="rId40"/>
+          <o:OLEObject Type="Embed" ProgID="Equation.AxMath" ShapeID="_x0000_i1041" DrawAspect="Content" ObjectID="_1679145937" r:id="rId40"/>
         </w:object>
       </w:r>
       <w:r>
@@ -3125,14 +3151,30 @@
       <w:r>
         <w:instrText>(</w:instrText>
       </w:r>
-      <w:fldSimple w:instr=" SEQ AMEqn \c \* Arabic \* MERGEFORMAT ">
-        <w:r>
-          <w:rPr>
-            <w:noProof/>
-          </w:rPr>
-          <w:instrText>3</w:instrText>
-        </w:r>
-      </w:fldSimple>
+      <w:r>
+        <w:fldChar w:fldCharType="begin"/>
+      </w:r>
+      <w:r>
+        <w:instrText xml:space="preserve"> SEQ AMEqn \c \* Arabic \* MERGEFORM</w:instrText>
+      </w:r>
+      <w:r>
+        <w:instrText xml:space="preserve">AT </w:instrText>
+      </w:r>
+      <w:r>
+        <w:fldChar w:fldCharType="separate"/>
+      </w:r>
+      <w:r>
+        <w:rPr>
+          <w:noProof/>
+        </w:rPr>
+        <w:instrText>3</w:instrText>
+      </w:r>
+      <w:r>
+        <w:rPr>
+          <w:noProof/>
+        </w:rPr>
+        <w:fldChar w:fldCharType="end"/>
+      </w:r>
       <w:r>
         <w:instrText>)</w:instrText>
       </w:r>
@@ -3152,10 +3194,10 @@
           <w:position w:val="-29"/>
         </w:rPr>
         <w:object w:dxaOrig="1340" w:dyaOrig="550" w14:anchorId="6085DC81">
-          <v:shape id="_x0000_i1042" type="#_x0000_t75" style="width:67pt;height:27.5pt" o:ole="">
+          <v:shape id="_x0000_i1042" type="#_x0000_t75" style="width:67pt;height:27.55pt" o:ole="">
             <v:imagedata r:id="rId41" o:title=""/>
           </v:shape>
-          <o:OLEObject Type="Embed" ProgID="Equation.AxMath" ShapeID="_x0000_i1042" DrawAspect="Content" ObjectID="_1679135197" r:id="rId42"/>
+          <o:OLEObject Type="Embed" ProgID="Equation.AxMath" ShapeID="_x0000_i1042" DrawAspect="Content" ObjectID="_1679145938" r:id="rId42"/>
         </w:object>
       </w:r>
       <w:r>
@@ -3179,14 +3221,27 @@
       <w:r>
         <w:instrText>(</w:instrText>
       </w:r>
-      <w:fldSimple w:instr=" SEQ AMEqn \c \* Arabic \* MERGEFORMAT ">
-        <w:r>
-          <w:rPr>
-            <w:noProof/>
-          </w:rPr>
-          <w:instrText>4</w:instrText>
-        </w:r>
-      </w:fldSimple>
+      <w:r>
+        <w:fldChar w:fldCharType="begin"/>
+      </w:r>
+      <w:r>
+        <w:instrText xml:space="preserve"> SEQ AMEqn \c \* Arabic \* MERGEFORMAT </w:instrText>
+      </w:r>
+      <w:r>
+        <w:fldChar w:fldCharType="separate"/>
+      </w:r>
+      <w:r>
+        <w:rPr>
+          <w:noProof/>
+        </w:rPr>
+        <w:instrText>4</w:instrText>
+      </w:r>
+      <w:r>
+        <w:rPr>
+          <w:noProof/>
+        </w:rPr>
+        <w:fldChar w:fldCharType="end"/>
+      </w:r>
       <w:r>
         <w:instrText>)</w:instrText>
       </w:r>
@@ -3254,10 +3309,10 @@
           <w:position w:val="-29"/>
         </w:rPr>
         <w:object w:dxaOrig="3870" w:dyaOrig="660" w14:anchorId="0A693588">
-          <v:shape id="_x0000_i1043" type="#_x0000_t75" style="width:193.45pt;height:33.05pt" o:ole="">
+          <v:shape id="_x0000_i1043" type="#_x0000_t75" style="width:193.4pt;height:32.95pt" o:ole="">
             <v:imagedata r:id="rId43" o:title=""/>
           </v:shape>
-          <o:OLEObject Type="Embed" ProgID="Equation.AxMath" ShapeID="_x0000_i1043" DrawAspect="Content" ObjectID="_1679135198" r:id="rId44"/>
+          <o:OLEObject Type="Embed" ProgID="Equation.AxMath" ShapeID="_x0000_i1043" DrawAspect="Content" ObjectID="_1679145939" r:id="rId44"/>
         </w:object>
       </w:r>
       <w:r>
@@ -3281,14 +3336,27 @@
       <w:r>
         <w:instrText>(</w:instrText>
       </w:r>
-      <w:fldSimple w:instr=" SEQ AMEqn \c \* Arabic \* MERGEFORMAT ">
-        <w:r>
-          <w:rPr>
-            <w:noProof/>
-          </w:rPr>
-          <w:instrText>5</w:instrText>
-        </w:r>
-      </w:fldSimple>
+      <w:r>
+        <w:fldChar w:fldCharType="begin"/>
+      </w:r>
+      <w:r>
+        <w:instrText xml:space="preserve"> SEQ AMEqn \c \* Arabic \* MERGEFORMAT </w:instrText>
+      </w:r>
+      <w:r>
+        <w:fldChar w:fldCharType="separate"/>
+      </w:r>
+      <w:r>
+        <w:rPr>
+          <w:noProof/>
+        </w:rPr>
+        <w:instrText>5</w:instrText>
+      </w:r>
+      <w:r>
+        <w:rPr>
+          <w:noProof/>
+        </w:rPr>
+        <w:fldChar w:fldCharType="end"/>
+      </w:r>
       <w:r>
         <w:instrText>)</w:instrText>
       </w:r>
@@ -3308,10 +3376,10 @@
           <w:position w:val="-29"/>
         </w:rPr>
         <w:object w:dxaOrig="1700" w:dyaOrig="550" w14:anchorId="01374EC5">
-          <v:shape id="_x0000_i1044" type="#_x0000_t75" style="width:84.9pt;height:27.5pt" o:ole="">
+          <v:shape id="_x0000_i1044" type="#_x0000_t75" style="width:85pt;height:27.55pt" o:ole="">
             <v:imagedata r:id="rId45" o:title=""/>
           </v:shape>
-          <o:OLEObject Type="Embed" ProgID="Equation.AxMath" ShapeID="_x0000_i1044" DrawAspect="Content" ObjectID="_1679135199" r:id="rId46"/>
+          <o:OLEObject Type="Embed" ProgID="Equation.AxMath" ShapeID="_x0000_i1044" DrawAspect="Content" ObjectID="_1679145940" r:id="rId46"/>
         </w:object>
       </w:r>
       <w:r>
@@ -3335,14 +3403,27 @@
       <w:r>
         <w:instrText>(</w:instrText>
       </w:r>
-      <w:fldSimple w:instr=" SEQ AMEqn \c \* Arabic \* MERGEFORMAT ">
-        <w:r>
-          <w:rPr>
-            <w:noProof/>
-          </w:rPr>
-          <w:instrText>6</w:instrText>
-        </w:r>
-      </w:fldSimple>
+      <w:r>
+        <w:fldChar w:fldCharType="begin"/>
+      </w:r>
+      <w:r>
+        <w:instrText xml:space="preserve"> SEQ AMEqn \c \* Arabic \* MERGEFORMAT </w:instrText>
+      </w:r>
+      <w:r>
+        <w:fldChar w:fldCharType="separate"/>
+      </w:r>
+      <w:r>
+        <w:rPr>
+          <w:noProof/>
+        </w:rPr>
+        <w:instrText>6</w:instrText>
+      </w:r>
+      <w:r>
+        <w:rPr>
+          <w:noProof/>
+        </w:rPr>
+        <w:fldChar w:fldCharType="end"/>
+      </w:r>
       <w:r>
         <w:instrText>)</w:instrText>
       </w:r>
@@ -3453,10 +3534,10 @@
           <w:szCs w:val="24"/>
         </w:rPr>
         <w:object w:dxaOrig="340" w:dyaOrig="310" w14:anchorId="41D57D0F">
-          <v:shape id="_x0000_i1045" type="#_x0000_t75" style="width:17pt;height:15.5pt" o:ole="">
+          <v:shape id="_x0000_i1045" type="#_x0000_t75" style="width:16.85pt;height:15.3pt" o:ole="">
             <v:imagedata r:id="rId10" o:title=""/>
           </v:shape>
-          <o:OLEObject Type="Embed" ProgID="Equation.AxMath" ShapeID="_x0000_i1045" DrawAspect="Content" ObjectID="_1679135200" r:id="rId47"/>
+          <o:OLEObject Type="Embed" ProgID="Equation.AxMath" ShapeID="_x0000_i1045" DrawAspect="Content" ObjectID="_1679145941" r:id="rId47"/>
         </w:object>
       </w:r>
       <w:r>
@@ -3475,10 +3556,10 @@
           <w:szCs w:val="24"/>
         </w:rPr>
         <w:object w:dxaOrig="390" w:dyaOrig="310" w14:anchorId="362B89B5">
-          <v:shape id="_x0000_i1046" type="#_x0000_t75" style="width:19.6pt;height:15.5pt" o:ole="">
+          <v:shape id="_x0000_i1046" type="#_x0000_t75" style="width:19.55pt;height:15.3pt" o:ole="">
             <v:imagedata r:id="rId8" o:title=""/>
           </v:shape>
-          <o:OLEObject Type="Embed" ProgID="Equation.AxMath" ShapeID="_x0000_i1046" DrawAspect="Content" ObjectID="_1679135201" r:id="rId48"/>
+          <o:OLEObject Type="Embed" ProgID="Equation.AxMath" ShapeID="_x0000_i1046" DrawAspect="Content" ObjectID="_1679145942" r:id="rId48"/>
         </w:object>
       </w:r>
       <w:r>
@@ -3497,10 +3578,10 @@
           <w:szCs w:val="24"/>
         </w:rPr>
         <w:object w:dxaOrig="340" w:dyaOrig="310" w14:anchorId="3F4EC137">
-          <v:shape id="_x0000_i1047" type="#_x0000_t75" style="width:17pt;height:15.5pt" o:ole="">
+          <v:shape id="_x0000_i1047" type="#_x0000_t75" style="width:16.85pt;height:15.3pt" o:ole="">
             <v:imagedata r:id="rId10" o:title=""/>
           </v:shape>
-          <o:OLEObject Type="Embed" ProgID="Equation.AxMath" ShapeID="_x0000_i1047" DrawAspect="Content" ObjectID="_1679135202" r:id="rId49"/>
+          <o:OLEObject Type="Embed" ProgID="Equation.AxMath" ShapeID="_x0000_i1047" DrawAspect="Content" ObjectID="_1679145943" r:id="rId49"/>
         </w:object>
       </w:r>
       <w:r>
@@ -3524,10 +3605,10 @@
           <w:position w:val="-29"/>
         </w:rPr>
         <w:object w:dxaOrig="3650" w:dyaOrig="550" w14:anchorId="4B573A5D">
-          <v:shape id="_x0000_i1048" type="#_x0000_t75" style="width:182.65pt;height:27.5pt" o:ole="">
+          <v:shape id="_x0000_i1048" type="#_x0000_t75" style="width:182.7pt;height:27.55pt" o:ole="">
             <v:imagedata r:id="rId50" o:title=""/>
           </v:shape>
-          <o:OLEObject Type="Embed" ProgID="Equation.AxMath" ShapeID="_x0000_i1048" DrawAspect="Content" ObjectID="_1679135203" r:id="rId51"/>
+          <o:OLEObject Type="Embed" ProgID="Equation.AxMath" ShapeID="_x0000_i1048" DrawAspect="Content" ObjectID="_1679145944" r:id="rId51"/>
         </w:object>
       </w:r>
       <w:r>
@@ -3551,14 +3632,27 @@
       <w:r>
         <w:instrText>(</w:instrText>
       </w:r>
-      <w:fldSimple w:instr=" SEQ AMEqn \c \* Arabic \* MERGEFORMAT ">
-        <w:r>
-          <w:rPr>
-            <w:noProof/>
-          </w:rPr>
-          <w:instrText>7</w:instrText>
-        </w:r>
-      </w:fldSimple>
+      <w:r>
+        <w:fldChar w:fldCharType="begin"/>
+      </w:r>
+      <w:r>
+        <w:instrText xml:space="preserve"> SEQ AMEqn \c \* Arabic \* MERGEFORMAT </w:instrText>
+      </w:r>
+      <w:r>
+        <w:fldChar w:fldCharType="separate"/>
+      </w:r>
+      <w:r>
+        <w:rPr>
+          <w:noProof/>
+        </w:rPr>
+        <w:instrText>7</w:instrText>
+      </w:r>
+      <w:r>
+        <w:rPr>
+          <w:noProof/>
+        </w:rPr>
+        <w:fldChar w:fldCharType="end"/>
+      </w:r>
       <w:r>
         <w:instrText>)</w:instrText>
       </w:r>
@@ -3578,10 +3672,10 @@
           <w:position w:val="-9"/>
         </w:rPr>
         <w:object w:dxaOrig="2140" w:dyaOrig="310" w14:anchorId="6C66E463">
-          <v:shape id="_x0000_i1049" type="#_x0000_t75" style="width:106.85pt;height:15.5pt" o:ole="">
+          <v:shape id="_x0000_i1049" type="#_x0000_t75" style="width:106.85pt;height:15.3pt" o:ole="">
             <v:imagedata r:id="rId52" o:title=""/>
           </v:shape>
-          <o:OLEObject Type="Embed" ProgID="Equation.AxMath" ShapeID="_x0000_i1049" DrawAspect="Content" ObjectID="_1679135204" r:id="rId53"/>
+          <o:OLEObject Type="Embed" ProgID="Equation.AxMath" ShapeID="_x0000_i1049" DrawAspect="Content" ObjectID="_1679145945" r:id="rId53"/>
         </w:object>
       </w:r>
       <w:r>
@@ -3605,14 +3699,30 @@
       <w:r>
         <w:instrText>(</w:instrText>
       </w:r>
-      <w:fldSimple w:instr=" SEQ AMEqn \c \* Arabic \* MERGEFORMAT ">
-        <w:r>
-          <w:rPr>
-            <w:noProof/>
-          </w:rPr>
-          <w:instrText>8</w:instrText>
-        </w:r>
-      </w:fldSimple>
+      <w:r>
+        <w:fldChar w:fldCharType="begin"/>
+      </w:r>
+      <w:r>
+        <w:instrText xml:space="preserve"> SEQ AMEq</w:instrText>
+      </w:r>
+      <w:r>
+        <w:instrText xml:space="preserve">n \c \* Arabic \* MERGEFORMAT </w:instrText>
+      </w:r>
+      <w:r>
+        <w:fldChar w:fldCharType="separate"/>
+      </w:r>
+      <w:r>
+        <w:rPr>
+          <w:noProof/>
+        </w:rPr>
+        <w:instrText>8</w:instrText>
+      </w:r>
+      <w:r>
+        <w:rPr>
+          <w:noProof/>
+        </w:rPr>
+        <w:fldChar w:fldCharType="end"/>
+      </w:r>
       <w:r>
         <w:instrText>)</w:instrText>
       </w:r>
@@ -3632,10 +3742,10 @@
           <w:position w:val="-9"/>
         </w:rPr>
         <w:object w:dxaOrig="2140" w:dyaOrig="310" w14:anchorId="4254ABAA">
-          <v:shape id="_x0000_i1050" type="#_x0000_t75" style="width:106.85pt;height:15.5pt" o:ole="">
+          <v:shape id="_x0000_i1050" type="#_x0000_t75" style="width:106.85pt;height:15.3pt" o:ole="">
             <v:imagedata r:id="rId54" o:title=""/>
           </v:shape>
-          <o:OLEObject Type="Embed" ProgID="Equation.AxMath" ShapeID="_x0000_i1050" DrawAspect="Content" ObjectID="_1679135205" r:id="rId55"/>
+          <o:OLEObject Type="Embed" ProgID="Equation.AxMath" ShapeID="_x0000_i1050" DrawAspect="Content" ObjectID="_1679145946" r:id="rId55"/>
         </w:object>
       </w:r>
       <w:r>
@@ -3659,14 +3769,27 @@
       <w:r>
         <w:instrText>(</w:instrText>
       </w:r>
-      <w:fldSimple w:instr=" SEQ AMEqn \c \* Arabic \* MERGEFORMAT ">
-        <w:r>
-          <w:rPr>
-            <w:noProof/>
-          </w:rPr>
-          <w:instrText>9</w:instrText>
-        </w:r>
-      </w:fldSimple>
+      <w:r>
+        <w:fldChar w:fldCharType="begin"/>
+      </w:r>
+      <w:r>
+        <w:instrText xml:space="preserve"> SEQ AMEqn \c \* Arabic \* MERGEFORMAT </w:instrText>
+      </w:r>
+      <w:r>
+        <w:fldChar w:fldCharType="separate"/>
+      </w:r>
+      <w:r>
+        <w:rPr>
+          <w:noProof/>
+        </w:rPr>
+        <w:instrText>9</w:instrText>
+      </w:r>
+      <w:r>
+        <w:rPr>
+          <w:noProof/>
+        </w:rPr>
+        <w:fldChar w:fldCharType="end"/>
+      </w:r>
       <w:r>
         <w:instrText>)</w:instrText>
       </w:r>
@@ -3949,10 +4072,10 @@
           <w:szCs w:val="24"/>
         </w:rPr>
         <w:object w:dxaOrig="280" w:dyaOrig="310" w14:anchorId="3C73D463">
-          <v:shape id="_x0000_i1051" type="#_x0000_t75" style="width:14.35pt;height:15.5pt" o:ole="">
+          <v:shape id="_x0000_i1051" type="#_x0000_t75" style="width:14.15pt;height:15.3pt" o:ole="">
             <v:imagedata r:id="rId57" o:title=""/>
           </v:shape>
-          <o:OLEObject Type="Embed" ProgID="Equation.AxMath" ShapeID="_x0000_i1051" DrawAspect="Content" ObjectID="_1679135206" r:id="rId58"/>
+          <o:OLEObject Type="Embed" ProgID="Equation.AxMath" ShapeID="_x0000_i1051" DrawAspect="Content" ObjectID="_1679145947" r:id="rId58"/>
         </w:object>
       </w:r>
       <w:r>
@@ -3971,10 +4094,10 @@
           <w:szCs w:val="24"/>
         </w:rPr>
         <w:object w:dxaOrig="340" w:dyaOrig="310" w14:anchorId="42A7AC63">
-          <v:shape id="_x0000_i1052" type="#_x0000_t75" style="width:17pt;height:15.5pt" o:ole="">
+          <v:shape id="_x0000_i1052" type="#_x0000_t75" style="width:16.85pt;height:15.3pt" o:ole="">
             <v:imagedata r:id="rId10" o:title=""/>
           </v:shape>
-          <o:OLEObject Type="Embed" ProgID="Equation.AxMath" ShapeID="_x0000_i1052" DrawAspect="Content" ObjectID="_1679135207" r:id="rId59"/>
+          <o:OLEObject Type="Embed" ProgID="Equation.AxMath" ShapeID="_x0000_i1052" DrawAspect="Content" ObjectID="_1679145948" r:id="rId59"/>
         </w:object>
       </w:r>
       <w:r>
@@ -3993,10 +4116,10 @@
           <w:szCs w:val="24"/>
         </w:rPr>
         <w:object w:dxaOrig="280" w:dyaOrig="310" w14:anchorId="358D2450">
-          <v:shape id="_x0000_i1053" type="#_x0000_t75" style="width:14.35pt;height:15.5pt" o:ole="">
+          <v:shape id="_x0000_i1053" type="#_x0000_t75" style="width:14.15pt;height:15.3pt" o:ole="">
             <v:imagedata r:id="rId57" o:title=""/>
           </v:shape>
-          <o:OLEObject Type="Embed" ProgID="Equation.AxMath" ShapeID="_x0000_i1053" DrawAspect="Content" ObjectID="_1679135208" r:id="rId60"/>
+          <o:OLEObject Type="Embed" ProgID="Equation.AxMath" ShapeID="_x0000_i1053" DrawAspect="Content" ObjectID="_1679145949" r:id="rId60"/>
         </w:object>
       </w:r>
       <w:r>
@@ -4020,10 +4143,10 @@
           <w:position w:val="-9"/>
         </w:rPr>
         <w:object w:dxaOrig="2530" w:dyaOrig="310" w14:anchorId="02B6DC72">
-          <v:shape id="_x0000_i1054" type="#_x0000_t75" style="width:126.45pt;height:15.5pt" o:ole="">
+          <v:shape id="_x0000_i1054" type="#_x0000_t75" style="width:126.4pt;height:15.3pt" o:ole="">
             <v:imagedata r:id="rId61" o:title=""/>
           </v:shape>
-          <o:OLEObject Type="Embed" ProgID="Equation.AxMath" ShapeID="_x0000_i1054" DrawAspect="Content" ObjectID="_1679135209" r:id="rId62"/>
+          <o:OLEObject Type="Embed" ProgID="Equation.AxMath" ShapeID="_x0000_i1054" DrawAspect="Content" ObjectID="_1679145950" r:id="rId62"/>
         </w:object>
       </w:r>
       <w:r>
@@ -4047,14 +4170,27 @@
       <w:r>
         <w:instrText>(</w:instrText>
       </w:r>
-      <w:fldSimple w:instr=" SEQ AMEqn \c \* Arabic \* MERGEFORMAT ">
-        <w:r>
-          <w:rPr>
-            <w:noProof/>
-          </w:rPr>
-          <w:instrText>10</w:instrText>
-        </w:r>
-      </w:fldSimple>
+      <w:r>
+        <w:fldChar w:fldCharType="begin"/>
+      </w:r>
+      <w:r>
+        <w:instrText xml:space="preserve"> SEQ AMEqn \c \* Arabic \* MERGEFORMAT </w:instrText>
+      </w:r>
+      <w:r>
+        <w:fldChar w:fldCharType="separate"/>
+      </w:r>
+      <w:r>
+        <w:rPr>
+          <w:noProof/>
+        </w:rPr>
+        <w:instrText>10</w:instrText>
+      </w:r>
+      <w:r>
+        <w:rPr>
+          <w:noProof/>
+        </w:rPr>
+        <w:fldChar w:fldCharType="end"/>
+      </w:r>
       <w:r>
         <w:instrText>)</w:instrText>
       </w:r>
@@ -4074,10 +4210,10 @@
           <w:position w:val="-29"/>
         </w:rPr>
         <w:object w:dxaOrig="2280" w:dyaOrig="550" w14:anchorId="3C33AA8D">
-          <v:shape id="_x0000_i1055" type="#_x0000_t75" style="width:114.15pt;height:27.5pt" o:ole="">
+          <v:shape id="_x0000_i1055" type="#_x0000_t75" style="width:114.15pt;height:27.55pt" o:ole="">
             <v:imagedata r:id="rId63" o:title=""/>
           </v:shape>
-          <o:OLEObject Type="Embed" ProgID="Equation.AxMath" ShapeID="_x0000_i1055" DrawAspect="Content" ObjectID="_1679135210" r:id="rId64"/>
+          <o:OLEObject Type="Embed" ProgID="Equation.AxMath" ShapeID="_x0000_i1055" DrawAspect="Content" ObjectID="_1679145951" r:id="rId64"/>
         </w:object>
       </w:r>
       <w:r>
@@ -4101,14 +4237,27 @@
       <w:r>
         <w:instrText>(</w:instrText>
       </w:r>
-      <w:fldSimple w:instr=" SEQ AMEqn \c \* Arabic \* MERGEFORMAT ">
-        <w:r>
-          <w:rPr>
-            <w:noProof/>
-          </w:rPr>
-          <w:instrText>11</w:instrText>
-        </w:r>
-      </w:fldSimple>
+      <w:r>
+        <w:fldChar w:fldCharType="begin"/>
+      </w:r>
+      <w:r>
+        <w:instrText xml:space="preserve"> SEQ AMEqn \c \* Arabic \* MERGEFORMAT </w:instrText>
+      </w:r>
+      <w:r>
+        <w:fldChar w:fldCharType="separate"/>
+      </w:r>
+      <w:r>
+        <w:rPr>
+          <w:noProof/>
+        </w:rPr>
+        <w:instrText>11</w:instrText>
+      </w:r>
+      <w:r>
+        <w:rPr>
+          <w:noProof/>
+        </w:rPr>
+        <w:fldChar w:fldCharType="end"/>
+      </w:r>
       <w:r>
         <w:instrText>)</w:instrText>
       </w:r>
@@ -4128,10 +4277,10 @@
           <w:position w:val="-29"/>
         </w:rPr>
         <w:object w:dxaOrig="2240" w:dyaOrig="550" w14:anchorId="2522B25A">
-          <v:shape id="_x0000_i1056" type="#_x0000_t75" style="width:111.8pt;height:27.5pt" o:ole="">
+          <v:shape id="_x0000_i1056" type="#_x0000_t75" style="width:111.85pt;height:27.55pt" o:ole="">
             <v:imagedata r:id="rId65" o:title=""/>
           </v:shape>
-          <o:OLEObject Type="Embed" ProgID="Equation.AxMath" ShapeID="_x0000_i1056" DrawAspect="Content" ObjectID="_1679135211" r:id="rId66"/>
+          <o:OLEObject Type="Embed" ProgID="Equation.AxMath" ShapeID="_x0000_i1056" DrawAspect="Content" ObjectID="_1679145952" r:id="rId66"/>
         </w:object>
       </w:r>
       <w:r>
@@ -4155,14 +4304,27 @@
       <w:r>
         <w:instrText>(</w:instrText>
       </w:r>
-      <w:fldSimple w:instr=" SEQ AMEqn \c \* Arabic \* MERGEFORMAT ">
-        <w:r>
-          <w:rPr>
-            <w:noProof/>
-          </w:rPr>
-          <w:instrText>12</w:instrText>
-        </w:r>
-      </w:fldSimple>
+      <w:r>
+        <w:fldChar w:fldCharType="begin"/>
+      </w:r>
+      <w:r>
+        <w:instrText xml:space="preserve"> SEQ AMEqn \c \* Arabic \* MERGEFORMAT </w:instrText>
+      </w:r>
+      <w:r>
+        <w:fldChar w:fldCharType="separate"/>
+      </w:r>
+      <w:r>
+        <w:rPr>
+          <w:noProof/>
+        </w:rPr>
+        <w:instrText>12</w:instrText>
+      </w:r>
+      <w:r>
+        <w:rPr>
+          <w:noProof/>
+        </w:rPr>
+        <w:fldChar w:fldCharType="end"/>
+      </w:r>
       <w:r>
         <w:instrText>)</w:instrText>
       </w:r>
@@ -4237,17 +4399,7 @@
           <w:szCs w:val="24"/>
           <w:highlight w:val="yellow"/>
         </w:rPr>
-        <w:t>）</w:t>
-      </w:r>
-      <w:r>
-        <w:rPr>
-          <w:rFonts w:eastAsia="楷体" w:hint="eastAsia"/>
-          <w:b/>
-          <w:sz w:val="24"/>
-          <w:szCs w:val="24"/>
-          <w:highlight w:val="yellow"/>
-        </w:rPr>
-        <w:t>决策变量上限</w:t>
+        <w:t>）决策变量上限</w:t>
       </w:r>
     </w:p>
     <w:p>
@@ -4331,25 +4483,7 @@
           <w:szCs w:val="24"/>
           <w:highlight w:val="yellow"/>
         </w:rPr>
-        <w:t>一定不大于所有</w:t>
-      </w:r>
-      <w:r>
-        <w:rPr>
-          <w:rFonts w:eastAsia="楷体" w:hint="eastAsia"/>
-          <w:sz w:val="24"/>
-          <w:szCs w:val="24"/>
-          <w:highlight w:val="yellow"/>
-        </w:rPr>
-        <w:t>现存</w:t>
-      </w:r>
-      <w:r>
-        <w:rPr>
-          <w:rFonts w:eastAsia="楷体" w:hint="eastAsia"/>
-          <w:sz w:val="24"/>
-          <w:szCs w:val="24"/>
-          <w:highlight w:val="yellow"/>
-        </w:rPr>
-        <w:t>货币</w:t>
+        <w:t>一定不大于所有现存货币</w:t>
       </w:r>
       <m:oMath>
         <m:r>
@@ -4389,16 +4523,7 @@
           <w:szCs w:val="24"/>
           <w:highlight w:val="yellow"/>
         </w:rPr>
-        <w:t>一定不大于</w:t>
-      </w:r>
-      <w:r>
-        <w:rPr>
-          <w:rFonts w:eastAsia="楷体" w:hint="eastAsia"/>
-          <w:sz w:val="24"/>
-          <w:szCs w:val="24"/>
-          <w:highlight w:val="yellow"/>
-        </w:rPr>
-        <w:t>所有现存货币</w:t>
+        <w:t>一定不大于所有现存货币</w:t>
       </w:r>
       <m:oMath>
         <m:r>
@@ -4418,16 +4543,7 @@
           <w:szCs w:val="24"/>
           <w:highlight w:val="yellow"/>
         </w:rPr>
-        <w:t>的总量</w:t>
-      </w:r>
-      <w:r>
-        <w:rPr>
-          <w:rFonts w:eastAsia="楷体" w:hint="eastAsia"/>
-          <w:sz w:val="24"/>
-          <w:szCs w:val="24"/>
-          <w:highlight w:val="yellow"/>
-        </w:rPr>
-        <w:t>。又因起点不允许有流入，起点从不同渠道的流出值一定不大于待兑换的货币</w:t>
+        <w:t>的总量。又因起点不允许有流入，起点从不同渠道的流出值一定不大于待兑换的货币</w:t>
       </w:r>
       <m:oMath>
         <m:r>
@@ -4715,7 +4831,43 @@
               <w:szCs w:val="24"/>
               <w:highlight w:val="yellow"/>
             </w:rPr>
-            <m:t xml:space="preserve"> ∀i,j,k</m:t>
+            <m:t xml:space="preserve"> ∀i</m:t>
+          </m:r>
+          <m:r>
+            <w:rPr>
+              <w:rFonts w:ascii="Cambria Math" w:eastAsia="楷体" w:hAnsi="Cambria Math"/>
+              <w:sz w:val="24"/>
+              <w:szCs w:val="24"/>
+              <w:highlight w:val="yellow"/>
+            </w:rPr>
+            <m:t>≠o</m:t>
+          </m:r>
+          <m:r>
+            <w:rPr>
+              <w:rFonts w:ascii="Cambria Math" w:eastAsia="楷体" w:hAnsi="Cambria Math"/>
+              <w:sz w:val="24"/>
+              <w:szCs w:val="24"/>
+              <w:highlight w:val="yellow"/>
+            </w:rPr>
+            <m:t>,j</m:t>
+          </m:r>
+          <m:r>
+            <w:rPr>
+              <w:rFonts w:ascii="Cambria Math" w:eastAsia="楷体" w:hAnsi="Cambria Math"/>
+              <w:sz w:val="24"/>
+              <w:szCs w:val="24"/>
+              <w:highlight w:val="yellow"/>
+            </w:rPr>
+            <m:t>≠o</m:t>
+          </m:r>
+          <m:r>
+            <w:rPr>
+              <w:rFonts w:ascii="Cambria Math" w:eastAsia="楷体" w:hAnsi="Cambria Math"/>
+              <w:sz w:val="24"/>
+              <w:szCs w:val="24"/>
+              <w:highlight w:val="yellow"/>
+            </w:rPr>
+            <m:t>,k</m:t>
           </m:r>
         </m:oMath>
       </m:oMathPara>
@@ -4962,7 +5114,7 @@
         <w:spacing w:line="360" w:lineRule="auto"/>
         <w:jc w:val="left"/>
         <w:rPr>
-          <w:rFonts w:eastAsia="楷体" w:hint="eastAsia"/>
+          <w:rFonts w:eastAsia="楷体"/>
           <w:sz w:val="24"/>
           <w:szCs w:val="24"/>
           <w:highlight w:val="yellow"/>
@@ -5056,7 +5208,25 @@
               <w:szCs w:val="24"/>
               <w:highlight w:val="yellow"/>
             </w:rPr>
-            <m:t xml:space="preserve"> ∀j,k</m:t>
+            <m:t xml:space="preserve"> ∀j</m:t>
+          </m:r>
+          <m:r>
+            <w:rPr>
+              <w:rFonts w:ascii="Cambria Math" w:eastAsia="楷体" w:hAnsi="Cambria Math"/>
+              <w:sz w:val="24"/>
+              <w:szCs w:val="24"/>
+              <w:highlight w:val="yellow"/>
+            </w:rPr>
+            <m:t>≠o</m:t>
+          </m:r>
+          <m:r>
+            <w:rPr>
+              <w:rFonts w:ascii="Cambria Math" w:eastAsia="楷体" w:hAnsi="Cambria Math"/>
+              <w:sz w:val="24"/>
+              <w:szCs w:val="24"/>
+              <w:highlight w:val="yellow"/>
+            </w:rPr>
+            <m:t>,k</m:t>
           </m:r>
         </m:oMath>
       </m:oMathPara>
@@ -5067,7 +5237,7 @@
         <w:spacing w:line="360" w:lineRule="auto"/>
         <w:jc w:val="left"/>
         <w:rPr>
-          <w:rFonts w:eastAsia="楷体" w:hint="eastAsia"/>
+          <w:rFonts w:eastAsia="楷体"/>
           <w:sz w:val="24"/>
           <w:szCs w:val="24"/>
         </w:rPr>
@@ -5198,7 +5368,25 @@
               <w:szCs w:val="24"/>
               <w:highlight w:val="yellow"/>
             </w:rPr>
-            <m:t xml:space="preserve"> ∀i,k</m:t>
+            <m:t xml:space="preserve"> ∀i</m:t>
+          </m:r>
+          <m:r>
+            <w:rPr>
+              <w:rFonts w:ascii="Cambria Math" w:eastAsia="楷体" w:hAnsi="Cambria Math"/>
+              <w:sz w:val="24"/>
+              <w:szCs w:val="24"/>
+              <w:highlight w:val="yellow"/>
+            </w:rPr>
+            <m:t>≠o</m:t>
+          </m:r>
+          <m:r>
+            <w:rPr>
+              <w:rFonts w:ascii="Cambria Math" w:eastAsia="楷体" w:hAnsi="Cambria Math"/>
+              <w:sz w:val="24"/>
+              <w:szCs w:val="24"/>
+              <w:highlight w:val="yellow"/>
+            </w:rPr>
+            <m:t>,k</m:t>
           </m:r>
         </m:oMath>
       </m:oMathPara>
@@ -5299,7 +5487,7 @@
           <v:shape id="_x0000_i1057" type="#_x0000_t75" style="width:223.3pt;height:381.05pt" o:ole="">
             <v:imagedata r:id="rId67" o:title=""/>
           </v:shape>
-          <o:OLEObject Type="Embed" ProgID="Equation.AxMath" ShapeID="_x0000_i1057" DrawAspect="Content" ObjectID="_1679135212" r:id="rId68"/>
+          <o:OLEObject Type="Embed" ProgID="Equation.AxMath" ShapeID="_x0000_i1057" DrawAspect="Content" ObjectID="_1679145953" r:id="rId68"/>
         </w:object>
       </w:r>
     </w:p>
@@ -5650,7 +5838,7 @@
         <w:spacing w:line="360" w:lineRule="auto"/>
         <w:jc w:val="left"/>
         <w:rPr>
-          <w:rFonts w:eastAsia="楷体" w:hint="eastAsia"/>
+          <w:rFonts w:eastAsia="楷体"/>
           <w:sz w:val="24"/>
           <w:szCs w:val="24"/>
           <w:highlight w:val="yellow"/>
@@ -5755,7 +5943,7 @@
         <w:spacing w:line="360" w:lineRule="auto"/>
         <w:jc w:val="left"/>
         <w:rPr>
-          <w:rFonts w:eastAsia="楷体" w:hint="eastAsia"/>
+          <w:rFonts w:eastAsia="楷体"/>
           <w:sz w:val="24"/>
           <w:szCs w:val="24"/>
         </w:rPr>
@@ -6985,6 +7173,7 @@
     <w:lsdException w:name="HTML Sample" w:semiHidden="1" w:unhideWhenUsed="1"/>
     <w:lsdException w:name="HTML Typewriter" w:semiHidden="1" w:unhideWhenUsed="1"/>
     <w:lsdException w:name="HTML Variable" w:semiHidden="1" w:unhideWhenUsed="1"/>
+    <w:lsdException w:name="Normal Table" w:semiHidden="1" w:unhideWhenUsed="1"/>
     <w:lsdException w:name="annotation subject" w:semiHidden="1" w:unhideWhenUsed="1"/>
     <w:lsdException w:name="No List" w:semiHidden="1" w:unhideWhenUsed="1"/>
     <w:lsdException w:name="Outline List 1" w:semiHidden="1" w:unhideWhenUsed="1"/>
@@ -7031,8 +7220,10 @@
     <w:lsdException w:name="Table Subtle 2" w:semiHidden="1" w:unhideWhenUsed="1"/>
     <w:lsdException w:name="Table Web 1" w:semiHidden="1" w:unhideWhenUsed="1"/>
     <w:lsdException w:name="Table Web 2" w:semiHidden="1" w:unhideWhenUsed="1"/>
+    <w:lsdException w:name="Table Web 3" w:semiHidden="1" w:unhideWhenUsed="1"/>
     <w:lsdException w:name="Balloon Text" w:semiHidden="1" w:unhideWhenUsed="1"/>
     <w:lsdException w:name="Table Grid" w:uiPriority="39"/>
+    <w:lsdException w:name="Table Theme" w:semiHidden="1" w:unhideWhenUsed="1"/>
     <w:lsdException w:name="Placeholder Text" w:semiHidden="1"/>
     <w:lsdException w:name="No Spacing" w:uiPriority="1" w:qFormat="1"/>
     <w:lsdException w:name="Light Shading" w:uiPriority="60"/>

</xml_diff>

<commit_message>
fined upper bound constraints
</commit_message>
<xml_diff>
--- a/doc/Model.docx
+++ b/doc/Model.docx
@@ -1,6 +1,6 @@
 
 <file path=word/document.xml><?xml version="1.0" encoding="utf-8"?>
-<w:document xmlns:wpc="http://schemas.microsoft.com/office/word/2010/wordprocessingCanvas" xmlns:cx="http://schemas.microsoft.com/office/drawing/2014/chartex" xmlns:cx1="http://schemas.microsoft.com/office/drawing/2015/9/8/chartex" xmlns:cx2="http://schemas.microsoft.com/office/drawing/2015/10/21/chartex" xmlns:cx3="http://schemas.microsoft.com/office/drawing/2016/5/9/chartex" xmlns:cx4="http://schemas.microsoft.com/office/drawing/2016/5/10/chartex" xmlns:cx5="http://schemas.microsoft.com/office/drawing/2016/5/11/chartex" xmlns:cx6="http://schemas.microsoft.com/office/drawing/2016/5/12/chartex" xmlns:cx7="http://schemas.microsoft.com/office/drawing/2016/5/13/chartex" xmlns:cx8="http://schemas.microsoft.com/office/drawing/2016/5/14/chartex" xmlns:mc="http://schemas.openxmlformats.org/markup-compatibility/2006" xmlns:aink="http://schemas.microsoft.com/office/drawing/2016/ink" xmlns:am3d="http://schemas.microsoft.com/office/drawing/2017/model3d" xmlns:o="urn:schemas-microsoft-com:office:office" xmlns:r="http://schemas.openxmlformats.org/officeDocument/2006/relationships" xmlns:m="http://schemas.openxmlformats.org/officeDocument/2006/math" xmlns:v="urn:schemas-microsoft-com:vml" xmlns:wp14="http://schemas.microsoft.com/office/word/2010/wordprocessingDrawing" xmlns:wp="http://schemas.openxmlformats.org/drawingml/2006/wordprocessingDrawing" xmlns:w10="urn:schemas-microsoft-com:office:word" xmlns:w="http://schemas.openxmlformats.org/wordprocessingml/2006/main" xmlns:w14="http://schemas.microsoft.com/office/word/2010/wordml" xmlns:w15="http://schemas.microsoft.com/office/word/2012/wordml" xmlns:w16cex="http://schemas.microsoft.com/office/word/2018/wordml/cex" xmlns:w16cid="http://schemas.microsoft.com/office/word/2016/wordml/cid" xmlns:w16="http://schemas.microsoft.com/office/word/2018/wordml" xmlns:w16se="http://schemas.microsoft.com/office/word/2015/wordml/symex" xmlns:wpg="http://schemas.microsoft.com/office/word/2010/wordprocessingGroup" xmlns:wpi="http://schemas.microsoft.com/office/word/2010/wordprocessingInk" xmlns:wne="http://schemas.microsoft.com/office/word/2006/wordml" xmlns:wps="http://schemas.microsoft.com/office/word/2010/wordprocessingShape" mc:Ignorable="w14 w15 w16se w16cid w16 w16cex wp14">
+<w:document xmlns:wpc="http://schemas.microsoft.com/office/word/2010/wordprocessingCanvas" xmlns:cx="http://schemas.microsoft.com/office/drawing/2014/chartex" xmlns:cx1="http://schemas.microsoft.com/office/drawing/2015/9/8/chartex" xmlns:cx2="http://schemas.microsoft.com/office/drawing/2015/10/21/chartex" xmlns:cx3="http://schemas.microsoft.com/office/drawing/2016/5/9/chartex" xmlns:cx4="http://schemas.microsoft.com/office/drawing/2016/5/10/chartex" xmlns:cx5="http://schemas.microsoft.com/office/drawing/2016/5/11/chartex" xmlns:cx6="http://schemas.microsoft.com/office/drawing/2016/5/12/chartex" xmlns:cx7="http://schemas.microsoft.com/office/drawing/2016/5/13/chartex" xmlns:cx8="http://schemas.microsoft.com/office/drawing/2016/5/14/chartex" xmlns:mc="http://schemas.openxmlformats.org/markup-compatibility/2006" xmlns:aink="http://schemas.microsoft.com/office/drawing/2016/ink" xmlns:am3d="http://schemas.microsoft.com/office/drawing/2017/model3d" xmlns:o="urn:schemas-microsoft-com:office:office" xmlns:r="http://schemas.openxmlformats.org/officeDocument/2006/relationships" xmlns:m="http://schemas.openxmlformats.org/officeDocument/2006/math" xmlns:v="urn:schemas-microsoft-com:vml" xmlns:wp14="http://schemas.microsoft.com/office/word/2010/wordprocessingDrawing" xmlns:wp="http://schemas.openxmlformats.org/drawingml/2006/wordprocessingDrawing" xmlns:w10="urn:schemas-microsoft-com:office:word" xmlns:w="http://schemas.openxmlformats.org/wordprocessingml/2006/main" xmlns:w14="http://schemas.microsoft.com/office/word/2010/wordml" xmlns:w15="http://schemas.microsoft.com/office/word/2012/wordml" xmlns:w16cid="http://schemas.microsoft.com/office/word/2016/wordml/cid" xmlns:w16se="http://schemas.microsoft.com/office/word/2015/wordml/symex" xmlns:wpg="http://schemas.microsoft.com/office/word/2010/wordprocessingGroup" xmlns:wpi="http://schemas.microsoft.com/office/word/2010/wordprocessingInk" xmlns:wne="http://schemas.microsoft.com/office/word/2006/wordml" xmlns:wps="http://schemas.microsoft.com/office/word/2010/wordprocessingShape" mc:Ignorable="w14 w15 w16se w16cid wp14">
   <w:body>
     <w:p>
       <w:pPr>
@@ -37,7 +37,7 @@
     </w:p>
     <w:p>
       <w:pPr>
-        <w:pStyle w:val="Heading1"/>
+        <w:pStyle w:val="1"/>
         <w:spacing w:before="120" w:after="120"/>
       </w:pPr>
       <w:r>
@@ -66,7 +66,25 @@
           <w:sz w:val="24"/>
           <w:szCs w:val="24"/>
         </w:rPr>
-        <w:t>数字货币种类繁多、兑换汇率随货币当前存量和交易兑换量而变化，选择不同兑换路径（包括中间币种和汇兑渠道）将产生不同收益。因此，在多币种兑换过程中存在套利机会。具体而言，以一定数量的货币</w:t>
+        <w:t>数字货币种类繁多、兑换汇率</w:t>
+      </w:r>
+      <w:proofErr w:type="gramStart"/>
+      <w:r>
+        <w:rPr>
+          <w:rFonts w:eastAsia="楷体" w:hint="eastAsia"/>
+          <w:sz w:val="24"/>
+          <w:szCs w:val="24"/>
+        </w:rPr>
+        <w:t>随货币</w:t>
+      </w:r>
+      <w:proofErr w:type="gramEnd"/>
+      <w:r>
+        <w:rPr>
+          <w:rFonts w:eastAsia="楷体" w:hint="eastAsia"/>
+          <w:sz w:val="24"/>
+          <w:szCs w:val="24"/>
+        </w:rPr>
+        <w:t>当前存量和交易兑换量而变化，选择不同兑换路径（包括中间币种和汇兑渠道）将产生不同收益。因此，在多币种兑换过程中存在套利机会。具体而言，以一定数量的货币</w:t>
       </w:r>
       <w:r>
         <w:rPr>
@@ -171,7 +189,7 @@
     </w:p>
     <w:p>
       <w:pPr>
-        <w:pStyle w:val="Heading1"/>
+        <w:pStyle w:val="1"/>
         <w:spacing w:before="120" w:after="120"/>
       </w:pPr>
       <w:r>
@@ -228,13 +246,23 @@
         </w:rPr>
         <w:t>K</w:t>
       </w:r>
-      <w:r>
-        <w:rPr>
-          <w:rFonts w:eastAsia="楷体" w:hint="eastAsia"/>
-          <w:sz w:val="24"/>
-          <w:szCs w:val="24"/>
-        </w:rPr>
-        <w:t>个渠道（交易所</w:t>
+      <w:proofErr w:type="gramStart"/>
+      <w:r>
+        <w:rPr>
+          <w:rFonts w:eastAsia="楷体" w:hint="eastAsia"/>
+          <w:sz w:val="24"/>
+          <w:szCs w:val="24"/>
+        </w:rPr>
+        <w:t>个</w:t>
+      </w:r>
+      <w:proofErr w:type="gramEnd"/>
+      <w:r>
+        <w:rPr>
+          <w:rFonts w:eastAsia="楷体" w:hint="eastAsia"/>
+          <w:sz w:val="24"/>
+          <w:szCs w:val="24"/>
+        </w:rPr>
+        <w:t>渠道（交易所</w:t>
       </w:r>
       <w:r>
         <w:rPr>
@@ -390,7 +418,7 @@
           <w:noProof/>
         </w:rPr>
         <w:drawing>
-          <wp:inline distT="0" distB="0" distL="0" distR="0" wp14:anchorId="045F20FE" wp14:editId="5081750F">
+          <wp:inline distT="0" distB="0" distL="0" distR="0">
             <wp:extent cx="3582035" cy="1957070"/>
             <wp:effectExtent l="0" t="0" r="0" b="5080"/>
             <wp:docPr id="3" name="图片 3"/>
@@ -460,7 +488,7 @@
     </w:p>
     <w:p>
       <w:pPr>
-        <w:pStyle w:val="Heading2"/>
+        <w:pStyle w:val="2"/>
         <w:rPr>
           <w:rFonts w:ascii="Times New Roman" w:hAnsi="Times New Roman" w:cs="Times New Roman"/>
         </w:rPr>
@@ -516,7 +544,7 @@
     </w:p>
     <w:tbl>
       <w:tblPr>
-        <w:tblStyle w:val="TableGrid"/>
+        <w:tblStyle w:val="a3"/>
         <w:tblW w:w="0" w:type="auto"/>
         <w:tblLook w:val="04A0" w:firstRow="1" w:lastRow="0" w:firstColumn="1" w:lastColumn="0" w:noHBand="0" w:noVBand="1"/>
       </w:tblPr>
@@ -987,7 +1015,7 @@
     </w:p>
     <w:tbl>
       <w:tblPr>
-        <w:tblStyle w:val="TableGrid"/>
+        <w:tblStyle w:val="a3"/>
         <w:tblW w:w="0" w:type="auto"/>
         <w:tblLook w:val="04A0" w:firstRow="1" w:lastRow="0" w:firstColumn="1" w:lastColumn="0" w:noHBand="0" w:noVBand="1"/>
       </w:tblPr>
@@ -1095,7 +1123,7 @@
                 <w:sz w:val="24"/>
                 <w:szCs w:val="24"/>
               </w:rPr>
-              <w:object w:dxaOrig="390" w:dyaOrig="310" w14:anchorId="1174908D">
+              <w:object w:dxaOrig="390" w:dyaOrig="310">
                 <v:shapetype id="_x0000_t75" coordsize="21600,21600" o:spt="75" o:preferrelative="t" path="m@4@5l@4@11@9@11@9@5xe" filled="f" stroked="f">
                   <v:stroke joinstyle="miter"/>
                   <v:formulas>
@@ -1115,10 +1143,10 @@
                   <v:path o:extrusionok="f" gradientshapeok="t" o:connecttype="rect"/>
                   <o:lock v:ext="edit" aspectratio="t"/>
                 </v:shapetype>
-                <v:shape id="_x0000_i1025" type="#_x0000_t75" style="width:19.55pt;height:15.3pt" o:ole="">
+                <v:shape id="_x0000_i1025" type="#_x0000_t75" style="width:19.65pt;height:15.5pt" o:ole="">
                   <v:imagedata r:id="rId8" o:title=""/>
                 </v:shape>
-                <o:OLEObject Type="Embed" ProgID="Equation.AxMath" ShapeID="_x0000_i1025" DrawAspect="Content" ObjectID="_1679145921" r:id="rId9"/>
+                <o:OLEObject Type="Embed" ProgID="Equation.AxMath" ShapeID="_x0000_i1025" DrawAspect="Content" ObjectID="_1679310111" r:id="rId9"/>
               </w:object>
             </w:r>
           </w:p>
@@ -1149,8 +1177,18 @@
                 <w:sz w:val="24"/>
                 <w:szCs w:val="24"/>
               </w:rPr>
-              <w:t>为经渠道</w:t>
-            </w:r>
+              <w:t>为</w:t>
+            </w:r>
+            <w:proofErr w:type="gramStart"/>
+            <w:r>
+              <w:rPr>
+                <w:rFonts w:eastAsia="楷体" w:hint="eastAsia"/>
+                <w:sz w:val="24"/>
+                <w:szCs w:val="24"/>
+              </w:rPr>
+              <w:t>经渠道</w:t>
+            </w:r>
+            <w:proofErr w:type="gramEnd"/>
             <w:r>
               <w:rPr>
                 <w:rFonts w:eastAsia="楷体"/>
@@ -1237,11 +1275,11 @@
                 <w:sz w:val="24"/>
                 <w:szCs w:val="24"/>
               </w:rPr>
-              <w:object w:dxaOrig="340" w:dyaOrig="310" w14:anchorId="3FDA2B5E">
-                <v:shape id="_x0000_i1026" type="#_x0000_t75" style="width:16.85pt;height:15.3pt" o:ole="">
+              <w:object w:dxaOrig="340" w:dyaOrig="310">
+                <v:shape id="_x0000_i1026" type="#_x0000_t75" style="width:16.75pt;height:15.5pt" o:ole="">
                   <v:imagedata r:id="rId10" o:title=""/>
                 </v:shape>
-                <o:OLEObject Type="Embed" ProgID="Equation.AxMath" ShapeID="_x0000_i1026" DrawAspect="Content" ObjectID="_1679145922" r:id="rId11"/>
+                <o:OLEObject Type="Embed" ProgID="Equation.AxMath" ShapeID="_x0000_i1026" DrawAspect="Content" ObjectID="_1679310112" r:id="rId11"/>
               </w:object>
             </w:r>
           </w:p>
@@ -1272,8 +1310,18 @@
                 <w:sz w:val="24"/>
                 <w:szCs w:val="24"/>
               </w:rPr>
-              <w:t>是否从渠道</w:t>
-            </w:r>
+              <w:t>是否</w:t>
+            </w:r>
+            <w:proofErr w:type="gramStart"/>
+            <w:r>
+              <w:rPr>
+                <w:rFonts w:eastAsia="楷体" w:hint="eastAsia"/>
+                <w:sz w:val="24"/>
+                <w:szCs w:val="24"/>
+              </w:rPr>
+              <w:t>从渠道</w:t>
+            </w:r>
+            <w:proofErr w:type="gramEnd"/>
             <w:r>
               <w:rPr>
                 <w:rFonts w:eastAsia="楷体"/>
@@ -1375,11 +1423,11 @@
                 <w:sz w:val="24"/>
                 <w:szCs w:val="24"/>
               </w:rPr>
-              <w:object w:dxaOrig="280" w:dyaOrig="310" w14:anchorId="2FBE8D31">
-                <v:shape id="_x0000_i1027" type="#_x0000_t75" style="width:14.15pt;height:15.3pt" o:ole="">
+              <w:object w:dxaOrig="280" w:dyaOrig="310">
+                <v:shape id="_x0000_i1027" type="#_x0000_t75" style="width:14.25pt;height:15.5pt" o:ole="">
                   <v:imagedata r:id="rId12" o:title=""/>
                 </v:shape>
-                <o:OLEObject Type="Embed" ProgID="Equation.AxMath" ShapeID="_x0000_i1027" DrawAspect="Content" ObjectID="_1679145923" r:id="rId13"/>
+                <o:OLEObject Type="Embed" ProgID="Equation.AxMath" ShapeID="_x0000_i1027" DrawAspect="Content" ObjectID="_1679310113" r:id="rId13"/>
               </w:object>
             </w:r>
             <w:r>
@@ -1504,11 +1552,11 @@
                 <w:sz w:val="24"/>
                 <w:szCs w:val="24"/>
               </w:rPr>
-              <w:object w:dxaOrig="210" w:dyaOrig="310" w14:anchorId="3C3B54B0">
-                <v:shape id="_x0000_i1028" type="#_x0000_t75" style="width:10.7pt;height:15.3pt" o:ole="">
+              <w:object w:dxaOrig="210" w:dyaOrig="310">
+                <v:shape id="_x0000_i1028" type="#_x0000_t75" style="width:10.45pt;height:15.5pt" o:ole="">
                   <v:imagedata r:id="rId14" o:title=""/>
                 </v:shape>
-                <o:OLEObject Type="Embed" ProgID="Equation.AxMath" ShapeID="_x0000_i1028" DrawAspect="Content" ObjectID="_1679145924" r:id="rId15"/>
+                <o:OLEObject Type="Embed" ProgID="Equation.AxMath" ShapeID="_x0000_i1028" DrawAspect="Content" ObjectID="_1679310114" r:id="rId15"/>
               </w:object>
             </w:r>
             <w:r>
@@ -1619,7 +1667,7 @@
     </w:p>
     <w:tbl>
       <w:tblPr>
-        <w:tblStyle w:val="TableGrid"/>
+        <w:tblStyle w:val="a3"/>
         <w:tblW w:w="5000" w:type="pct"/>
         <w:tblLook w:val="04A0" w:firstRow="1" w:lastRow="0" w:firstColumn="1" w:lastColumn="0" w:noHBand="0" w:noVBand="1"/>
       </w:tblPr>
@@ -1727,11 +1775,11 @@
                 <w:sz w:val="24"/>
                 <w:szCs w:val="24"/>
               </w:rPr>
-              <w:object w:dxaOrig="280" w:dyaOrig="310" w14:anchorId="4B2CAD24">
-                <v:shape id="_x0000_i1029" type="#_x0000_t75" style="width:14.15pt;height:15.3pt" o:ole="">
+              <w:object w:dxaOrig="280" w:dyaOrig="310">
+                <v:shape id="_x0000_i1029" type="#_x0000_t75" style="width:14.25pt;height:15.5pt" o:ole="">
                   <v:imagedata r:id="rId16" o:title=""/>
                 </v:shape>
-                <o:OLEObject Type="Embed" ProgID="Equation.AxMath" ShapeID="_x0000_i1029" DrawAspect="Content" ObjectID="_1679145925" r:id="rId17"/>
+                <o:OLEObject Type="Embed" ProgID="Equation.AxMath" ShapeID="_x0000_i1029" DrawAspect="Content" ObjectID="_1679310115" r:id="rId17"/>
               </w:object>
             </w:r>
           </w:p>
@@ -1799,135 +1847,6 @@
                 <w:szCs w:val="24"/>
               </w:rPr>
               <w:t>的存量，非负数</w:t>
-            </w:r>
-          </w:p>
-        </w:tc>
-      </w:tr>
-      <w:tr>
-        <w:tc>
-          <w:tcPr>
-            <w:tcW w:w="1619" w:type="pct"/>
-            <w:tcBorders>
-              <w:top w:val="single" w:sz="4" w:space="0" w:color="auto"/>
-              <w:left w:val="single" w:sz="4" w:space="0" w:color="auto"/>
-              <w:bottom w:val="single" w:sz="4" w:space="0" w:color="auto"/>
-              <w:right w:val="single" w:sz="4" w:space="0" w:color="auto"/>
-            </w:tcBorders>
-            <w:vAlign w:val="center"/>
-          </w:tcPr>
-          <w:p>
-            <w:pPr>
-              <w:tabs>
-                <w:tab w:val="center" w:pos="1970"/>
-                <w:tab w:val="right" w:pos="3940"/>
-              </w:tabs>
-              <w:spacing w:line="360" w:lineRule="auto"/>
-              <w:jc w:val="center"/>
-              <w:rPr>
-                <w:rFonts w:eastAsia="楷体"/>
-                <w:sz w:val="24"/>
-                <w:szCs w:val="24"/>
-                <w:highlight w:val="yellow"/>
-              </w:rPr>
-            </w:pPr>
-            <m:oMathPara>
-              <m:oMath>
-                <m:sSub>
-                  <m:sSubPr>
-                    <m:ctrlPr>
-                      <w:rPr>
-                        <w:rFonts w:ascii="Cambria Math" w:eastAsia="楷体" w:hAnsi="Cambria Math"/>
-                        <w:i/>
-                        <w:sz w:val="24"/>
-                        <w:szCs w:val="24"/>
-                        <w:highlight w:val="yellow"/>
-                      </w:rPr>
-                    </m:ctrlPr>
-                  </m:sSubPr>
-                  <m:e>
-                    <m:r>
-                      <w:rPr>
-                        <w:rFonts w:ascii="Cambria Math" w:eastAsia="楷体" w:hAnsi="Cambria Math" w:hint="eastAsia"/>
-                        <w:sz w:val="24"/>
-                        <w:szCs w:val="24"/>
-                        <w:highlight w:val="yellow"/>
-                      </w:rPr>
-                      <m:t>V</m:t>
-                    </m:r>
-                    <m:ctrlPr>
-                      <w:rPr>
-                        <w:rFonts w:ascii="Cambria Math" w:eastAsia="楷体" w:hAnsi="Cambria Math" w:hint="eastAsia"/>
-                        <w:i/>
-                        <w:sz w:val="24"/>
-                        <w:szCs w:val="24"/>
-                        <w:highlight w:val="yellow"/>
-                      </w:rPr>
-                    </m:ctrlPr>
-                  </m:e>
-                  <m:sub>
-                    <m:r>
-                      <w:rPr>
-                        <w:rFonts w:ascii="Cambria Math" w:eastAsia="楷体" w:hAnsi="Cambria Math"/>
-                        <w:sz w:val="24"/>
-                        <w:szCs w:val="24"/>
-                        <w:highlight w:val="yellow"/>
-                      </w:rPr>
-                      <m:t>i</m:t>
-                    </m:r>
-                  </m:sub>
-                </m:sSub>
-              </m:oMath>
-            </m:oMathPara>
-          </w:p>
-        </w:tc>
-        <w:tc>
-          <w:tcPr>
-            <w:tcW w:w="3381" w:type="pct"/>
-            <w:tcBorders>
-              <w:top w:val="single" w:sz="4" w:space="0" w:color="auto"/>
-              <w:left w:val="single" w:sz="4" w:space="0" w:color="auto"/>
-              <w:bottom w:val="single" w:sz="4" w:space="0" w:color="auto"/>
-              <w:right w:val="single" w:sz="4" w:space="0" w:color="auto"/>
-            </w:tcBorders>
-          </w:tcPr>
-          <w:p>
-            <w:pPr>
-              <w:spacing w:line="360" w:lineRule="auto"/>
-              <w:rPr>
-                <w:rFonts w:eastAsia="楷体"/>
-                <w:sz w:val="24"/>
-                <w:szCs w:val="24"/>
-                <w:highlight w:val="yellow"/>
-              </w:rPr>
-            </w:pPr>
-            <w:r>
-              <w:rPr>
-                <w:rFonts w:eastAsia="楷体" w:hint="eastAsia"/>
-                <w:sz w:val="24"/>
-                <w:szCs w:val="24"/>
-                <w:highlight w:val="yellow"/>
-              </w:rPr>
-              <w:t>所有渠道中货币</w:t>
-            </w:r>
-            <m:oMath>
-              <m:r>
-                <w:rPr>
-                  <w:rFonts w:ascii="Cambria Math" w:eastAsia="楷体" w:hAnsi="Cambria Math" w:hint="eastAsia"/>
-                  <w:sz w:val="24"/>
-                  <w:szCs w:val="24"/>
-                  <w:highlight w:val="yellow"/>
-                </w:rPr>
-                <m:t>i</m:t>
-              </m:r>
-            </m:oMath>
-            <w:r>
-              <w:rPr>
-                <w:rFonts w:eastAsia="楷体" w:hint="eastAsia"/>
-                <w:sz w:val="24"/>
-                <w:szCs w:val="24"/>
-                <w:highlight w:val="yellow"/>
-              </w:rPr>
-              <w:t>的存量的总和</w:t>
             </w:r>
           </w:p>
         </w:tc>
@@ -1962,11 +1881,11 @@
                 <w:sz w:val="24"/>
                 <w:szCs w:val="24"/>
               </w:rPr>
-              <w:object w:dxaOrig="220" w:dyaOrig="310" w14:anchorId="0BFB29AE">
-                <v:shape id="_x0000_i1030" type="#_x0000_t75" style="width:11.1pt;height:15.3pt" o:ole="">
+              <w:object w:dxaOrig="220" w:dyaOrig="310">
+                <v:shape id="_x0000_i1030" type="#_x0000_t75" style="width:10.9pt;height:15.5pt" o:ole="">
                   <v:imagedata r:id="rId18" o:title=""/>
                 </v:shape>
-                <o:OLEObject Type="Embed" ProgID="Equation.AxMath" ShapeID="_x0000_i1030" DrawAspect="Content" ObjectID="_1679145926" r:id="rId19"/>
+                <o:OLEObject Type="Embed" ProgID="Equation.AxMath" ShapeID="_x0000_i1030" DrawAspect="Content" ObjectID="_1679310116" r:id="rId19"/>
               </w:object>
             </w:r>
           </w:p>
@@ -2048,11 +1967,11 @@
                 <w:sz w:val="24"/>
                 <w:szCs w:val="24"/>
               </w:rPr>
-              <w:object w:dxaOrig="370" w:dyaOrig="310" w14:anchorId="3D7AA565">
-                <v:shape id="_x0000_i1031" type="#_x0000_t75" style="width:18.4pt;height:15.3pt" o:ole="">
+              <w:object w:dxaOrig="370" w:dyaOrig="310">
+                <v:shape id="_x0000_i1031" type="#_x0000_t75" style="width:18.4pt;height:15.5pt" o:ole="">
                   <v:imagedata r:id="rId20" o:title=""/>
                 </v:shape>
-                <o:OLEObject Type="Embed" ProgID="Equation.AxMath" ShapeID="_x0000_i1031" DrawAspect="Content" ObjectID="_1679145927" r:id="rId21"/>
+                <o:OLEObject Type="Embed" ProgID="Equation.AxMath" ShapeID="_x0000_i1031" DrawAspect="Content" ObjectID="_1679310117" r:id="rId21"/>
               </w:object>
             </w:r>
             <w:r>
@@ -2085,6 +2004,7 @@
                 <w:szCs w:val="24"/>
               </w:rPr>
             </w:pPr>
+            <w:proofErr w:type="gramStart"/>
             <w:r>
               <w:rPr>
                 <w:rFonts w:eastAsia="楷体" w:hint="eastAsia"/>
@@ -2093,6 +2013,7 @@
               </w:rPr>
               <w:t>从渠道</w:t>
             </w:r>
+            <w:proofErr w:type="gramEnd"/>
             <w:r>
               <w:rPr>
                 <w:rFonts w:eastAsia="楷体"/>
@@ -2178,11 +2099,11 @@
                 <w:sz w:val="24"/>
                 <w:szCs w:val="24"/>
               </w:rPr>
-              <w:object w:dxaOrig="370" w:dyaOrig="310" w14:anchorId="2527DB7A">
-                <v:shape id="_x0000_i1032" type="#_x0000_t75" style="width:18.4pt;height:15.3pt" o:ole="">
+              <w:object w:dxaOrig="370" w:dyaOrig="310">
+                <v:shape id="_x0000_i1032" type="#_x0000_t75" style="width:18.4pt;height:15.5pt" o:ole="">
                   <v:imagedata r:id="rId22" o:title=""/>
                 </v:shape>
-                <o:OLEObject Type="Embed" ProgID="Equation.AxMath" ShapeID="_x0000_i1032" DrawAspect="Content" ObjectID="_1679145928" r:id="rId23"/>
+                <o:OLEObject Type="Embed" ProgID="Equation.AxMath" ShapeID="_x0000_i1032" DrawAspect="Content" ObjectID="_1679310118" r:id="rId23"/>
               </w:object>
             </w:r>
           </w:p>
@@ -2207,6 +2128,7 @@
                 <w:szCs w:val="24"/>
               </w:rPr>
             </w:pPr>
+            <w:proofErr w:type="gramStart"/>
             <w:r>
               <w:rPr>
                 <w:rFonts w:eastAsia="楷体" w:hint="eastAsia"/>
@@ -2215,6 +2137,7 @@
               </w:rPr>
               <w:t>从渠道</w:t>
             </w:r>
+            <w:proofErr w:type="gramEnd"/>
             <w:r>
               <w:rPr>
                 <w:rFonts w:eastAsia="楷体"/>
@@ -2417,23 +2340,7 @@
     </w:p>
     <w:p>
       <w:pPr>
-        <w:widowControl/>
-        <w:jc w:val="left"/>
-        <w:rPr>
-          <w:rFonts w:eastAsia="楷体"/>
-          <w:b/>
-          <w:bCs/>
-          <w:sz w:val="24"/>
-          <w:szCs w:val="32"/>
-        </w:rPr>
-      </w:pPr>
-      <w:r>
-        <w:br w:type="page"/>
-      </w:r>
-    </w:p>
-    <w:p>
-      <w:pPr>
-        <w:pStyle w:val="Heading2"/>
+        <w:pStyle w:val="2"/>
         <w:rPr>
           <w:rFonts w:ascii="Times New Roman" w:hAnsi="Times New Roman" w:cs="Times New Roman"/>
         </w:rPr>
@@ -2442,7 +2349,6 @@
         <w:rPr>
           <w:rFonts w:ascii="Times New Roman" w:hAnsi="Times New Roman" w:cs="Times New Roman"/>
         </w:rPr>
-        <w:lastRenderedPageBreak/>
         <w:t xml:space="preserve">2.2 </w:t>
       </w:r>
       <w:r>
@@ -2530,11 +2436,11 @@
           <w:sz w:val="24"/>
           <w:szCs w:val="24"/>
         </w:rPr>
-        <w:object w:dxaOrig="280" w:dyaOrig="310" w14:anchorId="051B8B40">
-          <v:shape id="_x0000_i1033" type="#_x0000_t75" style="width:14.15pt;height:15.3pt" o:ole="">
+        <w:object w:dxaOrig="280" w:dyaOrig="310">
+          <v:shape id="_x0000_i1033" type="#_x0000_t75" style="width:14.25pt;height:15.5pt" o:ole="">
             <v:imagedata r:id="rId16" o:title=""/>
           </v:shape>
-          <o:OLEObject Type="Embed" ProgID="Equation.AxMath" ShapeID="_x0000_i1033" DrawAspect="Content" ObjectID="_1679145929" r:id="rId24"/>
+          <o:OLEObject Type="Embed" ProgID="Equation.AxMath" ShapeID="_x0000_i1033" DrawAspect="Content" ObjectID="_1679310119" r:id="rId24"/>
         </w:object>
       </w:r>
       <w:r>
@@ -2552,11 +2458,11 @@
           <w:sz w:val="24"/>
           <w:szCs w:val="24"/>
         </w:rPr>
-        <w:object w:dxaOrig="300" w:dyaOrig="310" w14:anchorId="0CB9C502">
-          <v:shape id="_x0000_i1034" type="#_x0000_t75" style="width:15.3pt;height:15.3pt" o:ole="">
+        <w:object w:dxaOrig="300" w:dyaOrig="310">
+          <v:shape id="_x0000_i1034" type="#_x0000_t75" style="width:15.05pt;height:15.5pt" o:ole="">
             <v:imagedata r:id="rId25" o:title=""/>
           </v:shape>
-          <o:OLEObject Type="Embed" ProgID="Equation.AxMath" ShapeID="_x0000_i1034" DrawAspect="Content" ObjectID="_1679145930" r:id="rId26"/>
+          <o:OLEObject Type="Embed" ProgID="Equation.AxMath" ShapeID="_x0000_i1034" DrawAspect="Content" ObjectID="_1679310120" r:id="rId26"/>
         </w:object>
       </w:r>
       <w:r>
@@ -2574,6 +2480,7 @@
           <w:sz w:val="24"/>
           <w:szCs w:val="24"/>
         </w:rPr>
+        <w:lastRenderedPageBreak/>
         <w:t>Uniswap</w:t>
       </w:r>
       <w:proofErr w:type="spellEnd"/>
@@ -2589,11 +2496,11 @@
         <w:rPr>
           <w:position w:val="-8"/>
         </w:rPr>
-        <w:object w:dxaOrig="300" w:dyaOrig="270" w14:anchorId="4DC79E64">
-          <v:shape id="_x0000_i1035" type="#_x0000_t75" style="width:15.3pt;height:13pt" o:ole="">
+        <w:object w:dxaOrig="300" w:dyaOrig="270">
+          <v:shape id="_x0000_i1035" type="#_x0000_t75" style="width:15.05pt;height:13.4pt" o:ole="">
             <v:imagedata r:id="rId27" o:title=""/>
           </v:shape>
-          <o:OLEObject Type="Embed" ProgID="Equation.AxMath" ShapeID="_x0000_i1035" DrawAspect="Content" ObjectID="_1679145931" r:id="rId28"/>
+          <o:OLEObject Type="Embed" ProgID="Equation.AxMath" ShapeID="_x0000_i1035" DrawAspect="Content" ObjectID="_1679310121" r:id="rId28"/>
         </w:object>
       </w:r>
       <w:r>
@@ -2630,11 +2537,11 @@
         <w:rPr>
           <w:position w:val="-8"/>
         </w:rPr>
-        <w:object w:dxaOrig="310" w:dyaOrig="270" w14:anchorId="7E1432CC">
-          <v:shape id="_x0000_i1036" type="#_x0000_t75" style="width:15.3pt;height:13pt" o:ole="">
+        <w:object w:dxaOrig="310" w:dyaOrig="270">
+          <v:shape id="_x0000_i1036" type="#_x0000_t75" style="width:15.5pt;height:13.4pt" o:ole="">
             <v:imagedata r:id="rId29" o:title=""/>
           </v:shape>
-          <o:OLEObject Type="Embed" ProgID="Equation.AxMath" ShapeID="_x0000_i1036" DrawAspect="Content" ObjectID="_1679145932" r:id="rId30"/>
+          <o:OLEObject Type="Embed" ProgID="Equation.AxMath" ShapeID="_x0000_i1036" DrawAspect="Content" ObjectID="_1679310122" r:id="rId30"/>
         </w:object>
       </w:r>
       <w:r>
@@ -2669,11 +2576,11 @@
           <w:sz w:val="24"/>
           <w:szCs w:val="24"/>
         </w:rPr>
-        <w:object w:dxaOrig="3220" w:dyaOrig="330" w14:anchorId="67EDBF75">
-          <v:shape id="_x0000_i1037" type="#_x0000_t75" style="width:160.85pt;height:16.45pt" o:ole="">
+        <w:object w:dxaOrig="3220" w:dyaOrig="330">
+          <v:shape id="_x0000_i1037" type="#_x0000_t75" style="width:161.15pt;height:16.35pt" o:ole="">
             <v:imagedata r:id="rId31" o:title=""/>
           </v:shape>
-          <o:OLEObject Type="Embed" ProgID="Equation.AxMath" ShapeID="_x0000_i1037" DrawAspect="Content" ObjectID="_1679145933" r:id="rId32"/>
+          <o:OLEObject Type="Embed" ProgID="Equation.AxMath" ShapeID="_x0000_i1037" DrawAspect="Content" ObjectID="_1679310123" r:id="rId32"/>
         </w:object>
       </w:r>
       <w:r>
@@ -2704,11 +2611,11 @@
         <w:rPr>
           <w:position w:val="-24"/>
         </w:rPr>
-        <w:object w:dxaOrig="1670" w:dyaOrig="610" w14:anchorId="26D6D561">
-          <v:shape id="_x0000_i1038" type="#_x0000_t75" style="width:83.5pt;height:30.65pt" o:ole="">
+        <w:object w:dxaOrig="1670" w:dyaOrig="610">
+          <v:shape id="_x0000_i1038" type="#_x0000_t75" style="width:83.3pt;height:30.55pt" o:ole="">
             <v:imagedata r:id="rId33" o:title=""/>
           </v:shape>
-          <o:OLEObject Type="Embed" ProgID="Equation.AxMath" ShapeID="_x0000_i1038" DrawAspect="Content" ObjectID="_1679145934" r:id="rId34"/>
+          <o:OLEObject Type="Embed" ProgID="Equation.AxMath" ShapeID="_x0000_i1038" DrawAspect="Content" ObjectID="_1679310124" r:id="rId34"/>
         </w:object>
       </w:r>
     </w:p>
@@ -2746,11 +2653,11 @@
         <w:rPr>
           <w:position w:val="-29"/>
         </w:rPr>
-        <w:object w:dxaOrig="2050" w:dyaOrig="660" w14:anchorId="1AC4B6F8">
-          <v:shape id="_x0000_i1039" type="#_x0000_t75" style="width:102.65pt;height:32.95pt" o:ole="">
+        <w:object w:dxaOrig="2050" w:dyaOrig="660">
+          <v:shape id="_x0000_i1039" type="#_x0000_t75" style="width:102.55pt;height:33.05pt" o:ole="">
             <v:imagedata r:id="rId35" o:title=""/>
           </v:shape>
-          <o:OLEObject Type="Embed" ProgID="Equation.AxMath" ShapeID="_x0000_i1039" DrawAspect="Content" ObjectID="_1679145935" r:id="rId36"/>
+          <o:OLEObject Type="Embed" ProgID="Equation.AxMath" ShapeID="_x0000_i1039" DrawAspect="Content" ObjectID="_1679310125" r:id="rId36"/>
         </w:object>
       </w:r>
       <w:r>
@@ -2804,7 +2711,7 @@
     </w:p>
     <w:p>
       <w:pPr>
-        <w:pStyle w:val="Heading2"/>
+        <w:pStyle w:val="2"/>
         <w:rPr>
           <w:rFonts w:ascii="Times New Roman" w:hAnsi="Times New Roman" w:cs="Times New Roman"/>
         </w:rPr>
@@ -2838,7 +2745,25 @@
           <w:sz w:val="24"/>
           <w:szCs w:val="24"/>
         </w:rPr>
-        <w:t>将初始货币和最终货币分别看做网络图的起点和终点，则可以得到对于网络中各个节点的</w:t>
+        <w:t>将初始货币和最终货币分别</w:t>
+      </w:r>
+      <w:proofErr w:type="gramStart"/>
+      <w:r>
+        <w:rPr>
+          <w:rFonts w:eastAsia="楷体" w:hint="eastAsia"/>
+          <w:sz w:val="24"/>
+          <w:szCs w:val="24"/>
+        </w:rPr>
+        <w:t>看做</w:t>
+      </w:r>
+      <w:proofErr w:type="gramEnd"/>
+      <w:r>
+        <w:rPr>
+          <w:rFonts w:eastAsia="楷体" w:hint="eastAsia"/>
+          <w:sz w:val="24"/>
+          <w:szCs w:val="24"/>
+        </w:rPr>
+        <w:t>网络图的起点和终点，则可以得到对于网络中各个节点的</w:t>
       </w:r>
       <w:r>
         <w:rPr>
@@ -3056,11 +2981,11 @@
         <w:rPr>
           <w:position w:val="-29"/>
         </w:rPr>
-        <w:object w:dxaOrig="1250" w:dyaOrig="550" w14:anchorId="07ABFB93">
-          <v:shape id="_x0000_i1040" type="#_x0000_t75" style="width:62.45pt;height:27.55pt" o:ole="">
+        <w:object w:dxaOrig="1250" w:dyaOrig="550">
+          <v:shape id="_x0000_i1040" type="#_x0000_t75" style="width:62.35pt;height:27.65pt" o:ole="">
             <v:imagedata r:id="rId37" o:title=""/>
           </v:shape>
-          <o:OLEObject Type="Embed" ProgID="Equation.AxMath" ShapeID="_x0000_i1040" DrawAspect="Content" ObjectID="_1679145936" r:id="rId38"/>
+          <o:OLEObject Type="Embed" ProgID="Equation.AxMath" ShapeID="_x0000_i1040" DrawAspect="Content" ObjectID="_1679310126" r:id="rId38"/>
         </w:object>
       </w:r>
       <w:r>
@@ -3123,11 +3048,11 @@
         <w:rPr>
           <w:position w:val="-29"/>
         </w:rPr>
-        <w:object w:dxaOrig="1280" w:dyaOrig="550" w14:anchorId="6BDEE1B5">
-          <v:shape id="_x0000_i1041" type="#_x0000_t75" style="width:63.95pt;height:27.55pt" o:ole="">
+        <w:object w:dxaOrig="1280" w:dyaOrig="550">
+          <v:shape id="_x0000_i1041" type="#_x0000_t75" style="width:64.05pt;height:27.65pt" o:ole="">
             <v:imagedata r:id="rId39" o:title=""/>
           </v:shape>
-          <o:OLEObject Type="Embed" ProgID="Equation.AxMath" ShapeID="_x0000_i1041" DrawAspect="Content" ObjectID="_1679145937" r:id="rId40"/>
+          <o:OLEObject Type="Embed" ProgID="Equation.AxMath" ShapeID="_x0000_i1041" DrawAspect="Content" ObjectID="_1679310127" r:id="rId40"/>
         </w:object>
       </w:r>
       <w:r>
@@ -3155,10 +3080,7 @@
         <w:fldChar w:fldCharType="begin"/>
       </w:r>
       <w:r>
-        <w:instrText xml:space="preserve"> SEQ AMEqn \c \* Arabic \* MERGEFORM</w:instrText>
-      </w:r>
-      <w:r>
-        <w:instrText xml:space="preserve">AT </w:instrText>
+        <w:instrText xml:space="preserve"> SEQ AMEqn \c \* Arabic \* MERGEFORMAT </w:instrText>
       </w:r>
       <w:r>
         <w:fldChar w:fldCharType="separate"/>
@@ -3193,11 +3115,11 @@
         <w:rPr>
           <w:position w:val="-29"/>
         </w:rPr>
-        <w:object w:dxaOrig="1340" w:dyaOrig="550" w14:anchorId="6085DC81">
-          <v:shape id="_x0000_i1042" type="#_x0000_t75" style="width:67pt;height:27.55pt" o:ole="">
+        <w:object w:dxaOrig="1340" w:dyaOrig="550">
+          <v:shape id="_x0000_i1042" type="#_x0000_t75" style="width:67pt;height:27.65pt" o:ole="">
             <v:imagedata r:id="rId41" o:title=""/>
           </v:shape>
-          <o:OLEObject Type="Embed" ProgID="Equation.AxMath" ShapeID="_x0000_i1042" DrawAspect="Content" ObjectID="_1679145938" r:id="rId42"/>
+          <o:OLEObject Type="Embed" ProgID="Equation.AxMath" ShapeID="_x0000_i1042" DrawAspect="Content" ObjectID="_1679310128" r:id="rId42"/>
         </w:object>
       </w:r>
       <w:r>
@@ -3294,7 +3216,43 @@
           <w:sz w:val="24"/>
           <w:szCs w:val="24"/>
         </w:rPr>
-        <w:t>对于任意中间货币，兑换得到的量一定等于从此种货币继续兑换出的量，也即流平衡约束。同时，不允许存在同种货币的自循环式兑换。</w:t>
+        <w:t>对于任意中间货币，兑换得到的量一定等于从此</w:t>
+      </w:r>
+      <w:proofErr w:type="gramStart"/>
+      <w:r>
+        <w:rPr>
+          <w:rFonts w:eastAsia="楷体" w:hint="eastAsia"/>
+          <w:sz w:val="24"/>
+          <w:szCs w:val="24"/>
+        </w:rPr>
+        <w:t>种货币</w:t>
+      </w:r>
+      <w:proofErr w:type="gramEnd"/>
+      <w:r>
+        <w:rPr>
+          <w:rFonts w:eastAsia="楷体" w:hint="eastAsia"/>
+          <w:sz w:val="24"/>
+          <w:szCs w:val="24"/>
+        </w:rPr>
+        <w:t>继续兑换出的量，也即</w:t>
+      </w:r>
+      <w:proofErr w:type="gramStart"/>
+      <w:r>
+        <w:rPr>
+          <w:rFonts w:eastAsia="楷体" w:hint="eastAsia"/>
+          <w:sz w:val="24"/>
+          <w:szCs w:val="24"/>
+        </w:rPr>
+        <w:t>流平</w:t>
+      </w:r>
+      <w:proofErr w:type="gramEnd"/>
+      <w:r>
+        <w:rPr>
+          <w:rFonts w:eastAsia="楷体" w:hint="eastAsia"/>
+          <w:sz w:val="24"/>
+          <w:szCs w:val="24"/>
+        </w:rPr>
+        <w:t>衡约束。同时，不允许存在同种货币的自循环式兑换。</w:t>
       </w:r>
     </w:p>
     <w:p>
@@ -3308,11 +3266,11 @@
         <w:rPr>
           <w:position w:val="-29"/>
         </w:rPr>
-        <w:object w:dxaOrig="3870" w:dyaOrig="660" w14:anchorId="0A693588">
-          <v:shape id="_x0000_i1043" type="#_x0000_t75" style="width:193.4pt;height:32.95pt" o:ole="">
+        <w:object w:dxaOrig="3870" w:dyaOrig="660">
+          <v:shape id="_x0000_i1043" type="#_x0000_t75" style="width:193.4pt;height:33.05pt" o:ole="">
             <v:imagedata r:id="rId43" o:title=""/>
           </v:shape>
-          <o:OLEObject Type="Embed" ProgID="Equation.AxMath" ShapeID="_x0000_i1043" DrawAspect="Content" ObjectID="_1679145939" r:id="rId44"/>
+          <o:OLEObject Type="Embed" ProgID="Equation.AxMath" ShapeID="_x0000_i1043" DrawAspect="Content" ObjectID="_1679310129" r:id="rId44"/>
         </w:object>
       </w:r>
       <w:r>
@@ -3375,11 +3333,11 @@
         <w:rPr>
           <w:position w:val="-29"/>
         </w:rPr>
-        <w:object w:dxaOrig="1700" w:dyaOrig="550" w14:anchorId="01374EC5">
-          <v:shape id="_x0000_i1044" type="#_x0000_t75" style="width:85pt;height:27.55pt" o:ole="">
+        <w:object w:dxaOrig="1700" w:dyaOrig="550">
+          <v:shape id="_x0000_i1044" type="#_x0000_t75" style="width:85pt;height:27.65pt" o:ole="">
             <v:imagedata r:id="rId45" o:title=""/>
           </v:shape>
-          <o:OLEObject Type="Embed" ProgID="Equation.AxMath" ShapeID="_x0000_i1044" DrawAspect="Content" ObjectID="_1679145940" r:id="rId46"/>
+          <o:OLEObject Type="Embed" ProgID="Equation.AxMath" ShapeID="_x0000_i1044" DrawAspect="Content" ObjectID="_1679310130" r:id="rId46"/>
         </w:object>
       </w:r>
       <w:r>
@@ -3429,27 +3387,6 @@
       </w:r>
       <w:r>
         <w:fldChar w:fldCharType="end"/>
-      </w:r>
-    </w:p>
-    <w:p>
-      <w:pPr>
-        <w:widowControl/>
-        <w:jc w:val="left"/>
-        <w:rPr>
-          <w:rFonts w:eastAsia="楷体"/>
-          <w:b/>
-          <w:sz w:val="24"/>
-          <w:szCs w:val="24"/>
-        </w:rPr>
-      </w:pPr>
-      <w:r>
-        <w:rPr>
-          <w:rFonts w:eastAsia="楷体"/>
-          <w:b/>
-          <w:sz w:val="24"/>
-          <w:szCs w:val="24"/>
-        </w:rPr>
-        <w:br w:type="page"/>
       </w:r>
     </w:p>
     <w:p>
@@ -3470,7 +3407,6 @@
           <w:sz w:val="24"/>
           <w:szCs w:val="24"/>
         </w:rPr>
-        <w:lastRenderedPageBreak/>
         <w:t>（</w:t>
       </w:r>
       <w:r>
@@ -3533,11 +3469,11 @@
           <w:sz w:val="24"/>
           <w:szCs w:val="24"/>
         </w:rPr>
-        <w:object w:dxaOrig="340" w:dyaOrig="310" w14:anchorId="41D57D0F">
-          <v:shape id="_x0000_i1045" type="#_x0000_t75" style="width:16.85pt;height:15.3pt" o:ole="">
+        <w:object w:dxaOrig="340" w:dyaOrig="310">
+          <v:shape id="_x0000_i1045" type="#_x0000_t75" style="width:16.75pt;height:15.5pt" o:ole="">
             <v:imagedata r:id="rId10" o:title=""/>
           </v:shape>
-          <o:OLEObject Type="Embed" ProgID="Equation.AxMath" ShapeID="_x0000_i1045" DrawAspect="Content" ObjectID="_1679145941" r:id="rId47"/>
+          <o:OLEObject Type="Embed" ProgID="Equation.AxMath" ShapeID="_x0000_i1045" DrawAspect="Content" ObjectID="_1679310131" r:id="rId47"/>
         </w:object>
       </w:r>
       <w:r>
@@ -3555,11 +3491,11 @@
           <w:sz w:val="24"/>
           <w:szCs w:val="24"/>
         </w:rPr>
-        <w:object w:dxaOrig="390" w:dyaOrig="310" w14:anchorId="362B89B5">
-          <v:shape id="_x0000_i1046" type="#_x0000_t75" style="width:19.55pt;height:15.3pt" o:ole="">
+        <w:object w:dxaOrig="390" w:dyaOrig="310">
+          <v:shape id="_x0000_i1046" type="#_x0000_t75" style="width:19.65pt;height:15.5pt" o:ole="">
             <v:imagedata r:id="rId8" o:title=""/>
           </v:shape>
-          <o:OLEObject Type="Embed" ProgID="Equation.AxMath" ShapeID="_x0000_i1046" DrawAspect="Content" ObjectID="_1679145942" r:id="rId48"/>
+          <o:OLEObject Type="Embed" ProgID="Equation.AxMath" ShapeID="_x0000_i1046" DrawAspect="Content" ObjectID="_1679310132" r:id="rId48"/>
         </w:object>
       </w:r>
       <w:r>
@@ -3577,11 +3513,11 @@
           <w:sz w:val="24"/>
           <w:szCs w:val="24"/>
         </w:rPr>
-        <w:object w:dxaOrig="340" w:dyaOrig="310" w14:anchorId="3F4EC137">
-          <v:shape id="_x0000_i1047" type="#_x0000_t75" style="width:16.85pt;height:15.3pt" o:ole="">
+        <w:object w:dxaOrig="340" w:dyaOrig="310">
+          <v:shape id="_x0000_i1047" type="#_x0000_t75" style="width:16.75pt;height:15.5pt" o:ole="">
             <v:imagedata r:id="rId10" o:title=""/>
           </v:shape>
-          <o:OLEObject Type="Embed" ProgID="Equation.AxMath" ShapeID="_x0000_i1047" DrawAspect="Content" ObjectID="_1679145943" r:id="rId49"/>
+          <o:OLEObject Type="Embed" ProgID="Equation.AxMath" ShapeID="_x0000_i1047" DrawAspect="Content" ObjectID="_1679310133" r:id="rId49"/>
         </w:object>
       </w:r>
       <w:r>
@@ -3604,11 +3540,11 @@
         <w:rPr>
           <w:position w:val="-29"/>
         </w:rPr>
-        <w:object w:dxaOrig="3650" w:dyaOrig="550" w14:anchorId="4B573A5D">
-          <v:shape id="_x0000_i1048" type="#_x0000_t75" style="width:182.7pt;height:27.55pt" o:ole="">
+        <w:object w:dxaOrig="3650" w:dyaOrig="550">
+          <v:shape id="_x0000_i1048" type="#_x0000_t75" style="width:182.5pt;height:27.65pt" o:ole="">
             <v:imagedata r:id="rId50" o:title=""/>
           </v:shape>
-          <o:OLEObject Type="Embed" ProgID="Equation.AxMath" ShapeID="_x0000_i1048" DrawAspect="Content" ObjectID="_1679145944" r:id="rId51"/>
+          <o:OLEObject Type="Embed" ProgID="Equation.AxMath" ShapeID="_x0000_i1048" DrawAspect="Content" ObjectID="_1679310134" r:id="rId51"/>
         </w:object>
       </w:r>
       <w:r>
@@ -3665,17 +3601,18 @@
         <w:pStyle w:val="AMDisplayEquation"/>
       </w:pPr>
       <w:r>
+        <w:lastRenderedPageBreak/>
         <w:tab/>
       </w:r>
       <w:r>
         <w:rPr>
           <w:position w:val="-9"/>
         </w:rPr>
-        <w:object w:dxaOrig="2140" w:dyaOrig="310" w14:anchorId="6C66E463">
-          <v:shape id="_x0000_i1049" type="#_x0000_t75" style="width:106.85pt;height:15.3pt" o:ole="">
+        <w:object w:dxaOrig="2140" w:dyaOrig="310">
+          <v:shape id="_x0000_i1049" type="#_x0000_t75" style="width:106.75pt;height:15.5pt" o:ole="">
             <v:imagedata r:id="rId52" o:title=""/>
           </v:shape>
-          <o:OLEObject Type="Embed" ProgID="Equation.AxMath" ShapeID="_x0000_i1049" DrawAspect="Content" ObjectID="_1679145945" r:id="rId53"/>
+          <o:OLEObject Type="Embed" ProgID="Equation.AxMath" ShapeID="_x0000_i1049" DrawAspect="Content" ObjectID="_1679310135" r:id="rId53"/>
         </w:object>
       </w:r>
       <w:r>
@@ -3703,10 +3640,10 @@
         <w:fldChar w:fldCharType="begin"/>
       </w:r>
       <w:r>
-        <w:instrText xml:space="preserve"> SEQ AMEq</w:instrText>
-      </w:r>
-      <w:r>
-        <w:instrText xml:space="preserve">n \c \* Arabic \* MERGEFORMAT </w:instrText>
+        <w:instrText xml:space="preserve"> S</w:instrText>
+      </w:r>
+      <w:r>
+        <w:instrText xml:space="preserve">EQ AMEqn \c \* Arabic \* MERGEFORMAT </w:instrText>
       </w:r>
       <w:r>
         <w:fldChar w:fldCharType="separate"/>
@@ -3741,11 +3678,11 @@
         <w:rPr>
           <w:position w:val="-9"/>
         </w:rPr>
-        <w:object w:dxaOrig="2140" w:dyaOrig="310" w14:anchorId="4254ABAA">
-          <v:shape id="_x0000_i1050" type="#_x0000_t75" style="width:106.85pt;height:15.3pt" o:ole="">
+        <w:object w:dxaOrig="2140" w:dyaOrig="310">
+          <v:shape id="_x0000_i1050" type="#_x0000_t75" style="width:106.75pt;height:15.5pt" o:ole="">
             <v:imagedata r:id="rId54" o:title=""/>
           </v:shape>
-          <o:OLEObject Type="Embed" ProgID="Equation.AxMath" ShapeID="_x0000_i1050" DrawAspect="Content" ObjectID="_1679145946" r:id="rId55"/>
+          <o:OLEObject Type="Embed" ProgID="Equation.AxMath" ShapeID="_x0000_i1050" DrawAspect="Content" ObjectID="_1679310136" r:id="rId55"/>
         </w:object>
       </w:r>
       <w:r>
@@ -3904,7 +3841,7 @@
           <w:noProof/>
         </w:rPr>
         <w:drawing>
-          <wp:inline distT="0" distB="0" distL="0" distR="0" wp14:anchorId="454A82C8" wp14:editId="56880D52">
+          <wp:inline distT="0" distB="0" distL="0" distR="0">
             <wp:extent cx="3174365" cy="2463800"/>
             <wp:effectExtent l="0" t="0" r="6985" b="0"/>
             <wp:docPr id="2" name="图片 2"/>
@@ -4071,11 +4008,11 @@
           <w:sz w:val="24"/>
           <w:szCs w:val="24"/>
         </w:rPr>
-        <w:object w:dxaOrig="280" w:dyaOrig="310" w14:anchorId="3C73D463">
-          <v:shape id="_x0000_i1051" type="#_x0000_t75" style="width:14.15pt;height:15.3pt" o:ole="">
+        <w:object w:dxaOrig="280" w:dyaOrig="310">
+          <v:shape id="_x0000_i1051" type="#_x0000_t75" style="width:14.25pt;height:15.5pt" o:ole="">
             <v:imagedata r:id="rId57" o:title=""/>
           </v:shape>
-          <o:OLEObject Type="Embed" ProgID="Equation.AxMath" ShapeID="_x0000_i1051" DrawAspect="Content" ObjectID="_1679145947" r:id="rId58"/>
+          <o:OLEObject Type="Embed" ProgID="Equation.AxMath" ShapeID="_x0000_i1051" DrawAspect="Content" ObjectID="_1679310137" r:id="rId58"/>
         </w:object>
       </w:r>
       <w:r>
@@ -4093,11 +4030,11 @@
           <w:sz w:val="24"/>
           <w:szCs w:val="24"/>
         </w:rPr>
-        <w:object w:dxaOrig="340" w:dyaOrig="310" w14:anchorId="42A7AC63">
-          <v:shape id="_x0000_i1052" type="#_x0000_t75" style="width:16.85pt;height:15.3pt" o:ole="">
+        <w:object w:dxaOrig="340" w:dyaOrig="310">
+          <v:shape id="_x0000_i1052" type="#_x0000_t75" style="width:16.75pt;height:15.5pt" o:ole="">
             <v:imagedata r:id="rId10" o:title=""/>
           </v:shape>
-          <o:OLEObject Type="Embed" ProgID="Equation.AxMath" ShapeID="_x0000_i1052" DrawAspect="Content" ObjectID="_1679145948" r:id="rId59"/>
+          <o:OLEObject Type="Embed" ProgID="Equation.AxMath" ShapeID="_x0000_i1052" DrawAspect="Content" ObjectID="_1679310138" r:id="rId59"/>
         </w:object>
       </w:r>
       <w:r>
@@ -4115,11 +4052,11 @@
           <w:sz w:val="24"/>
           <w:szCs w:val="24"/>
         </w:rPr>
-        <w:object w:dxaOrig="280" w:dyaOrig="310" w14:anchorId="358D2450">
-          <v:shape id="_x0000_i1053" type="#_x0000_t75" style="width:14.15pt;height:15.3pt" o:ole="">
+        <w:object w:dxaOrig="280" w:dyaOrig="310">
+          <v:shape id="_x0000_i1053" type="#_x0000_t75" style="width:14.25pt;height:15.5pt" o:ole="">
             <v:imagedata r:id="rId57" o:title=""/>
           </v:shape>
-          <o:OLEObject Type="Embed" ProgID="Equation.AxMath" ShapeID="_x0000_i1053" DrawAspect="Content" ObjectID="_1679145949" r:id="rId60"/>
+          <o:OLEObject Type="Embed" ProgID="Equation.AxMath" ShapeID="_x0000_i1053" DrawAspect="Content" ObjectID="_1679310139" r:id="rId60"/>
         </w:object>
       </w:r>
       <w:r>
@@ -4142,11 +4079,11 @@
         <w:rPr>
           <w:position w:val="-9"/>
         </w:rPr>
-        <w:object w:dxaOrig="2530" w:dyaOrig="310" w14:anchorId="02B6DC72">
-          <v:shape id="_x0000_i1054" type="#_x0000_t75" style="width:126.4pt;height:15.3pt" o:ole="">
+        <w:object w:dxaOrig="2530" w:dyaOrig="310">
+          <v:shape id="_x0000_i1054" type="#_x0000_t75" style="width:126.4pt;height:15.5pt" o:ole="">
             <v:imagedata r:id="rId61" o:title=""/>
           </v:shape>
-          <o:OLEObject Type="Embed" ProgID="Equation.AxMath" ShapeID="_x0000_i1054" DrawAspect="Content" ObjectID="_1679145950" r:id="rId62"/>
+          <o:OLEObject Type="Embed" ProgID="Equation.AxMath" ShapeID="_x0000_i1054" DrawAspect="Content" ObjectID="_1679310140" r:id="rId62"/>
         </w:object>
       </w:r>
       <w:r>
@@ -4209,11 +4146,11 @@
         <w:rPr>
           <w:position w:val="-29"/>
         </w:rPr>
-        <w:object w:dxaOrig="2280" w:dyaOrig="550" w14:anchorId="3C33AA8D">
-          <v:shape id="_x0000_i1055" type="#_x0000_t75" style="width:114.15pt;height:27.55pt" o:ole="">
+        <w:object w:dxaOrig="2280" w:dyaOrig="550">
+          <v:shape id="_x0000_i1055" type="#_x0000_t75" style="width:114.3pt;height:27.65pt" o:ole="">
             <v:imagedata r:id="rId63" o:title=""/>
           </v:shape>
-          <o:OLEObject Type="Embed" ProgID="Equation.AxMath" ShapeID="_x0000_i1055" DrawAspect="Content" ObjectID="_1679145951" r:id="rId64"/>
+          <o:OLEObject Type="Embed" ProgID="Equation.AxMath" ShapeID="_x0000_i1055" DrawAspect="Content" ObjectID="_1679310141" r:id="rId64"/>
         </w:object>
       </w:r>
       <w:r>
@@ -4276,11 +4213,11 @@
         <w:rPr>
           <w:position w:val="-29"/>
         </w:rPr>
-        <w:object w:dxaOrig="2240" w:dyaOrig="550" w14:anchorId="2522B25A">
-          <v:shape id="_x0000_i1056" type="#_x0000_t75" style="width:111.85pt;height:27.55pt" o:ole="">
+        <w:object w:dxaOrig="2240" w:dyaOrig="550">
+          <v:shape id="_x0000_i1056" type="#_x0000_t75" style="width:111.75pt;height:27.65pt" o:ole="">
             <v:imagedata r:id="rId65" o:title=""/>
           </v:shape>
-          <o:OLEObject Type="Embed" ProgID="Equation.AxMath" ShapeID="_x0000_i1056" DrawAspect="Content" ObjectID="_1679145952" r:id="rId66"/>
+          <o:OLEObject Type="Embed" ProgID="Equation.AxMath" ShapeID="_x0000_i1056" DrawAspect="Content" ObjectID="_1679310142" r:id="rId66"/>
         </w:object>
       </w:r>
       <w:r>
@@ -4348,16 +4285,7 @@
           <w:sz w:val="24"/>
           <w:szCs w:val="24"/>
         </w:rPr>
-        <w:t>注意，如果考虑到汇兑过程中货币之间汇率的时变性，则子环路可能对目标函数产生正向贡献，即使用给定数量的某种货币开始兑换，最终兑换回本币得到</w:t>
-      </w:r>
-      <w:r>
-        <w:rPr>
-          <w:rFonts w:eastAsia="楷体" w:hint="eastAsia"/>
-          <w:sz w:val="24"/>
-          <w:szCs w:val="24"/>
-        </w:rPr>
-        <w:lastRenderedPageBreak/>
-        <w:t>的数量多于初始持有量。当然，孤立于正常兑换路径之外的子环路仍然需要避免。</w:t>
+        <w:t>注意，如果考虑到汇兑过程中货币之间汇率的时变性，则子环路可能对目标函数产生正向贡献，即使用给定数量的某种货币开始兑换，最终兑换回本币得到的数量多于初始持有量。当然，孤立于正常兑换路径之外的子环路仍然需要避免。</w:t>
       </w:r>
     </w:p>
     <w:p>
@@ -4377,7 +4305,6 @@
           <w:b/>
           <w:sz w:val="24"/>
           <w:szCs w:val="24"/>
-          <w:highlight w:val="yellow"/>
         </w:rPr>
         <w:t>（</w:t>
       </w:r>
@@ -4387,7 +4314,6 @@
           <w:b/>
           <w:sz w:val="24"/>
           <w:szCs w:val="24"/>
-          <w:highlight w:val="yellow"/>
         </w:rPr>
         <w:t>5</w:t>
       </w:r>
@@ -4397,1035 +4323,8 @@
           <w:b/>
           <w:sz w:val="24"/>
           <w:szCs w:val="24"/>
-          <w:highlight w:val="yellow"/>
-        </w:rPr>
-        <w:t>）决策变量上限</w:t>
-      </w:r>
-    </w:p>
-    <w:p>
-      <w:pPr>
-        <w:widowControl/>
-        <w:jc w:val="left"/>
-        <w:rPr>
-          <w:rFonts w:eastAsia="楷体"/>
-          <w:sz w:val="24"/>
-          <w:szCs w:val="24"/>
-          <w:highlight w:val="yellow"/>
-        </w:rPr>
-      </w:pPr>
-      <w:r>
-        <w:tab/>
-      </w:r>
-      <w:r>
-        <w:rPr>
-          <w:rFonts w:eastAsia="楷体" w:hint="eastAsia"/>
-          <w:sz w:val="24"/>
-          <w:szCs w:val="24"/>
-          <w:highlight w:val="yellow"/>
-        </w:rPr>
-        <w:t>对于任意一次从货币</w:t>
-      </w:r>
-      <m:oMath>
-        <m:r>
-          <w:rPr>
-            <w:rFonts w:ascii="Cambria Math" w:eastAsia="楷体" w:hAnsi="Cambria Math" w:hint="eastAsia"/>
-            <w:sz w:val="24"/>
-            <w:szCs w:val="24"/>
-            <w:highlight w:val="yellow"/>
-          </w:rPr>
-          <m:t>i</m:t>
-        </m:r>
-      </m:oMath>
-      <w:r>
-        <w:rPr>
-          <w:rFonts w:eastAsia="楷体" w:hint="eastAsia"/>
-          <w:sz w:val="24"/>
-          <w:szCs w:val="24"/>
-          <w:highlight w:val="yellow"/>
-        </w:rPr>
-        <w:t>到货币</w:t>
-      </w:r>
-      <m:oMath>
-        <m:r>
-          <w:rPr>
-            <w:rFonts w:ascii="Cambria Math" w:eastAsia="楷体" w:hAnsi="Cambria Math" w:hint="eastAsia"/>
-            <w:sz w:val="24"/>
-            <w:szCs w:val="24"/>
-            <w:highlight w:val="yellow"/>
-          </w:rPr>
-          <m:t>j</m:t>
-        </m:r>
-      </m:oMath>
-      <w:r>
-        <w:rPr>
-          <w:rFonts w:eastAsia="楷体" w:hint="eastAsia"/>
-          <w:sz w:val="24"/>
-          <w:szCs w:val="24"/>
-          <w:highlight w:val="yellow"/>
-        </w:rPr>
-        <w:t>的兑换，所消耗的货币</w:t>
-      </w:r>
-      <m:oMath>
-        <m:r>
-          <w:rPr>
-            <w:rFonts w:ascii="Cambria Math" w:eastAsia="楷体" w:hAnsi="Cambria Math" w:hint="eastAsia"/>
-            <w:sz w:val="24"/>
-            <w:szCs w:val="24"/>
-            <w:highlight w:val="yellow"/>
-          </w:rPr>
-          <m:t>i</m:t>
-        </m:r>
-      </m:oMath>
-      <w:r>
-        <w:rPr>
-          <w:rFonts w:eastAsia="楷体" w:hint="eastAsia"/>
-          <w:sz w:val="24"/>
-          <w:szCs w:val="24"/>
-          <w:highlight w:val="yellow"/>
-        </w:rPr>
-        <w:t>一定不大于所有现存货币</w:t>
-      </w:r>
-      <m:oMath>
-        <m:r>
-          <w:rPr>
-            <w:rFonts w:ascii="Cambria Math" w:eastAsia="楷体" w:hAnsi="Cambria Math" w:hint="eastAsia"/>
-            <w:sz w:val="24"/>
-            <w:szCs w:val="24"/>
-            <w:highlight w:val="yellow"/>
-          </w:rPr>
-          <m:t>i</m:t>
-        </m:r>
-      </m:oMath>
-      <w:r>
-        <w:rPr>
-          <w:rFonts w:eastAsia="楷体" w:hint="eastAsia"/>
-          <w:sz w:val="24"/>
-          <w:szCs w:val="24"/>
-          <w:highlight w:val="yellow"/>
-        </w:rPr>
-        <w:t>的总量，同理，所得到的货币</w:t>
-      </w:r>
-      <m:oMath>
-        <m:r>
-          <w:rPr>
-            <w:rFonts w:ascii="Cambria Math" w:eastAsia="楷体" w:hAnsi="Cambria Math" w:hint="eastAsia"/>
-            <w:sz w:val="24"/>
-            <w:szCs w:val="24"/>
-            <w:highlight w:val="yellow"/>
-          </w:rPr>
-          <m:t>j</m:t>
-        </m:r>
-      </m:oMath>
-      <w:r>
-        <w:rPr>
-          <w:rFonts w:eastAsia="楷体" w:hint="eastAsia"/>
-          <w:sz w:val="24"/>
-          <w:szCs w:val="24"/>
-          <w:highlight w:val="yellow"/>
-        </w:rPr>
-        <w:t>一定不大于所有现存货币</w:t>
-      </w:r>
-      <m:oMath>
-        <m:r>
-          <w:rPr>
-            <w:rFonts w:ascii="Cambria Math" w:eastAsia="楷体" w:hAnsi="Cambria Math" w:hint="eastAsia"/>
-            <w:sz w:val="24"/>
-            <w:szCs w:val="24"/>
-            <w:highlight w:val="yellow"/>
-          </w:rPr>
-          <m:t>j</m:t>
-        </m:r>
-      </m:oMath>
-      <w:r>
-        <w:rPr>
-          <w:rFonts w:eastAsia="楷体" w:hint="eastAsia"/>
-          <w:sz w:val="24"/>
-          <w:szCs w:val="24"/>
-          <w:highlight w:val="yellow"/>
-        </w:rPr>
-        <w:t>的总量。又因起点不允许有流入，起点从不同渠道的流出值一定不大于待兑换的货币</w:t>
-      </w:r>
-      <m:oMath>
-        <m:r>
-          <w:rPr>
-            <w:rFonts w:ascii="Cambria Math" w:eastAsia="楷体" w:hAnsi="Cambria Math" w:hint="eastAsia"/>
-            <w:sz w:val="24"/>
-            <w:szCs w:val="24"/>
-            <w:highlight w:val="yellow"/>
-          </w:rPr>
-          <m:t>o</m:t>
-        </m:r>
-      </m:oMath>
-      <w:r>
-        <w:rPr>
-          <w:rFonts w:eastAsia="楷体" w:hint="eastAsia"/>
-          <w:sz w:val="24"/>
-          <w:szCs w:val="24"/>
-          <w:highlight w:val="yellow"/>
-        </w:rPr>
-        <w:t>的总量</w:t>
-      </w:r>
-      <m:oMath>
-        <m:sSub>
-          <m:sSubPr>
-            <m:ctrlPr>
-              <w:rPr>
-                <w:rFonts w:ascii="Cambria Math" w:eastAsia="楷体" w:hAnsi="Cambria Math"/>
-                <w:i/>
-                <w:sz w:val="24"/>
-                <w:szCs w:val="24"/>
-                <w:highlight w:val="yellow"/>
-              </w:rPr>
-            </m:ctrlPr>
-          </m:sSubPr>
-          <m:e>
-            <m:r>
-              <w:rPr>
-                <w:rFonts w:ascii="Cambria Math" w:eastAsia="楷体" w:hAnsi="Cambria Math" w:hint="eastAsia"/>
-                <w:sz w:val="24"/>
-                <w:szCs w:val="24"/>
-                <w:highlight w:val="yellow"/>
-              </w:rPr>
-              <m:t>T</m:t>
-            </m:r>
-            <m:ctrlPr>
-              <w:rPr>
-                <w:rFonts w:ascii="Cambria Math" w:eastAsia="楷体" w:hAnsi="Cambria Math" w:hint="eastAsia"/>
-                <w:i/>
-                <w:sz w:val="24"/>
-                <w:szCs w:val="24"/>
-                <w:highlight w:val="yellow"/>
-              </w:rPr>
-            </m:ctrlPr>
-          </m:e>
-          <m:sub>
-            <m:r>
-              <w:rPr>
-                <w:rFonts w:ascii="Cambria Math" w:eastAsia="楷体" w:hAnsi="Cambria Math" w:hint="eastAsia"/>
-                <w:sz w:val="24"/>
-                <w:szCs w:val="24"/>
-                <w:highlight w:val="yellow"/>
-              </w:rPr>
-              <m:t>0</m:t>
-            </m:r>
-          </m:sub>
-        </m:sSub>
-      </m:oMath>
-      <w:r>
-        <w:rPr>
-          <w:rFonts w:eastAsia="楷体" w:hint="eastAsia"/>
-          <w:sz w:val="24"/>
-          <w:szCs w:val="24"/>
-          <w:highlight w:val="yellow"/>
-        </w:rPr>
-        <w:t>。同时给出</w:t>
-      </w:r>
-      <m:oMath>
-        <m:sSub>
-          <m:sSubPr>
-            <m:ctrlPr>
-              <w:rPr>
-                <w:rFonts w:ascii="Cambria Math" w:eastAsia="楷体" w:hAnsi="Cambria Math"/>
-                <w:i/>
-                <w:sz w:val="24"/>
-                <w:szCs w:val="24"/>
-                <w:highlight w:val="yellow"/>
-              </w:rPr>
-            </m:ctrlPr>
-          </m:sSubPr>
-          <m:e>
-            <m:r>
-              <w:rPr>
-                <w:rFonts w:ascii="Cambria Math" w:eastAsia="楷体" w:hAnsi="Cambria Math" w:hint="eastAsia"/>
-                <w:sz w:val="24"/>
-                <w:szCs w:val="24"/>
-                <w:highlight w:val="yellow"/>
-              </w:rPr>
-              <m:t>V</m:t>
-            </m:r>
-            <m:ctrlPr>
-              <w:rPr>
-                <w:rFonts w:ascii="Cambria Math" w:eastAsia="楷体" w:hAnsi="Cambria Math" w:hint="eastAsia"/>
-                <w:i/>
-                <w:sz w:val="24"/>
-                <w:szCs w:val="24"/>
-                <w:highlight w:val="yellow"/>
-              </w:rPr>
-            </m:ctrlPr>
-          </m:e>
-          <m:sub>
-            <m:r>
-              <w:rPr>
-                <w:rFonts w:ascii="Cambria Math" w:eastAsia="楷体" w:hAnsi="Cambria Math"/>
-                <w:sz w:val="24"/>
-                <w:szCs w:val="24"/>
-                <w:highlight w:val="yellow"/>
-              </w:rPr>
-              <m:t>i</m:t>
-            </m:r>
-          </m:sub>
-        </m:sSub>
-      </m:oMath>
-      <w:r>
-        <w:rPr>
-          <w:rFonts w:eastAsia="楷体" w:hint="eastAsia"/>
-          <w:sz w:val="24"/>
-          <w:szCs w:val="24"/>
-          <w:highlight w:val="yellow"/>
-        </w:rPr>
-        <w:t>和</w:t>
-      </w:r>
-      <m:oMath>
-        <m:sSub>
-          <m:sSubPr>
-            <m:ctrlPr>
-              <w:rPr>
-                <w:rFonts w:ascii="Cambria Math" w:eastAsia="楷体" w:hAnsi="Cambria Math"/>
-                <w:i/>
-                <w:sz w:val="24"/>
-                <w:szCs w:val="24"/>
-                <w:highlight w:val="yellow"/>
-              </w:rPr>
-            </m:ctrlPr>
-          </m:sSubPr>
-          <m:e>
-            <m:r>
-              <w:rPr>
-                <w:rFonts w:ascii="Cambria Math" w:eastAsia="楷体" w:hAnsi="Cambria Math" w:hint="eastAsia"/>
-                <w:sz w:val="24"/>
-                <w:szCs w:val="24"/>
-                <w:highlight w:val="yellow"/>
-              </w:rPr>
-              <m:t>V</m:t>
-            </m:r>
-            <m:ctrlPr>
-              <w:rPr>
-                <w:rFonts w:ascii="Cambria Math" w:eastAsia="楷体" w:hAnsi="Cambria Math" w:hint="eastAsia"/>
-                <w:i/>
-                <w:sz w:val="24"/>
-                <w:szCs w:val="24"/>
-                <w:highlight w:val="yellow"/>
-              </w:rPr>
-            </m:ctrlPr>
-          </m:e>
-          <m:sub>
-            <m:r>
-              <w:rPr>
-                <w:rFonts w:ascii="Cambria Math" w:eastAsia="楷体" w:hAnsi="Cambria Math"/>
-                <w:sz w:val="24"/>
-                <w:szCs w:val="24"/>
-                <w:highlight w:val="yellow"/>
-              </w:rPr>
-              <m:t>ik</m:t>
-            </m:r>
-          </m:sub>
-        </m:sSub>
-      </m:oMath>
-      <w:r>
-        <w:rPr>
-          <w:rFonts w:eastAsia="楷体" w:hint="eastAsia"/>
-          <w:sz w:val="24"/>
-          <w:szCs w:val="24"/>
-          <w:highlight w:val="yellow"/>
-        </w:rPr>
-        <w:t>的关系：</w:t>
-      </w:r>
-    </w:p>
-    <w:p>
-      <w:pPr>
-        <w:widowControl/>
-        <w:spacing w:line="360" w:lineRule="auto"/>
-        <w:jc w:val="left"/>
-        <w:rPr>
-          <w:rFonts w:eastAsia="楷体"/>
-          <w:sz w:val="24"/>
-          <w:szCs w:val="24"/>
-          <w:highlight w:val="yellow"/>
-        </w:rPr>
-      </w:pPr>
-      <m:oMathPara>
-        <m:oMath>
-          <m:sSub>
-            <m:sSubPr>
-              <m:ctrlPr>
-                <w:rPr>
-                  <w:rFonts w:ascii="Cambria Math" w:eastAsia="楷体" w:hAnsi="Cambria Math"/>
-                  <w:i/>
-                  <w:sz w:val="24"/>
-                  <w:szCs w:val="24"/>
-                  <w:highlight w:val="yellow"/>
-                </w:rPr>
-              </m:ctrlPr>
-            </m:sSubPr>
-            <m:e>
-              <m:r>
-                <w:rPr>
-                  <w:rFonts w:ascii="Cambria Math" w:eastAsia="楷体" w:hAnsi="Cambria Math"/>
-                  <w:sz w:val="24"/>
-                  <w:szCs w:val="24"/>
-                  <w:highlight w:val="yellow"/>
-                </w:rPr>
-                <m:t>X</m:t>
-              </m:r>
-            </m:e>
-            <m:sub>
-              <m:r>
-                <w:rPr>
-                  <w:rFonts w:ascii="Cambria Math" w:eastAsia="楷体" w:hAnsi="Cambria Math"/>
-                  <w:sz w:val="24"/>
-                  <w:szCs w:val="24"/>
-                  <w:highlight w:val="yellow"/>
-                </w:rPr>
-                <m:t>ijk</m:t>
-              </m:r>
-            </m:sub>
-          </m:sSub>
-          <m:r>
-            <w:rPr>
-              <w:rFonts w:ascii="Cambria Math" w:eastAsia="楷体" w:hAnsi="Cambria Math"/>
-              <w:sz w:val="24"/>
-              <w:szCs w:val="24"/>
-              <w:highlight w:val="yellow"/>
-            </w:rPr>
-            <m:t>≤</m:t>
-          </m:r>
-          <m:sSub>
-            <m:sSubPr>
-              <m:ctrlPr>
-                <w:rPr>
-                  <w:rFonts w:ascii="Cambria Math" w:eastAsia="楷体" w:hAnsi="Cambria Math"/>
-                  <w:i/>
-                  <w:sz w:val="24"/>
-                  <w:szCs w:val="24"/>
-                  <w:highlight w:val="yellow"/>
-                </w:rPr>
-              </m:ctrlPr>
-            </m:sSubPr>
-            <m:e>
-              <m:r>
-                <w:rPr>
-                  <w:rFonts w:ascii="Cambria Math" w:eastAsia="楷体" w:hAnsi="Cambria Math"/>
-                  <w:sz w:val="24"/>
-                  <w:szCs w:val="24"/>
-                  <w:highlight w:val="yellow"/>
-                </w:rPr>
-                <m:t>V</m:t>
-              </m:r>
-            </m:e>
-            <m:sub>
-              <m:r>
-                <w:rPr>
-                  <w:rFonts w:ascii="Cambria Math" w:eastAsia="楷体" w:hAnsi="Cambria Math"/>
-                  <w:sz w:val="24"/>
-                  <w:szCs w:val="24"/>
-                  <w:highlight w:val="yellow"/>
-                </w:rPr>
-                <m:t>i</m:t>
-              </m:r>
-            </m:sub>
-          </m:sSub>
-          <m:r>
-            <w:rPr>
-              <w:rFonts w:ascii="Cambria Math" w:eastAsia="楷体" w:hAnsi="Cambria Math"/>
-              <w:sz w:val="24"/>
-              <w:szCs w:val="24"/>
-              <w:highlight w:val="yellow"/>
-            </w:rPr>
-            <m:t xml:space="preserve"> ∀i</m:t>
-          </m:r>
-          <m:r>
-            <w:rPr>
-              <w:rFonts w:ascii="Cambria Math" w:eastAsia="楷体" w:hAnsi="Cambria Math"/>
-              <w:sz w:val="24"/>
-              <w:szCs w:val="24"/>
-              <w:highlight w:val="yellow"/>
-            </w:rPr>
-            <m:t>≠o</m:t>
-          </m:r>
-          <m:r>
-            <w:rPr>
-              <w:rFonts w:ascii="Cambria Math" w:eastAsia="楷体" w:hAnsi="Cambria Math"/>
-              <w:sz w:val="24"/>
-              <w:szCs w:val="24"/>
-              <w:highlight w:val="yellow"/>
-            </w:rPr>
-            <m:t>,j</m:t>
-          </m:r>
-          <m:r>
-            <w:rPr>
-              <w:rFonts w:ascii="Cambria Math" w:eastAsia="楷体" w:hAnsi="Cambria Math"/>
-              <w:sz w:val="24"/>
-              <w:szCs w:val="24"/>
-              <w:highlight w:val="yellow"/>
-            </w:rPr>
-            <m:t>≠o</m:t>
-          </m:r>
-          <m:r>
-            <w:rPr>
-              <w:rFonts w:ascii="Cambria Math" w:eastAsia="楷体" w:hAnsi="Cambria Math"/>
-              <w:sz w:val="24"/>
-              <w:szCs w:val="24"/>
-              <w:highlight w:val="yellow"/>
-            </w:rPr>
-            <m:t>,k</m:t>
-          </m:r>
-        </m:oMath>
-      </m:oMathPara>
-    </w:p>
-    <w:p>
-      <w:pPr>
-        <w:widowControl/>
-        <w:spacing w:line="360" w:lineRule="auto"/>
-        <w:jc w:val="left"/>
-        <w:rPr>
-          <w:rFonts w:eastAsia="楷体"/>
-          <w:sz w:val="24"/>
-          <w:szCs w:val="24"/>
-          <w:highlight w:val="yellow"/>
-        </w:rPr>
-      </w:pPr>
-      <m:oMathPara>
-        <m:oMath>
-          <m:f>
-            <m:fPr>
-              <m:ctrlPr>
-                <w:rPr>
-                  <w:rFonts w:ascii="Cambria Math" w:eastAsia="楷体" w:hAnsi="Cambria Math"/>
-                  <w:i/>
-                  <w:sz w:val="24"/>
-                  <w:szCs w:val="24"/>
-                  <w:highlight w:val="yellow"/>
-                </w:rPr>
-              </m:ctrlPr>
-            </m:fPr>
-            <m:num>
-              <m:sSub>
-                <m:sSubPr>
-                  <m:ctrlPr>
-                    <w:rPr>
-                      <w:rFonts w:ascii="Cambria Math" w:eastAsia="楷体" w:hAnsi="Cambria Math"/>
-                      <w:i/>
-                      <w:sz w:val="24"/>
-                      <w:szCs w:val="24"/>
-                      <w:highlight w:val="yellow"/>
-                    </w:rPr>
-                  </m:ctrlPr>
-                </m:sSubPr>
-                <m:e>
-                  <m:r>
-                    <w:rPr>
-                      <w:rFonts w:ascii="Cambria Math" w:eastAsia="楷体" w:hAnsi="Cambria Math"/>
-                      <w:sz w:val="24"/>
-                      <w:szCs w:val="24"/>
-                      <w:highlight w:val="yellow"/>
-                    </w:rPr>
-                    <m:t>V</m:t>
-                  </m:r>
-                </m:e>
-                <m:sub>
-                  <m:r>
-                    <w:rPr>
-                      <w:rFonts w:ascii="Cambria Math" w:eastAsia="楷体" w:hAnsi="Cambria Math"/>
-                      <w:sz w:val="24"/>
-                      <w:szCs w:val="24"/>
-                      <w:highlight w:val="yellow"/>
-                    </w:rPr>
-                    <m:t>jk</m:t>
-                  </m:r>
-                </m:sub>
-              </m:sSub>
-              <m:sSub>
-                <m:sSubPr>
-                  <m:ctrlPr>
-                    <w:rPr>
-                      <w:rFonts w:ascii="Cambria Math" w:eastAsia="楷体" w:hAnsi="Cambria Math"/>
-                      <w:i/>
-                      <w:sz w:val="24"/>
-                      <w:szCs w:val="24"/>
-                      <w:highlight w:val="yellow"/>
-                    </w:rPr>
-                  </m:ctrlPr>
-                </m:sSubPr>
-                <m:e>
-                  <m:r>
-                    <w:rPr>
-                      <w:rFonts w:ascii="Cambria Math" w:eastAsia="楷体" w:hAnsi="Cambria Math"/>
-                      <w:sz w:val="24"/>
-                      <w:szCs w:val="24"/>
-                      <w:highlight w:val="yellow"/>
-                    </w:rPr>
-                    <m:t>X</m:t>
-                  </m:r>
-                </m:e>
-                <m:sub>
-                  <m:r>
-                    <w:rPr>
-                      <w:rFonts w:ascii="Cambria Math" w:eastAsia="楷体" w:hAnsi="Cambria Math"/>
-                      <w:sz w:val="24"/>
-                      <w:szCs w:val="24"/>
-                      <w:highlight w:val="yellow"/>
-                    </w:rPr>
-                    <m:t>ijk</m:t>
-                  </m:r>
-                </m:sub>
-              </m:sSub>
-            </m:num>
-            <m:den>
-              <m:sSub>
-                <m:sSubPr>
-                  <m:ctrlPr>
-                    <w:rPr>
-                      <w:rFonts w:ascii="Cambria Math" w:eastAsia="楷体" w:hAnsi="Cambria Math"/>
-                      <w:i/>
-                      <w:sz w:val="24"/>
-                      <w:szCs w:val="24"/>
-                      <w:highlight w:val="yellow"/>
-                    </w:rPr>
-                  </m:ctrlPr>
-                </m:sSubPr>
-                <m:e>
-                  <m:r>
-                    <w:rPr>
-                      <w:rFonts w:ascii="Cambria Math" w:eastAsia="楷体" w:hAnsi="Cambria Math"/>
-                      <w:sz w:val="24"/>
-                      <w:szCs w:val="24"/>
-                      <w:highlight w:val="yellow"/>
-                    </w:rPr>
-                    <m:t>V</m:t>
-                  </m:r>
-                </m:e>
-                <m:sub>
-                  <m:r>
-                    <w:rPr>
-                      <w:rFonts w:ascii="Cambria Math" w:eastAsia="楷体" w:hAnsi="Cambria Math"/>
-                      <w:sz w:val="24"/>
-                      <w:szCs w:val="24"/>
-                      <w:highlight w:val="yellow"/>
-                    </w:rPr>
-                    <m:t>ik</m:t>
-                  </m:r>
-                </m:sub>
-              </m:sSub>
-              <m:r>
-                <w:rPr>
-                  <w:rFonts w:ascii="Cambria Math" w:eastAsia="楷体" w:hAnsi="Cambria Math"/>
-                  <w:sz w:val="24"/>
-                  <w:szCs w:val="24"/>
-                  <w:highlight w:val="yellow"/>
-                </w:rPr>
-                <m:t>+</m:t>
-              </m:r>
-              <m:sSub>
-                <m:sSubPr>
-                  <m:ctrlPr>
-                    <w:rPr>
-                      <w:rFonts w:ascii="Cambria Math" w:eastAsia="楷体" w:hAnsi="Cambria Math"/>
-                      <w:i/>
-                      <w:sz w:val="24"/>
-                      <w:szCs w:val="24"/>
-                      <w:highlight w:val="yellow"/>
-                    </w:rPr>
-                  </m:ctrlPr>
-                </m:sSubPr>
-                <m:e>
-                  <m:r>
-                    <w:rPr>
-                      <w:rFonts w:ascii="Cambria Math" w:eastAsia="楷体" w:hAnsi="Cambria Math"/>
-                      <w:sz w:val="24"/>
-                      <w:szCs w:val="24"/>
-                      <w:highlight w:val="yellow"/>
-                    </w:rPr>
-                    <m:t>X</m:t>
-                  </m:r>
-                </m:e>
-                <m:sub>
-                  <m:r>
-                    <w:rPr>
-                      <w:rFonts w:ascii="Cambria Math" w:eastAsia="楷体" w:hAnsi="Cambria Math"/>
-                      <w:sz w:val="24"/>
-                      <w:szCs w:val="24"/>
-                      <w:highlight w:val="yellow"/>
-                    </w:rPr>
-                    <m:t>ijk</m:t>
-                  </m:r>
-                </m:sub>
-              </m:sSub>
-            </m:den>
-          </m:f>
-          <m:r>
-            <w:rPr>
-              <w:rFonts w:ascii="Cambria Math" w:eastAsia="楷体" w:hAnsi="Cambria Math"/>
-              <w:sz w:val="24"/>
-              <w:szCs w:val="24"/>
-              <w:highlight w:val="yellow"/>
-            </w:rPr>
-            <m:t>≤</m:t>
-          </m:r>
-          <m:sSub>
-            <m:sSubPr>
-              <m:ctrlPr>
-                <w:rPr>
-                  <w:rFonts w:ascii="Cambria Math" w:eastAsia="楷体" w:hAnsi="Cambria Math"/>
-                  <w:i/>
-                  <w:sz w:val="24"/>
-                  <w:szCs w:val="24"/>
-                  <w:highlight w:val="yellow"/>
-                </w:rPr>
-              </m:ctrlPr>
-            </m:sSubPr>
-            <m:e>
-              <m:r>
-                <w:rPr>
-                  <w:rFonts w:ascii="Cambria Math" w:eastAsia="楷体" w:hAnsi="Cambria Math"/>
-                  <w:sz w:val="24"/>
-                  <w:szCs w:val="24"/>
-                  <w:highlight w:val="yellow"/>
-                </w:rPr>
-                <m:t>V</m:t>
-              </m:r>
-            </m:e>
-            <m:sub>
-              <m:r>
-                <w:rPr>
-                  <w:rFonts w:ascii="Cambria Math" w:eastAsia="楷体" w:hAnsi="Cambria Math"/>
-                  <w:sz w:val="24"/>
-                  <w:szCs w:val="24"/>
-                  <w:highlight w:val="yellow"/>
-                </w:rPr>
-                <m:t>j</m:t>
-              </m:r>
-            </m:sub>
-          </m:sSub>
-          <m:r>
-            <w:rPr>
-              <w:rFonts w:ascii="Cambria Math" w:eastAsia="楷体" w:hAnsi="Cambria Math"/>
-              <w:sz w:val="24"/>
-              <w:szCs w:val="24"/>
-              <w:highlight w:val="yellow"/>
-            </w:rPr>
-            <m:t xml:space="preserve"> ∀i,j,k</m:t>
-          </m:r>
-        </m:oMath>
-      </m:oMathPara>
-    </w:p>
-    <w:p>
-      <w:pPr>
-        <w:widowControl/>
-        <w:spacing w:line="360" w:lineRule="auto"/>
-        <w:jc w:val="left"/>
-        <w:rPr>
-          <w:rFonts w:eastAsia="楷体"/>
-          <w:sz w:val="24"/>
-          <w:szCs w:val="24"/>
-          <w:highlight w:val="yellow"/>
-        </w:rPr>
-      </w:pPr>
-      <m:oMathPara>
-        <m:oMath>
-          <m:sSub>
-            <m:sSubPr>
-              <m:ctrlPr>
-                <w:rPr>
-                  <w:rFonts w:ascii="Cambria Math" w:eastAsia="楷体" w:hAnsi="Cambria Math"/>
-                  <w:i/>
-                  <w:sz w:val="24"/>
-                  <w:szCs w:val="24"/>
-                  <w:highlight w:val="yellow"/>
-                </w:rPr>
-              </m:ctrlPr>
-            </m:sSubPr>
-            <m:e>
-              <m:r>
-                <w:rPr>
-                  <w:rFonts w:ascii="Cambria Math" w:eastAsia="楷体" w:hAnsi="Cambria Math"/>
-                  <w:sz w:val="24"/>
-                  <w:szCs w:val="24"/>
-                  <w:highlight w:val="yellow"/>
-                </w:rPr>
-                <m:t>X</m:t>
-              </m:r>
-            </m:e>
-            <m:sub>
-              <m:r>
-                <w:rPr>
-                  <w:rFonts w:ascii="Cambria Math" w:eastAsia="楷体" w:hAnsi="Cambria Math"/>
-                  <w:sz w:val="24"/>
-                  <w:szCs w:val="24"/>
-                  <w:highlight w:val="yellow"/>
-                </w:rPr>
-                <m:t>ojk</m:t>
-              </m:r>
-            </m:sub>
-          </m:sSub>
-          <m:r>
-            <w:rPr>
-              <w:rFonts w:ascii="Cambria Math" w:eastAsia="楷体" w:hAnsi="Cambria Math"/>
-              <w:sz w:val="24"/>
-              <w:szCs w:val="24"/>
-              <w:highlight w:val="yellow"/>
-            </w:rPr>
-            <m:t>≤</m:t>
-          </m:r>
-          <m:sSub>
-            <m:sSubPr>
-              <m:ctrlPr>
-                <w:rPr>
-                  <w:rFonts w:ascii="Cambria Math" w:eastAsia="楷体" w:hAnsi="Cambria Math"/>
-                  <w:i/>
-                  <w:sz w:val="24"/>
-                  <w:szCs w:val="24"/>
-                  <w:highlight w:val="yellow"/>
-                </w:rPr>
-              </m:ctrlPr>
-            </m:sSubPr>
-            <m:e>
-              <m:r>
-                <w:rPr>
-                  <w:rFonts w:ascii="Cambria Math" w:eastAsia="楷体" w:hAnsi="Cambria Math"/>
-                  <w:sz w:val="24"/>
-                  <w:szCs w:val="24"/>
-                  <w:highlight w:val="yellow"/>
-                </w:rPr>
-                <m:t>T</m:t>
-              </m:r>
-            </m:e>
-            <m:sub>
-              <m:r>
-                <w:rPr>
-                  <w:rFonts w:ascii="Cambria Math" w:eastAsia="楷体" w:hAnsi="Cambria Math"/>
-                  <w:sz w:val="24"/>
-                  <w:szCs w:val="24"/>
-                  <w:highlight w:val="yellow"/>
-                </w:rPr>
-                <m:t>0</m:t>
-              </m:r>
-            </m:sub>
-          </m:sSub>
-          <m:r>
-            <w:rPr>
-              <w:rFonts w:ascii="Cambria Math" w:eastAsia="楷体" w:hAnsi="Cambria Math"/>
-              <w:sz w:val="24"/>
-              <w:szCs w:val="24"/>
-              <w:highlight w:val="yellow"/>
-            </w:rPr>
-            <m:t xml:space="preserve"> ∀j</m:t>
-          </m:r>
-          <m:r>
-            <w:rPr>
-              <w:rFonts w:ascii="Cambria Math" w:eastAsia="楷体" w:hAnsi="Cambria Math"/>
-              <w:sz w:val="24"/>
-              <w:szCs w:val="24"/>
-              <w:highlight w:val="yellow"/>
-            </w:rPr>
-            <m:t>≠o</m:t>
-          </m:r>
-          <m:r>
-            <w:rPr>
-              <w:rFonts w:ascii="Cambria Math" w:eastAsia="楷体" w:hAnsi="Cambria Math"/>
-              <w:sz w:val="24"/>
-              <w:szCs w:val="24"/>
-              <w:highlight w:val="yellow"/>
-            </w:rPr>
-            <m:t>,k</m:t>
-          </m:r>
-        </m:oMath>
-      </m:oMathPara>
-    </w:p>
-    <w:p>
-      <w:pPr>
-        <w:widowControl/>
-        <w:spacing w:line="360" w:lineRule="auto"/>
-        <w:jc w:val="left"/>
-        <w:rPr>
-          <w:rFonts w:eastAsia="楷体"/>
-          <w:sz w:val="24"/>
-          <w:szCs w:val="24"/>
-        </w:rPr>
-      </w:pPr>
-      <m:oMathPara>
-        <m:oMath>
-          <m:sSub>
-            <m:sSubPr>
-              <m:ctrlPr>
-                <w:rPr>
-                  <w:rFonts w:ascii="Cambria Math" w:eastAsia="楷体" w:hAnsi="Cambria Math"/>
-                  <w:i/>
-                  <w:sz w:val="24"/>
-                  <w:szCs w:val="24"/>
-                  <w:highlight w:val="yellow"/>
-                </w:rPr>
-              </m:ctrlPr>
-            </m:sSubPr>
-            <m:e>
-              <m:r>
-                <w:rPr>
-                  <w:rFonts w:ascii="Cambria Math" w:eastAsia="楷体" w:hAnsi="Cambria Math" w:hint="eastAsia"/>
-                  <w:sz w:val="24"/>
-                  <w:szCs w:val="24"/>
-                  <w:highlight w:val="yellow"/>
-                </w:rPr>
-                <m:t>V</m:t>
-              </m:r>
-              <m:ctrlPr>
-                <w:rPr>
-                  <w:rFonts w:ascii="Cambria Math" w:eastAsia="楷体" w:hAnsi="Cambria Math" w:hint="eastAsia"/>
-                  <w:i/>
-                  <w:sz w:val="24"/>
-                  <w:szCs w:val="24"/>
-                  <w:highlight w:val="yellow"/>
-                </w:rPr>
-              </m:ctrlPr>
-            </m:e>
-            <m:sub>
-              <m:r>
-                <w:rPr>
-                  <w:rFonts w:ascii="Cambria Math" w:eastAsia="楷体" w:hAnsi="Cambria Math"/>
-                  <w:sz w:val="24"/>
-                  <w:szCs w:val="24"/>
-                  <w:highlight w:val="yellow"/>
-                </w:rPr>
-                <m:t>i</m:t>
-              </m:r>
-            </m:sub>
-          </m:sSub>
-          <m:r>
-            <w:rPr>
-              <w:rFonts w:ascii="Cambria Math" w:eastAsia="楷体" w:hAnsi="Cambria Math"/>
-              <w:sz w:val="24"/>
-              <w:szCs w:val="24"/>
-              <w:highlight w:val="yellow"/>
-            </w:rPr>
-            <m:t>=</m:t>
-          </m:r>
-          <m:nary>
-            <m:naryPr>
-              <m:chr m:val="∑"/>
-              <m:supHide m:val="1"/>
-              <m:ctrlPr>
-                <w:rPr>
-                  <w:rFonts w:ascii="Cambria Math" w:eastAsia="楷体" w:hAnsi="Cambria Math"/>
-                  <w:i/>
-                  <w:sz w:val="24"/>
-                  <w:szCs w:val="24"/>
-                  <w:highlight w:val="yellow"/>
-                </w:rPr>
-              </m:ctrlPr>
-            </m:naryPr>
-            <m:sub>
-              <m:r>
-                <w:rPr>
-                  <w:rFonts w:ascii="Cambria Math" w:eastAsia="楷体" w:hAnsi="Cambria Math"/>
-                  <w:sz w:val="24"/>
-                  <w:szCs w:val="24"/>
-                  <w:highlight w:val="yellow"/>
-                </w:rPr>
-                <m:t>k</m:t>
-              </m:r>
-            </m:sub>
-            <m:sup/>
-            <m:e>
-              <m:sSub>
-                <m:sSubPr>
-                  <m:ctrlPr>
-                    <w:rPr>
-                      <w:rFonts w:ascii="Cambria Math" w:eastAsia="楷体" w:hAnsi="Cambria Math"/>
-                      <w:i/>
-                      <w:sz w:val="24"/>
-                      <w:szCs w:val="24"/>
-                      <w:highlight w:val="yellow"/>
-                    </w:rPr>
-                  </m:ctrlPr>
-                </m:sSubPr>
-                <m:e>
-                  <m:r>
-                    <w:rPr>
-                      <w:rFonts w:ascii="Cambria Math" w:eastAsia="楷体" w:hAnsi="Cambria Math"/>
-                      <w:sz w:val="24"/>
-                      <w:szCs w:val="24"/>
-                      <w:highlight w:val="yellow"/>
-                    </w:rPr>
-                    <m:t>V</m:t>
-                  </m:r>
-                </m:e>
-                <m:sub>
-                  <m:r>
-                    <w:rPr>
-                      <w:rFonts w:ascii="Cambria Math" w:eastAsia="楷体" w:hAnsi="Cambria Math"/>
-                      <w:sz w:val="24"/>
-                      <w:szCs w:val="24"/>
-                      <w:highlight w:val="yellow"/>
-                    </w:rPr>
-                    <m:t>ik</m:t>
-                  </m:r>
-                </m:sub>
-              </m:sSub>
-            </m:e>
-          </m:nary>
-          <m:r>
-            <w:rPr>
-              <w:rFonts w:ascii="Cambria Math" w:eastAsia="楷体" w:hAnsi="Cambria Math"/>
-              <w:sz w:val="24"/>
-              <w:szCs w:val="24"/>
-              <w:highlight w:val="yellow"/>
-            </w:rPr>
-            <m:t xml:space="preserve"> ∀i</m:t>
-          </m:r>
-          <m:r>
-            <w:rPr>
-              <w:rFonts w:ascii="Cambria Math" w:eastAsia="楷体" w:hAnsi="Cambria Math"/>
-              <w:sz w:val="24"/>
-              <w:szCs w:val="24"/>
-              <w:highlight w:val="yellow"/>
-            </w:rPr>
-            <m:t>≠o</m:t>
-          </m:r>
-          <m:r>
-            <w:rPr>
-              <w:rFonts w:ascii="Cambria Math" w:eastAsia="楷体" w:hAnsi="Cambria Math"/>
-              <w:sz w:val="24"/>
-              <w:szCs w:val="24"/>
-              <w:highlight w:val="yellow"/>
-            </w:rPr>
-            <m:t>,k</m:t>
-          </m:r>
-        </m:oMath>
-      </m:oMathPara>
-    </w:p>
-    <w:p>
-      <w:pPr>
-        <w:widowControl/>
-        <w:jc w:val="left"/>
-        <w:rPr>
-          <w:rFonts w:eastAsia="楷体"/>
-          <w:b/>
-          <w:bCs/>
-          <w:sz w:val="24"/>
-          <w:szCs w:val="32"/>
-        </w:rPr>
-      </w:pPr>
-      <w:r>
-        <w:br w:type="page"/>
-      </w:r>
-    </w:p>
-    <w:p>
-      <w:pPr>
-        <w:pStyle w:val="Heading2"/>
-        <w:rPr>
-          <w:rFonts w:ascii="Times New Roman" w:hAnsi="Times New Roman" w:cs="Times New Roman"/>
-        </w:rPr>
-      </w:pPr>
-      <w:r>
-        <w:rPr>
-          <w:rFonts w:ascii="Times New Roman" w:hAnsi="Times New Roman" w:cs="Times New Roman"/>
-        </w:rPr>
-        <w:lastRenderedPageBreak/>
-        <w:t xml:space="preserve">2.4 </w:t>
-      </w:r>
-      <w:r>
-        <w:rPr>
-          <w:rFonts w:ascii="Times New Roman" w:hAnsi="Times New Roman" w:cs="Times New Roman" w:hint="eastAsia"/>
-        </w:rPr>
-        <w:t>模型</w:t>
+        </w:rPr>
+        <w:t>）变量上限约束</w:t>
       </w:r>
     </w:p>
     <w:p>
@@ -5444,24 +4343,122 @@
           <w:sz w:val="24"/>
           <w:szCs w:val="24"/>
         </w:rPr>
-        <w:t>由此我们得到一个</w:t>
-      </w:r>
-      <w:r>
-        <w:rPr>
-          <w:rFonts w:eastAsia="楷体" w:hint="eastAsia"/>
-          <w:b/>
-          <w:sz w:val="24"/>
-          <w:szCs w:val="24"/>
-        </w:rPr>
-        <w:t>带有分式项的非线性混合整数规划模型</w:t>
-      </w:r>
-      <w:r>
-        <w:rPr>
-          <w:rFonts w:eastAsia="楷体" w:hint="eastAsia"/>
-          <w:sz w:val="24"/>
-          <w:szCs w:val="24"/>
-        </w:rPr>
-        <w:t>，如下所示：</w:t>
+        <w:t>为保证精确求解时候的数值稳定性，拟增加针对</w:t>
+      </w:r>
+      <w:r>
+        <w:rPr>
+          <w:rFonts w:eastAsia="楷体" w:hint="eastAsia"/>
+          <w:sz w:val="24"/>
+          <w:szCs w:val="24"/>
+        </w:rPr>
+        <w:t>部分决策</w:t>
+      </w:r>
+      <w:r>
+        <w:rPr>
+          <w:rFonts w:eastAsia="楷体" w:hint="eastAsia"/>
+          <w:sz w:val="24"/>
+          <w:szCs w:val="24"/>
+        </w:rPr>
+        <w:t>变量的上限约束</w:t>
+      </w:r>
+      <w:r>
+        <w:rPr>
+          <w:rFonts w:eastAsia="楷体" w:hint="eastAsia"/>
+          <w:sz w:val="24"/>
+          <w:szCs w:val="24"/>
+        </w:rPr>
+        <w:t>。对于初始货币，</w:t>
+      </w:r>
+      <w:r>
+        <w:rPr>
+          <w:rFonts w:eastAsia="楷体" w:hint="eastAsia"/>
+          <w:sz w:val="24"/>
+          <w:szCs w:val="24"/>
+        </w:rPr>
+        <w:t>每次</w:t>
+      </w:r>
+      <w:r>
+        <w:rPr>
+          <w:rFonts w:eastAsia="楷体" w:hint="eastAsia"/>
+          <w:sz w:val="24"/>
+          <w:szCs w:val="24"/>
+        </w:rPr>
+        <w:t>向外兑换的量</w:t>
+      </w:r>
+      <w:r>
+        <w:rPr>
+          <w:rFonts w:eastAsia="楷体" w:hint="eastAsia"/>
+          <w:sz w:val="24"/>
+          <w:szCs w:val="24"/>
+        </w:rPr>
+        <w:t>都不超过总持有货币量</w:t>
+      </w:r>
+      <w:r>
+        <w:rPr>
+          <w:rFonts w:eastAsia="楷体"/>
+          <w:sz w:val="24"/>
+          <w:szCs w:val="24"/>
+        </w:rPr>
+        <w:t xml:space="preserve"> </w:t>
+      </w:r>
+      <w:r>
+        <w:rPr>
+          <w:rFonts w:eastAsia="楷体" w:hint="eastAsia"/>
+          <w:sz w:val="24"/>
+          <w:szCs w:val="24"/>
+        </w:rPr>
+        <w:t>。对于非初始货币，</w:t>
+      </w:r>
+      <w:r>
+        <w:rPr>
+          <w:rFonts w:eastAsia="楷体" w:hint="eastAsia"/>
+          <w:sz w:val="24"/>
+          <w:szCs w:val="24"/>
+        </w:rPr>
+        <w:t>每次</w:t>
+      </w:r>
+      <w:r>
+        <w:rPr>
+          <w:rFonts w:eastAsia="楷体" w:hint="eastAsia"/>
+          <w:sz w:val="24"/>
+          <w:szCs w:val="24"/>
+        </w:rPr>
+        <w:t>兑换所消耗的货币量应小于所有货币池中该货币的总量</w:t>
+      </w:r>
+      <w:r>
+        <w:rPr>
+          <w:rFonts w:eastAsia="楷体" w:hint="eastAsia"/>
+          <w:sz w:val="24"/>
+          <w:szCs w:val="24"/>
+        </w:rPr>
+        <w:t>。同理，根据</w:t>
+      </w:r>
+      <w:proofErr w:type="gramStart"/>
+      <w:r>
+        <w:rPr>
+          <w:rFonts w:eastAsia="楷体" w:hint="eastAsia"/>
+          <w:sz w:val="24"/>
+          <w:szCs w:val="24"/>
+        </w:rPr>
+        <w:t>流平衡</w:t>
+      </w:r>
+      <w:proofErr w:type="gramEnd"/>
+      <w:r>
+        <w:rPr>
+          <w:rFonts w:eastAsia="楷体" w:hint="eastAsia"/>
+          <w:sz w:val="24"/>
+          <w:szCs w:val="24"/>
+        </w:rPr>
+        <w:lastRenderedPageBreak/>
+        <w:t>关系，每次兑换所得货币量应不超过</w:t>
+      </w:r>
+      <w:r>
+        <w:rPr>
+          <w:rFonts w:eastAsia="楷体" w:hint="eastAsia"/>
+          <w:sz w:val="24"/>
+          <w:szCs w:val="24"/>
+        </w:rPr>
+        <w:t>所有目标货币池中的总量。</w:t>
       </w:r>
     </w:p>
     <w:p>
@@ -5471,645 +4468,71 @@
       <w:r>
         <w:tab/>
       </w:r>
-    </w:p>
-    <w:p>
-      <w:pPr>
-        <w:pStyle w:val="AMDisplayEquation"/>
-      </w:pPr>
-      <w:r>
-        <w:tab/>
-      </w:r>
-      <w:r>
-        <w:rPr>
-          <w:position w:val="-114"/>
-        </w:rPr>
-        <w:object w:dxaOrig="4470" w:dyaOrig="7620" w14:anchorId="3F20E9FB">
-          <v:shape id="_x0000_i1057" type="#_x0000_t75" style="width:223.3pt;height:381.05pt" o:ole="">
+      <w:r>
+        <w:rPr>
+          <w:position w:val="-29"/>
+        </w:rPr>
+        <w:object w:dxaOrig="2878" w:dyaOrig="553">
+          <v:shape id="_x0000_i1057" type="#_x0000_t75" style="width:143.6pt;height:27.65pt" o:ole="">
             <v:imagedata r:id="rId67" o:title=""/>
           </v:shape>
-          <o:OLEObject Type="Embed" ProgID="Equation.AxMath" ShapeID="_x0000_i1057" DrawAspect="Content" ObjectID="_1679145953" r:id="rId68"/>
+          <o:OLEObject Type="Embed" ProgID="Equation.AxMath" ShapeID="_x0000_i1057" DrawAspect="Content" ObjectID="_1679310143" r:id="rId68"/>
         </w:object>
       </w:r>
-    </w:p>
-    <w:p>
-      <w:pPr>
-        <w:widowControl/>
-        <w:spacing w:line="360" w:lineRule="auto"/>
-        <w:jc w:val="left"/>
-        <w:rPr>
-          <w:rFonts w:eastAsia="楷体"/>
-          <w:sz w:val="24"/>
-          <w:szCs w:val="24"/>
-          <w:highlight w:val="yellow"/>
-        </w:rPr>
-      </w:pPr>
-      <m:oMathPara>
-        <m:oMath>
-          <m:sSub>
-            <m:sSubPr>
-              <m:ctrlPr>
-                <w:rPr>
-                  <w:rFonts w:ascii="Cambria Math" w:eastAsia="楷体" w:hAnsi="Cambria Math"/>
-                  <w:i/>
-                  <w:sz w:val="24"/>
-                  <w:szCs w:val="24"/>
-                  <w:highlight w:val="yellow"/>
-                </w:rPr>
-              </m:ctrlPr>
-            </m:sSubPr>
-            <m:e>
-              <m:r>
-                <w:rPr>
-                  <w:rFonts w:ascii="Cambria Math" w:eastAsia="楷体" w:hAnsi="Cambria Math"/>
-                  <w:sz w:val="24"/>
-                  <w:szCs w:val="24"/>
-                  <w:highlight w:val="yellow"/>
-                </w:rPr>
-                <m:t>X</m:t>
-              </m:r>
-            </m:e>
-            <m:sub>
-              <m:r>
-                <w:rPr>
-                  <w:rFonts w:ascii="Cambria Math" w:eastAsia="楷体" w:hAnsi="Cambria Math"/>
-                  <w:sz w:val="24"/>
-                  <w:szCs w:val="24"/>
-                  <w:highlight w:val="yellow"/>
-                </w:rPr>
-                <m:t>ijk</m:t>
-              </m:r>
-            </m:sub>
-          </m:sSub>
-          <m:r>
-            <w:rPr>
-              <w:rFonts w:ascii="Cambria Math" w:eastAsia="楷体" w:hAnsi="Cambria Math"/>
-              <w:sz w:val="24"/>
-              <w:szCs w:val="24"/>
-              <w:highlight w:val="yellow"/>
-            </w:rPr>
-            <m:t>≤</m:t>
-          </m:r>
-          <m:sSub>
-            <m:sSubPr>
-              <m:ctrlPr>
-                <w:rPr>
-                  <w:rFonts w:ascii="Cambria Math" w:eastAsia="楷体" w:hAnsi="Cambria Math"/>
-                  <w:i/>
-                  <w:sz w:val="24"/>
-                  <w:szCs w:val="24"/>
-                  <w:highlight w:val="yellow"/>
-                </w:rPr>
-              </m:ctrlPr>
-            </m:sSubPr>
-            <m:e>
-              <m:r>
-                <w:rPr>
-                  <w:rFonts w:ascii="Cambria Math" w:eastAsia="楷体" w:hAnsi="Cambria Math"/>
-                  <w:sz w:val="24"/>
-                  <w:szCs w:val="24"/>
-                  <w:highlight w:val="yellow"/>
-                </w:rPr>
-                <m:t>V</m:t>
-              </m:r>
-            </m:e>
-            <m:sub>
-              <m:r>
-                <w:rPr>
-                  <w:rFonts w:ascii="Cambria Math" w:eastAsia="楷体" w:hAnsi="Cambria Math"/>
-                  <w:sz w:val="24"/>
-                  <w:szCs w:val="24"/>
-                  <w:highlight w:val="yellow"/>
-                </w:rPr>
-                <m:t>i</m:t>
-              </m:r>
-            </m:sub>
-          </m:sSub>
-          <m:r>
-            <w:rPr>
-              <w:rFonts w:ascii="Cambria Math" w:eastAsia="楷体" w:hAnsi="Cambria Math"/>
-              <w:sz w:val="24"/>
-              <w:szCs w:val="24"/>
-              <w:highlight w:val="yellow"/>
-            </w:rPr>
-            <m:t xml:space="preserve"> ∀i,j,k</m:t>
-          </m:r>
-        </m:oMath>
-      </m:oMathPara>
-    </w:p>
-    <w:p>
-      <w:pPr>
-        <w:widowControl/>
-        <w:spacing w:line="360" w:lineRule="auto"/>
-        <w:jc w:val="left"/>
-        <w:rPr>
-          <w:rFonts w:eastAsia="楷体"/>
-          <w:sz w:val="24"/>
-          <w:szCs w:val="24"/>
-          <w:highlight w:val="yellow"/>
-        </w:rPr>
-      </w:pPr>
-      <m:oMathPara>
-        <m:oMath>
-          <m:f>
-            <m:fPr>
-              <m:ctrlPr>
-                <w:rPr>
-                  <w:rFonts w:ascii="Cambria Math" w:eastAsia="楷体" w:hAnsi="Cambria Math"/>
-                  <w:i/>
-                  <w:sz w:val="24"/>
-                  <w:szCs w:val="24"/>
-                  <w:highlight w:val="yellow"/>
-                </w:rPr>
-              </m:ctrlPr>
-            </m:fPr>
-            <m:num>
-              <m:sSub>
-                <m:sSubPr>
-                  <m:ctrlPr>
-                    <w:rPr>
-                      <w:rFonts w:ascii="Cambria Math" w:eastAsia="楷体" w:hAnsi="Cambria Math"/>
-                      <w:i/>
-                      <w:sz w:val="24"/>
-                      <w:szCs w:val="24"/>
-                      <w:highlight w:val="yellow"/>
-                    </w:rPr>
-                  </m:ctrlPr>
-                </m:sSubPr>
-                <m:e>
-                  <m:r>
-                    <w:rPr>
-                      <w:rFonts w:ascii="Cambria Math" w:eastAsia="楷体" w:hAnsi="Cambria Math"/>
-                      <w:sz w:val="24"/>
-                      <w:szCs w:val="24"/>
-                      <w:highlight w:val="yellow"/>
-                    </w:rPr>
-                    <m:t>V</m:t>
-                  </m:r>
-                </m:e>
-                <m:sub>
-                  <m:r>
-                    <w:rPr>
-                      <w:rFonts w:ascii="Cambria Math" w:eastAsia="楷体" w:hAnsi="Cambria Math"/>
-                      <w:sz w:val="24"/>
-                      <w:szCs w:val="24"/>
-                      <w:highlight w:val="yellow"/>
-                    </w:rPr>
-                    <m:t>jk</m:t>
-                  </m:r>
-                </m:sub>
-              </m:sSub>
-              <m:sSub>
-                <m:sSubPr>
-                  <m:ctrlPr>
-                    <w:rPr>
-                      <w:rFonts w:ascii="Cambria Math" w:eastAsia="楷体" w:hAnsi="Cambria Math"/>
-                      <w:i/>
-                      <w:sz w:val="24"/>
-                      <w:szCs w:val="24"/>
-                      <w:highlight w:val="yellow"/>
-                    </w:rPr>
-                  </m:ctrlPr>
-                </m:sSubPr>
-                <m:e>
-                  <m:r>
-                    <w:rPr>
-                      <w:rFonts w:ascii="Cambria Math" w:eastAsia="楷体" w:hAnsi="Cambria Math"/>
-                      <w:sz w:val="24"/>
-                      <w:szCs w:val="24"/>
-                      <w:highlight w:val="yellow"/>
-                    </w:rPr>
-                    <m:t>X</m:t>
-                  </m:r>
-                </m:e>
-                <m:sub>
-                  <m:r>
-                    <w:rPr>
-                      <w:rFonts w:ascii="Cambria Math" w:eastAsia="楷体" w:hAnsi="Cambria Math"/>
-                      <w:sz w:val="24"/>
-                      <w:szCs w:val="24"/>
-                      <w:highlight w:val="yellow"/>
-                    </w:rPr>
-                    <m:t>ijk</m:t>
-                  </m:r>
-                </m:sub>
-              </m:sSub>
-            </m:num>
-            <m:den>
-              <m:sSub>
-                <m:sSubPr>
-                  <m:ctrlPr>
-                    <w:rPr>
-                      <w:rFonts w:ascii="Cambria Math" w:eastAsia="楷体" w:hAnsi="Cambria Math"/>
-                      <w:i/>
-                      <w:sz w:val="24"/>
-                      <w:szCs w:val="24"/>
-                      <w:highlight w:val="yellow"/>
-                    </w:rPr>
-                  </m:ctrlPr>
-                </m:sSubPr>
-                <m:e>
-                  <m:r>
-                    <w:rPr>
-                      <w:rFonts w:ascii="Cambria Math" w:eastAsia="楷体" w:hAnsi="Cambria Math"/>
-                      <w:sz w:val="24"/>
-                      <w:szCs w:val="24"/>
-                      <w:highlight w:val="yellow"/>
-                    </w:rPr>
-                    <m:t>V</m:t>
-                  </m:r>
-                </m:e>
-                <m:sub>
-                  <m:r>
-                    <w:rPr>
-                      <w:rFonts w:ascii="Cambria Math" w:eastAsia="楷体" w:hAnsi="Cambria Math"/>
-                      <w:sz w:val="24"/>
-                      <w:szCs w:val="24"/>
-                      <w:highlight w:val="yellow"/>
-                    </w:rPr>
-                    <m:t>ik</m:t>
-                  </m:r>
-                </m:sub>
-              </m:sSub>
-              <m:r>
-                <w:rPr>
-                  <w:rFonts w:ascii="Cambria Math" w:eastAsia="楷体" w:hAnsi="Cambria Math"/>
-                  <w:sz w:val="24"/>
-                  <w:szCs w:val="24"/>
-                  <w:highlight w:val="yellow"/>
-                </w:rPr>
-                <m:t>+</m:t>
-              </m:r>
-              <m:sSub>
-                <m:sSubPr>
-                  <m:ctrlPr>
-                    <w:rPr>
-                      <w:rFonts w:ascii="Cambria Math" w:eastAsia="楷体" w:hAnsi="Cambria Math"/>
-                      <w:i/>
-                      <w:sz w:val="24"/>
-                      <w:szCs w:val="24"/>
-                      <w:highlight w:val="yellow"/>
-                    </w:rPr>
-                  </m:ctrlPr>
-                </m:sSubPr>
-                <m:e>
-                  <m:r>
-                    <w:rPr>
-                      <w:rFonts w:ascii="Cambria Math" w:eastAsia="楷体" w:hAnsi="Cambria Math"/>
-                      <w:sz w:val="24"/>
-                      <w:szCs w:val="24"/>
-                      <w:highlight w:val="yellow"/>
-                    </w:rPr>
-                    <m:t>X</m:t>
-                  </m:r>
-                </m:e>
-                <m:sub>
-                  <m:r>
-                    <w:rPr>
-                      <w:rFonts w:ascii="Cambria Math" w:eastAsia="楷体" w:hAnsi="Cambria Math"/>
-                      <w:sz w:val="24"/>
-                      <w:szCs w:val="24"/>
-                      <w:highlight w:val="yellow"/>
-                    </w:rPr>
-                    <m:t>ijk</m:t>
-                  </m:r>
-                </m:sub>
-              </m:sSub>
-            </m:den>
-          </m:f>
-          <m:r>
-            <w:rPr>
-              <w:rFonts w:ascii="Cambria Math" w:eastAsia="楷体" w:hAnsi="Cambria Math"/>
-              <w:sz w:val="24"/>
-              <w:szCs w:val="24"/>
-              <w:highlight w:val="yellow"/>
-            </w:rPr>
-            <m:t>≤</m:t>
-          </m:r>
-          <m:sSub>
-            <m:sSubPr>
-              <m:ctrlPr>
-                <w:rPr>
-                  <w:rFonts w:ascii="Cambria Math" w:eastAsia="楷体" w:hAnsi="Cambria Math"/>
-                  <w:i/>
-                  <w:sz w:val="24"/>
-                  <w:szCs w:val="24"/>
-                  <w:highlight w:val="yellow"/>
-                </w:rPr>
-              </m:ctrlPr>
-            </m:sSubPr>
-            <m:e>
-              <m:r>
-                <w:rPr>
-                  <w:rFonts w:ascii="Cambria Math" w:eastAsia="楷体" w:hAnsi="Cambria Math"/>
-                  <w:sz w:val="24"/>
-                  <w:szCs w:val="24"/>
-                  <w:highlight w:val="yellow"/>
-                </w:rPr>
-                <m:t>V</m:t>
-              </m:r>
-            </m:e>
-            <m:sub>
-              <m:r>
-                <w:rPr>
-                  <w:rFonts w:ascii="Cambria Math" w:eastAsia="楷体" w:hAnsi="Cambria Math"/>
-                  <w:sz w:val="24"/>
-                  <w:szCs w:val="24"/>
-                  <w:highlight w:val="yellow"/>
-                </w:rPr>
-                <m:t>j</m:t>
-              </m:r>
-            </m:sub>
-          </m:sSub>
-          <m:r>
-            <w:rPr>
-              <w:rFonts w:ascii="Cambria Math" w:eastAsia="楷体" w:hAnsi="Cambria Math"/>
-              <w:sz w:val="24"/>
-              <w:szCs w:val="24"/>
-              <w:highlight w:val="yellow"/>
-            </w:rPr>
-            <m:t xml:space="preserve"> ∀i,j,k</m:t>
-          </m:r>
-        </m:oMath>
-      </m:oMathPara>
-    </w:p>
-    <w:p>
-      <w:pPr>
-        <w:widowControl/>
-        <w:spacing w:line="360" w:lineRule="auto"/>
-        <w:jc w:val="left"/>
-        <w:rPr>
-          <w:rFonts w:eastAsia="楷体"/>
-          <w:sz w:val="24"/>
-          <w:szCs w:val="24"/>
-          <w:highlight w:val="yellow"/>
-        </w:rPr>
-      </w:pPr>
-      <m:oMathPara>
-        <m:oMath>
-          <m:sSub>
-            <m:sSubPr>
-              <m:ctrlPr>
-                <w:rPr>
-                  <w:rFonts w:ascii="Cambria Math" w:eastAsia="楷体" w:hAnsi="Cambria Math"/>
-                  <w:i/>
-                  <w:sz w:val="24"/>
-                  <w:szCs w:val="24"/>
-                  <w:highlight w:val="yellow"/>
-                </w:rPr>
-              </m:ctrlPr>
-            </m:sSubPr>
-            <m:e>
-              <m:r>
-                <w:rPr>
-                  <w:rFonts w:ascii="Cambria Math" w:eastAsia="楷体" w:hAnsi="Cambria Math"/>
-                  <w:sz w:val="24"/>
-                  <w:szCs w:val="24"/>
-                  <w:highlight w:val="yellow"/>
-                </w:rPr>
-                <m:t>X</m:t>
-              </m:r>
-            </m:e>
-            <m:sub>
-              <m:r>
-                <w:rPr>
-                  <w:rFonts w:ascii="Cambria Math" w:eastAsia="楷体" w:hAnsi="Cambria Math"/>
-                  <w:sz w:val="24"/>
-                  <w:szCs w:val="24"/>
-                  <w:highlight w:val="yellow"/>
-                </w:rPr>
-                <m:t>ojk</m:t>
-              </m:r>
-            </m:sub>
-          </m:sSub>
-          <m:r>
-            <w:rPr>
-              <w:rFonts w:ascii="Cambria Math" w:eastAsia="楷体" w:hAnsi="Cambria Math"/>
-              <w:sz w:val="24"/>
-              <w:szCs w:val="24"/>
-              <w:highlight w:val="yellow"/>
-            </w:rPr>
-            <m:t>≤</m:t>
-          </m:r>
-          <m:sSub>
-            <m:sSubPr>
-              <m:ctrlPr>
-                <w:rPr>
-                  <w:rFonts w:ascii="Cambria Math" w:eastAsia="楷体" w:hAnsi="Cambria Math"/>
-                  <w:i/>
-                  <w:sz w:val="24"/>
-                  <w:szCs w:val="24"/>
-                  <w:highlight w:val="yellow"/>
-                </w:rPr>
-              </m:ctrlPr>
-            </m:sSubPr>
-            <m:e>
-              <m:r>
-                <w:rPr>
-                  <w:rFonts w:ascii="Cambria Math" w:eastAsia="楷体" w:hAnsi="Cambria Math"/>
-                  <w:sz w:val="24"/>
-                  <w:szCs w:val="24"/>
-                  <w:highlight w:val="yellow"/>
-                </w:rPr>
-                <m:t>T</m:t>
-              </m:r>
-            </m:e>
-            <m:sub>
-              <m:r>
-                <w:rPr>
-                  <w:rFonts w:ascii="Cambria Math" w:eastAsia="楷体" w:hAnsi="Cambria Math"/>
-                  <w:sz w:val="24"/>
-                  <w:szCs w:val="24"/>
-                  <w:highlight w:val="yellow"/>
-                </w:rPr>
-                <m:t>0</m:t>
-              </m:r>
-            </m:sub>
-          </m:sSub>
-          <m:r>
-            <w:rPr>
-              <w:rFonts w:ascii="Cambria Math" w:eastAsia="楷体" w:hAnsi="Cambria Math"/>
-              <w:sz w:val="24"/>
-              <w:szCs w:val="24"/>
-              <w:highlight w:val="yellow"/>
-            </w:rPr>
-            <m:t xml:space="preserve"> ∀j,k</m:t>
-          </m:r>
-        </m:oMath>
-      </m:oMathPara>
-    </w:p>
-    <w:p>
-      <w:pPr>
-        <w:widowControl/>
-        <w:spacing w:line="360" w:lineRule="auto"/>
-        <w:jc w:val="left"/>
-        <w:rPr>
-          <w:rFonts w:eastAsia="楷体"/>
-          <w:sz w:val="24"/>
-          <w:szCs w:val="24"/>
-        </w:rPr>
-      </w:pPr>
-      <m:oMathPara>
-        <m:oMath>
-          <m:sSub>
-            <m:sSubPr>
-              <m:ctrlPr>
-                <w:rPr>
-                  <w:rFonts w:ascii="Cambria Math" w:eastAsia="楷体" w:hAnsi="Cambria Math"/>
-                  <w:i/>
-                  <w:sz w:val="24"/>
-                  <w:szCs w:val="24"/>
-                  <w:highlight w:val="yellow"/>
-                </w:rPr>
-              </m:ctrlPr>
-            </m:sSubPr>
-            <m:e>
-              <m:r>
-                <w:rPr>
-                  <w:rFonts w:ascii="Cambria Math" w:eastAsia="楷体" w:hAnsi="Cambria Math" w:hint="eastAsia"/>
-                  <w:sz w:val="24"/>
-                  <w:szCs w:val="24"/>
-                  <w:highlight w:val="yellow"/>
-                </w:rPr>
-                <m:t>V</m:t>
-              </m:r>
-              <m:ctrlPr>
-                <w:rPr>
-                  <w:rFonts w:ascii="Cambria Math" w:eastAsia="楷体" w:hAnsi="Cambria Math" w:hint="eastAsia"/>
-                  <w:i/>
-                  <w:sz w:val="24"/>
-                  <w:szCs w:val="24"/>
-                  <w:highlight w:val="yellow"/>
-                </w:rPr>
-              </m:ctrlPr>
-            </m:e>
-            <m:sub>
-              <m:r>
-                <w:rPr>
-                  <w:rFonts w:ascii="Cambria Math" w:eastAsia="楷体" w:hAnsi="Cambria Math"/>
-                  <w:sz w:val="24"/>
-                  <w:szCs w:val="24"/>
-                  <w:highlight w:val="yellow"/>
-                </w:rPr>
-                <m:t>i</m:t>
-              </m:r>
-            </m:sub>
-          </m:sSub>
-          <m:r>
-            <w:rPr>
-              <w:rFonts w:ascii="Cambria Math" w:eastAsia="楷体" w:hAnsi="Cambria Math"/>
-              <w:sz w:val="24"/>
-              <w:szCs w:val="24"/>
-              <w:highlight w:val="yellow"/>
-            </w:rPr>
-            <m:t>=</m:t>
-          </m:r>
-          <m:nary>
-            <m:naryPr>
-              <m:chr m:val="∑"/>
-              <m:supHide m:val="1"/>
-              <m:ctrlPr>
-                <w:rPr>
-                  <w:rFonts w:ascii="Cambria Math" w:eastAsia="楷体" w:hAnsi="Cambria Math"/>
-                  <w:i/>
-                  <w:sz w:val="24"/>
-                  <w:szCs w:val="24"/>
-                  <w:highlight w:val="yellow"/>
-                </w:rPr>
-              </m:ctrlPr>
-            </m:naryPr>
-            <m:sub>
-              <m:r>
-                <w:rPr>
-                  <w:rFonts w:ascii="Cambria Math" w:eastAsia="楷体" w:hAnsi="Cambria Math"/>
-                  <w:sz w:val="24"/>
-                  <w:szCs w:val="24"/>
-                  <w:highlight w:val="yellow"/>
-                </w:rPr>
-                <m:t>k</m:t>
-              </m:r>
-            </m:sub>
-            <m:sup/>
-            <m:e>
-              <m:sSub>
-                <m:sSubPr>
-                  <m:ctrlPr>
-                    <w:rPr>
-                      <w:rFonts w:ascii="Cambria Math" w:eastAsia="楷体" w:hAnsi="Cambria Math"/>
-                      <w:i/>
-                      <w:sz w:val="24"/>
-                      <w:szCs w:val="24"/>
-                      <w:highlight w:val="yellow"/>
-                    </w:rPr>
-                  </m:ctrlPr>
-                </m:sSubPr>
-                <m:e>
-                  <m:r>
-                    <w:rPr>
-                      <w:rFonts w:ascii="Cambria Math" w:eastAsia="楷体" w:hAnsi="Cambria Math"/>
-                      <w:sz w:val="24"/>
-                      <w:szCs w:val="24"/>
-                      <w:highlight w:val="yellow"/>
-                    </w:rPr>
-                    <m:t>V</m:t>
-                  </m:r>
-                </m:e>
-                <m:sub>
-                  <m:r>
-                    <w:rPr>
-                      <w:rFonts w:ascii="Cambria Math" w:eastAsia="楷体" w:hAnsi="Cambria Math"/>
-                      <w:sz w:val="24"/>
-                      <w:szCs w:val="24"/>
-                      <w:highlight w:val="yellow"/>
-                    </w:rPr>
-                    <m:t>ik</m:t>
-                  </m:r>
-                </m:sub>
-              </m:sSub>
-            </m:e>
-          </m:nary>
-          <m:r>
-            <w:rPr>
-              <w:rFonts w:ascii="Cambria Math" w:eastAsia="楷体" w:hAnsi="Cambria Math"/>
-              <w:sz w:val="24"/>
-              <w:szCs w:val="24"/>
-              <w:highlight w:val="yellow"/>
-            </w:rPr>
-            <m:t xml:space="preserve"> ∀i,k</m:t>
-          </m:r>
-        </m:oMath>
-      </m:oMathPara>
-    </w:p>
-    <w:p>
-      <w:pPr>
-        <w:widowControl/>
-        <w:jc w:val="left"/>
-        <w:rPr>
-          <w:rFonts w:eastAsia="楷体"/>
-          <w:b/>
-          <w:bCs/>
-          <w:kern w:val="44"/>
-          <w:sz w:val="28"/>
-          <w:szCs w:val="44"/>
-        </w:rPr>
-      </w:pPr>
-      <w:r>
-        <w:br w:type="page"/>
-      </w:r>
-    </w:p>
-    <w:p>
-      <w:pPr>
-        <w:pStyle w:val="Heading1"/>
-        <w:spacing w:before="120" w:after="120"/>
-      </w:pPr>
-      <w:r>
-        <w:lastRenderedPageBreak/>
-        <w:t xml:space="preserve">3. </w:t>
-      </w:r>
-      <w:r>
-        <w:rPr>
-          <w:rFonts w:hint="eastAsia"/>
-        </w:rPr>
-        <w:t>解决方案构想</w:t>
+      <w:r>
+        <w:tab/>
+      </w:r>
+      <w:r>
+        <w:fldChar w:fldCharType="begin"/>
+      </w:r>
+      <w:r>
+        <w:instrText xml:space="preserve"> MACROBUTTON AMMPlaceRM \* MERGEFORMAT </w:instrText>
+      </w:r>
+      <w:r>
+        <w:fldChar w:fldCharType="begin"/>
+      </w:r>
+      <w:r>
+        <w:instrText xml:space="preserve"> SEQ AMEqn \h \* MERGEFORMAT </w:instrText>
+      </w:r>
+      <w:r>
+        <w:fldChar w:fldCharType="end"/>
+      </w:r>
+      <w:r>
+        <w:instrText>(</w:instrText>
+      </w:r>
+      <w:fldSimple w:instr=" SEQ AMEqn \c \* Arabic \* MERGEFORMAT ">
+        <w:r>
+          <w:rPr>
+            <w:noProof/>
+          </w:rPr>
+          <w:instrText>13</w:instrText>
+        </w:r>
+      </w:fldSimple>
+      <w:r>
+        <w:instrText>)</w:instrText>
+      </w:r>
+      <w:r>
+        <w:fldChar w:fldCharType="end"/>
+      </w:r>
+    </w:p>
+    <w:p>
+      <w:pPr>
+        <w:pStyle w:val="2"/>
+        <w:rPr>
+          <w:rFonts w:ascii="Times New Roman" w:hAnsi="Times New Roman" w:cs="Times New Roman"/>
+        </w:rPr>
+      </w:pPr>
+      <w:r>
+        <w:rPr>
+          <w:rFonts w:ascii="Times New Roman" w:hAnsi="Times New Roman" w:cs="Times New Roman"/>
+        </w:rPr>
+        <w:t xml:space="preserve">2.4 </w:t>
+      </w:r>
+      <w:r>
+        <w:rPr>
+          <w:rFonts w:ascii="Times New Roman" w:hAnsi="Times New Roman" w:cs="Times New Roman" w:hint="eastAsia"/>
+        </w:rPr>
+        <w:t>模型</w:t>
       </w:r>
     </w:p>
     <w:p>
@@ -6128,7 +4551,7 @@
           <w:sz w:val="24"/>
           <w:szCs w:val="24"/>
         </w:rPr>
-        <w:t>针对上述数学模型，拟从</w:t>
+        <w:t>由此我们得到一个</w:t>
       </w:r>
       <w:r>
         <w:rPr>
@@ -6137,52 +4560,56 @@
           <w:sz w:val="24"/>
           <w:szCs w:val="24"/>
         </w:rPr>
-        <w:t>精确求解</w:t>
-      </w:r>
-      <w:r>
-        <w:rPr>
-          <w:rFonts w:eastAsia="楷体" w:hint="eastAsia"/>
-          <w:sz w:val="24"/>
-          <w:szCs w:val="24"/>
-        </w:rPr>
-        <w:t>和</w:t>
-      </w:r>
-      <w:r>
-        <w:rPr>
-          <w:rFonts w:eastAsia="楷体" w:hint="eastAsia"/>
-          <w:b/>
-          <w:sz w:val="24"/>
-          <w:szCs w:val="24"/>
-        </w:rPr>
-        <w:t>近似求解</w:t>
-      </w:r>
-      <w:r>
-        <w:rPr>
-          <w:rFonts w:eastAsia="楷体" w:hint="eastAsia"/>
-          <w:sz w:val="24"/>
-          <w:szCs w:val="24"/>
-        </w:rPr>
-        <w:t>两方面来探索解决方案。</w:t>
-      </w:r>
-    </w:p>
-    <w:p>
-      <w:pPr>
-        <w:pStyle w:val="Heading2"/>
-        <w:rPr>
-          <w:rFonts w:ascii="Times New Roman" w:hAnsi="Times New Roman" w:cs="Times New Roman"/>
-        </w:rPr>
-      </w:pPr>
-      <w:r>
-        <w:rPr>
-          <w:rFonts w:ascii="Times New Roman" w:hAnsi="Times New Roman" w:cs="Times New Roman"/>
-        </w:rPr>
-        <w:t xml:space="preserve">3.1 </w:t>
-      </w:r>
-      <w:r>
-        <w:rPr>
-          <w:rFonts w:ascii="Times New Roman" w:hAnsi="Times New Roman" w:cs="Times New Roman" w:hint="eastAsia"/>
-        </w:rPr>
-        <w:t>精确求解</w:t>
+        <w:t>带有分式项的非线性混合整数规划模型</w:t>
+      </w:r>
+      <w:r>
+        <w:rPr>
+          <w:rFonts w:eastAsia="楷体" w:hint="eastAsia"/>
+          <w:sz w:val="24"/>
+          <w:szCs w:val="24"/>
+        </w:rPr>
+        <w:t>，如下所示：</w:t>
+      </w:r>
+    </w:p>
+    <w:p>
+      <w:pPr>
+        <w:pStyle w:val="AMDisplayEquation"/>
+      </w:pPr>
+      <w:r>
+        <w:tab/>
+      </w:r>
+    </w:p>
+    <w:p>
+      <w:pPr>
+        <w:pStyle w:val="AMDisplayEquation"/>
+      </w:pPr>
+      <w:r>
+        <w:tab/>
+      </w:r>
+      <w:r>
+        <w:rPr>
+          <w:position w:val="-146"/>
+        </w:rPr>
+        <w:object w:dxaOrig="4461" w:dyaOrig="8266">
+          <v:shape id="_x0000_i1058" type="#_x0000_t75" style="width:222.7pt;height:413.15pt" o:ole="">
+            <v:imagedata r:id="rId69" o:title=""/>
+          </v:shape>
+          <o:OLEObject Type="Embed" ProgID="Equation.AxMath" ShapeID="_x0000_i1058" DrawAspect="Content" ObjectID="_1679310144" r:id="rId70"/>
+        </w:object>
+      </w:r>
+    </w:p>
+    <w:p>
+      <w:pPr>
+        <w:pStyle w:val="1"/>
+        <w:spacing w:before="120" w:after="120"/>
+      </w:pPr>
+      <w:bookmarkStart w:id="0" w:name="_GoBack"/>
+      <w:bookmarkEnd w:id="0"/>
+      <w:r>
+        <w:t xml:space="preserve">3. </w:t>
+      </w:r>
+      <w:r>
+        <w:t>解决方案构想</w:t>
       </w:r>
     </w:p>
     <w:p>
@@ -6197,76 +4624,81 @@
       </w:pPr>
       <w:r>
         <w:rPr>
-          <w:rFonts w:eastAsia="楷体" w:hint="eastAsia"/>
-          <w:sz w:val="24"/>
-          <w:szCs w:val="24"/>
-        </w:rPr>
-        <w:t>精确求解是指将</w:t>
-      </w:r>
-      <w:r>
-        <w:rPr>
-          <w:rFonts w:eastAsia="楷体"/>
-          <w:sz w:val="24"/>
-          <w:szCs w:val="24"/>
-        </w:rPr>
-        <w:t>2.4</w:t>
-      </w:r>
-      <w:r>
-        <w:rPr>
-          <w:rFonts w:eastAsia="楷体" w:hint="eastAsia"/>
-          <w:sz w:val="24"/>
-          <w:szCs w:val="24"/>
-        </w:rPr>
-        <w:t>节中的问题转化为商业求解器（如</w:t>
-      </w:r>
-      <w:r>
-        <w:rPr>
-          <w:rFonts w:eastAsia="楷体"/>
-          <w:sz w:val="24"/>
-          <w:szCs w:val="24"/>
-        </w:rPr>
-        <w:t>Gurobi</w:t>
-      </w:r>
-      <w:r>
-        <w:rPr>
-          <w:rFonts w:eastAsia="楷体" w:hint="eastAsia"/>
-          <w:sz w:val="24"/>
-          <w:szCs w:val="24"/>
-        </w:rPr>
-        <w:t>等）可以直接处理的标准模型。例如，转化成混合整数二次规划模型</w:t>
-      </w:r>
-      <w:r>
-        <w:rPr>
-          <w:rFonts w:eastAsia="楷体"/>
-          <w:sz w:val="24"/>
-          <w:szCs w:val="24"/>
-        </w:rPr>
-        <w:t>Mixed Integer Quadratically Constrained Programming (MIQCP)</w:t>
-      </w:r>
-      <w:r>
-        <w:rPr>
-          <w:rFonts w:eastAsia="楷体" w:hint="eastAsia"/>
-          <w:sz w:val="24"/>
-          <w:szCs w:val="24"/>
-        </w:rPr>
-        <w:t>。精确求解方案只适合于</w:t>
-      </w:r>
-      <w:r>
-        <w:rPr>
-          <w:rFonts w:eastAsia="楷体" w:hint="eastAsia"/>
+          <w:rFonts w:eastAsia="楷体"/>
+          <w:sz w:val="24"/>
+          <w:szCs w:val="24"/>
+        </w:rPr>
+        <w:t>针对上述数学模型，拟从</w:t>
+      </w:r>
+      <w:r>
+        <w:rPr>
+          <w:rFonts w:eastAsia="楷体"/>
           <w:b/>
           <w:sz w:val="24"/>
           <w:szCs w:val="24"/>
         </w:rPr>
-        <w:t>小规模</w:t>
-      </w:r>
-      <w:r>
-        <w:rPr>
-          <w:rFonts w:eastAsia="楷体" w:hint="eastAsia"/>
-          <w:sz w:val="24"/>
-          <w:szCs w:val="24"/>
-        </w:rPr>
-        <w:t>案例。</w:t>
+        <w:t>精确求解</w:t>
+      </w:r>
+      <w:r>
+        <w:rPr>
+          <w:rFonts w:eastAsia="楷体"/>
+          <w:sz w:val="24"/>
+          <w:szCs w:val="24"/>
+        </w:rPr>
+        <w:t>和</w:t>
+      </w:r>
+      <w:r>
+        <w:rPr>
+          <w:rFonts w:eastAsia="楷体"/>
+          <w:b/>
+          <w:sz w:val="24"/>
+          <w:szCs w:val="24"/>
+        </w:rPr>
+        <w:t>近似求解</w:t>
+      </w:r>
+      <w:r>
+        <w:rPr>
+          <w:rFonts w:eastAsia="楷体"/>
+          <w:sz w:val="24"/>
+          <w:szCs w:val="24"/>
+        </w:rPr>
+        <w:t>两方面来</w:t>
+      </w:r>
+      <w:r>
+        <w:rPr>
+          <w:rFonts w:eastAsia="楷体" w:hint="eastAsia"/>
+          <w:sz w:val="24"/>
+          <w:szCs w:val="24"/>
+        </w:rPr>
+        <w:t>探索解决方案</w:t>
+      </w:r>
+      <w:r>
+        <w:rPr>
+          <w:rFonts w:eastAsia="楷体"/>
+          <w:sz w:val="24"/>
+          <w:szCs w:val="24"/>
+        </w:rPr>
+        <w:t>。</w:t>
+      </w:r>
+    </w:p>
+    <w:p>
+      <w:pPr>
+        <w:pStyle w:val="2"/>
+        <w:rPr>
+          <w:rFonts w:ascii="Times New Roman" w:hAnsi="Times New Roman" w:cs="Times New Roman"/>
+        </w:rPr>
+      </w:pPr>
+      <w:r>
+        <w:rPr>
+          <w:rFonts w:ascii="Times New Roman" w:hAnsi="Times New Roman" w:cs="Times New Roman"/>
+        </w:rPr>
+        <w:t xml:space="preserve">3.1 </w:t>
+      </w:r>
+      <w:r>
+        <w:rPr>
+          <w:rFonts w:ascii="Times New Roman" w:hAnsi="Times New Roman" w:cs="Times New Roman"/>
+        </w:rPr>
+        <w:t>精确求解</w:t>
       </w:r>
     </w:p>
     <w:p>
@@ -6274,72 +4706,179 @@
         <w:spacing w:line="360" w:lineRule="auto"/>
         <w:ind w:firstLineChars="200" w:firstLine="480"/>
         <w:rPr>
-          <w:rFonts w:eastAsia="楷体"/>
-          <w:sz w:val="24"/>
-          <w:szCs w:val="24"/>
-        </w:rPr>
-      </w:pPr>
-      <w:r>
-        <w:rPr>
-          <w:rFonts w:eastAsia="楷体" w:hint="eastAsia"/>
-          <w:sz w:val="24"/>
-          <w:szCs w:val="24"/>
-        </w:rPr>
-        <w:t>由于计算效率受到问题数学性质的显著影响，故在初期为了提升计算速度，可能会暂时忽略约束的（</w:t>
-      </w:r>
-      <w:r>
-        <w:rPr>
-          <w:rFonts w:eastAsia="楷体"/>
-          <w:sz w:val="24"/>
-          <w:szCs w:val="24"/>
-        </w:rPr>
-        <w:t>3</w:t>
-      </w:r>
-      <w:r>
-        <w:rPr>
-          <w:rFonts w:eastAsia="楷体" w:hint="eastAsia"/>
-          <w:sz w:val="24"/>
-          <w:szCs w:val="24"/>
-        </w:rPr>
-        <w:t>）和（</w:t>
-      </w:r>
-      <w:r>
-        <w:rPr>
-          <w:rFonts w:eastAsia="楷体"/>
-          <w:sz w:val="24"/>
-          <w:szCs w:val="24"/>
-        </w:rPr>
-        <w:t>4</w:t>
-      </w:r>
-      <w:r>
-        <w:rPr>
-          <w:rFonts w:eastAsia="楷体" w:hint="eastAsia"/>
-          <w:sz w:val="24"/>
-          <w:szCs w:val="24"/>
-        </w:rPr>
-        <w:t>），即</w:t>
-      </w:r>
-      <w:r>
-        <w:rPr>
-          <w:rFonts w:eastAsia="楷体" w:hint="eastAsia"/>
+          <w:rFonts w:eastAsia="楷体" w:hint="eastAsia"/>
+          <w:sz w:val="24"/>
+          <w:szCs w:val="24"/>
+        </w:rPr>
+      </w:pPr>
+      <w:r>
+        <w:rPr>
+          <w:rFonts w:eastAsia="楷体"/>
+          <w:sz w:val="24"/>
+          <w:szCs w:val="24"/>
+        </w:rPr>
+        <w:t>精确求解是指将</w:t>
+      </w:r>
+      <w:r>
+        <w:rPr>
+          <w:rFonts w:eastAsia="楷体" w:hint="eastAsia"/>
+          <w:sz w:val="24"/>
+          <w:szCs w:val="24"/>
+        </w:rPr>
+        <w:t>2</w:t>
+      </w:r>
+      <w:r>
+        <w:rPr>
+          <w:rFonts w:eastAsia="楷体"/>
+          <w:sz w:val="24"/>
+          <w:szCs w:val="24"/>
+        </w:rPr>
+        <w:t>.4</w:t>
+      </w:r>
+      <w:r>
+        <w:rPr>
+          <w:rFonts w:eastAsia="楷体" w:hint="eastAsia"/>
+          <w:sz w:val="24"/>
+          <w:szCs w:val="24"/>
+        </w:rPr>
+        <w:t>节中的问题</w:t>
+      </w:r>
+      <w:r>
+        <w:rPr>
+          <w:rFonts w:eastAsia="楷体"/>
+          <w:sz w:val="24"/>
+          <w:szCs w:val="24"/>
+        </w:rPr>
+        <w:t>转化为商业求解器（如</w:t>
+      </w:r>
+      <w:proofErr w:type="spellStart"/>
+      <w:r>
+        <w:rPr>
+          <w:rFonts w:eastAsia="楷体"/>
+          <w:sz w:val="24"/>
+          <w:szCs w:val="24"/>
+        </w:rPr>
+        <w:t>Gurobi</w:t>
+      </w:r>
+      <w:proofErr w:type="spellEnd"/>
+      <w:r>
+        <w:rPr>
+          <w:rFonts w:eastAsia="楷体" w:hint="eastAsia"/>
+          <w:sz w:val="24"/>
+          <w:szCs w:val="24"/>
+        </w:rPr>
+        <w:t>等</w:t>
+      </w:r>
+      <w:r>
+        <w:rPr>
+          <w:rFonts w:eastAsia="楷体"/>
+          <w:sz w:val="24"/>
+          <w:szCs w:val="24"/>
+        </w:rPr>
+        <w:t>）可以直接处理的</w:t>
+      </w:r>
+      <w:r>
+        <w:rPr>
+          <w:rFonts w:eastAsia="楷体" w:hint="eastAsia"/>
+          <w:sz w:val="24"/>
+          <w:szCs w:val="24"/>
+        </w:rPr>
+        <w:t>标准模型。例如，转化成</w:t>
+      </w:r>
+      <w:r>
+        <w:rPr>
+          <w:rFonts w:eastAsia="楷体"/>
+          <w:sz w:val="24"/>
+          <w:szCs w:val="24"/>
+        </w:rPr>
+        <w:t>混合整数二次规划模型</w:t>
+      </w:r>
+      <w:r>
+        <w:rPr>
+          <w:rFonts w:eastAsia="楷体"/>
+          <w:sz w:val="24"/>
+          <w:szCs w:val="24"/>
+        </w:rPr>
+        <w:t xml:space="preserve">Mixed Integer Quadratically </w:t>
+      </w:r>
+      <w:r>
+        <w:rPr>
+          <w:rFonts w:eastAsia="楷体"/>
+          <w:sz w:val="24"/>
+          <w:szCs w:val="24"/>
+        </w:rPr>
+        <w:lastRenderedPageBreak/>
+        <w:t>Constrained Program</w:t>
+      </w:r>
+      <w:r>
+        <w:rPr>
+          <w:rFonts w:eastAsia="楷体" w:hint="eastAsia"/>
+          <w:sz w:val="24"/>
+          <w:szCs w:val="24"/>
+        </w:rPr>
+        <w:t>ming</w:t>
+      </w:r>
+      <w:r>
+        <w:rPr>
+          <w:rFonts w:eastAsia="楷体"/>
+          <w:sz w:val="24"/>
+          <w:szCs w:val="24"/>
+        </w:rPr>
+        <w:t xml:space="preserve"> (MIQCP)</w:t>
+      </w:r>
+      <w:r>
+        <w:rPr>
+          <w:rFonts w:eastAsia="楷体"/>
+          <w:sz w:val="24"/>
+          <w:szCs w:val="24"/>
+        </w:rPr>
+        <w:t>。精确求解方案</w:t>
+      </w:r>
+      <w:r>
+        <w:rPr>
+          <w:rFonts w:eastAsia="楷体" w:hint="eastAsia"/>
+          <w:sz w:val="24"/>
+          <w:szCs w:val="24"/>
+        </w:rPr>
+        <w:t>只</w:t>
+      </w:r>
+      <w:r>
+        <w:rPr>
+          <w:rFonts w:eastAsia="楷体"/>
+          <w:sz w:val="24"/>
+          <w:szCs w:val="24"/>
+        </w:rPr>
+        <w:t>适合于</w:t>
+      </w:r>
+      <w:r>
+        <w:rPr>
+          <w:rFonts w:eastAsia="楷体"/>
           <w:b/>
           <w:sz w:val="24"/>
           <w:szCs w:val="24"/>
         </w:rPr>
-        <w:t>暂不考虑手续费和子环路消除</w:t>
-      </w:r>
-      <w:r>
-        <w:rPr>
-          <w:rFonts w:eastAsia="楷体" w:hint="eastAsia"/>
-          <w:sz w:val="24"/>
-          <w:szCs w:val="24"/>
-        </w:rPr>
-        <w:t>。</w:t>
-      </w:r>
-    </w:p>
-    <w:p>
-      <w:pPr>
-        <w:pStyle w:val="Heading2"/>
+        <w:t>小规模</w:t>
+      </w:r>
+      <w:r>
+        <w:rPr>
+          <w:rFonts w:eastAsia="楷体"/>
+          <w:sz w:val="24"/>
+          <w:szCs w:val="24"/>
+        </w:rPr>
+        <w:t>案例。</w:t>
+      </w:r>
+      <w:r>
+        <w:rPr>
+          <w:rFonts w:eastAsia="楷体" w:hint="eastAsia"/>
+          <w:sz w:val="24"/>
+          <w:szCs w:val="24"/>
+        </w:rPr>
+        <w:t>但是，如果降低精度要求，则计算效率可显著提升。</w:t>
+      </w:r>
+    </w:p>
+    <w:p>
+      <w:pPr>
+        <w:pStyle w:val="2"/>
         <w:rPr>
           <w:rFonts w:ascii="Times New Roman" w:hAnsi="Times New Roman" w:cs="Times New Roman"/>
         </w:rPr>
@@ -6352,7 +4891,7 @@
       </w:r>
       <w:r>
         <w:rPr>
-          <w:rFonts w:ascii="Times New Roman" w:hAnsi="Times New Roman" w:cs="Times New Roman" w:hint="eastAsia"/>
+          <w:rFonts w:ascii="Times New Roman" w:hAnsi="Times New Roman" w:cs="Times New Roman"/>
         </w:rPr>
         <w:t>近似求解</w:t>
       </w:r>
@@ -6390,7 +4929,95 @@
           <w:sz w:val="24"/>
           <w:szCs w:val="24"/>
         </w:rPr>
-        <w:t>案例，为符合求解时间要求，只能采用近似求解方法。该类方法有很多选择，每种方法也需要进行尝试来得到最合适的参数配置。因此在有限的工作时间内，只能探索其中一些有潜力的方法，并逐步加以完善和创新。</w:t>
+        <w:t>案例，为符合求解时间要求，只能采用近似求解方法。该类方法</w:t>
+      </w:r>
+      <w:r>
+        <w:rPr>
+          <w:rFonts w:eastAsia="楷体"/>
+          <w:sz w:val="24"/>
+          <w:szCs w:val="24"/>
+        </w:rPr>
+        <w:t>有很多</w:t>
+      </w:r>
+      <w:r>
+        <w:rPr>
+          <w:rFonts w:eastAsia="楷体" w:hint="eastAsia"/>
+          <w:sz w:val="24"/>
+          <w:szCs w:val="24"/>
+        </w:rPr>
+        <w:t>选择</w:t>
+      </w:r>
+      <w:r>
+        <w:rPr>
+          <w:rFonts w:eastAsia="楷体"/>
+          <w:sz w:val="24"/>
+          <w:szCs w:val="24"/>
+        </w:rPr>
+        <w:t>，每种方法也需要进行尝试来得到最合适的参数配置。因此</w:t>
+      </w:r>
+      <w:r>
+        <w:rPr>
+          <w:rFonts w:eastAsia="楷体" w:hint="eastAsia"/>
+          <w:sz w:val="24"/>
+          <w:szCs w:val="24"/>
+        </w:rPr>
+        <w:t>在有限的工作时间内</w:t>
+      </w:r>
+      <w:r>
+        <w:rPr>
+          <w:rFonts w:eastAsia="楷体"/>
+          <w:sz w:val="24"/>
+          <w:szCs w:val="24"/>
+        </w:rPr>
+        <w:t>，只能探索</w:t>
+      </w:r>
+      <w:r>
+        <w:rPr>
+          <w:rFonts w:eastAsia="楷体" w:hint="eastAsia"/>
+          <w:sz w:val="24"/>
+          <w:szCs w:val="24"/>
+        </w:rPr>
+        <w:t>其中</w:t>
+      </w:r>
+      <w:r>
+        <w:rPr>
+          <w:rFonts w:eastAsia="楷体"/>
+          <w:sz w:val="24"/>
+          <w:szCs w:val="24"/>
+        </w:rPr>
+        <w:t>一些有潜力的方法</w:t>
+      </w:r>
+      <w:r>
+        <w:rPr>
+          <w:rFonts w:eastAsia="楷体" w:hint="eastAsia"/>
+          <w:sz w:val="24"/>
+          <w:szCs w:val="24"/>
+        </w:rPr>
+        <w:t>，并逐步</w:t>
+      </w:r>
+      <w:r>
+        <w:rPr>
+          <w:rFonts w:eastAsia="楷体"/>
+          <w:sz w:val="24"/>
+          <w:szCs w:val="24"/>
+        </w:rPr>
+        <w:t>加以完善</w:t>
+      </w:r>
+      <w:r>
+        <w:rPr>
+          <w:rFonts w:eastAsia="楷体" w:hint="eastAsia"/>
+          <w:sz w:val="24"/>
+          <w:szCs w:val="24"/>
+        </w:rPr>
+        <w:t>和创新</w:t>
+      </w:r>
+      <w:r>
+        <w:rPr>
+          <w:rFonts w:eastAsia="楷体"/>
+          <w:sz w:val="24"/>
+          <w:szCs w:val="24"/>
+        </w:rPr>
+        <w:t>。</w:t>
       </w:r>
     </w:p>
     <w:p>
@@ -6406,7 +5033,7 @@
       </w:pPr>
       <w:r>
         <w:rPr>
-          <w:rFonts w:eastAsia="楷体" w:hint="eastAsia"/>
+          <w:rFonts w:eastAsia="楷体"/>
           <w:sz w:val="24"/>
           <w:szCs w:val="24"/>
         </w:rPr>
@@ -6422,20 +5049,31 @@
       </w:r>
       <w:r>
         <w:rPr>
-          <w:rFonts w:eastAsia="楷体" w:hint="eastAsia"/>
+          <w:rFonts w:eastAsia="楷体"/>
           <w:sz w:val="24"/>
           <w:szCs w:val="24"/>
         </w:rPr>
         <w:t>）</w:t>
       </w:r>
-      <w:r>
-        <w:rPr>
-          <w:rFonts w:eastAsia="楷体" w:hint="eastAsia"/>
+      <w:proofErr w:type="gramStart"/>
+      <w:r>
+        <w:rPr>
+          <w:rFonts w:eastAsia="楷体"/>
           <w:b/>
           <w:sz w:val="24"/>
           <w:szCs w:val="24"/>
         </w:rPr>
-        <w:t>凸转化</w:t>
+        <w:t>凸</w:t>
+      </w:r>
+      <w:proofErr w:type="gramEnd"/>
+      <w:r>
+        <w:rPr>
+          <w:rFonts w:eastAsia="楷体"/>
+          <w:b/>
+          <w:sz w:val="24"/>
+          <w:szCs w:val="24"/>
+        </w:rPr>
+        <w:t>转化</w:t>
       </w:r>
     </w:p>
     <w:p>
@@ -6450,11 +5088,51 @@
       </w:pPr>
       <w:r>
         <w:rPr>
-          <w:rFonts w:eastAsia="楷体" w:hint="eastAsia"/>
-          <w:sz w:val="24"/>
-          <w:szCs w:val="24"/>
-        </w:rPr>
-        <w:t>采用分段线性函数等工具，从数值角度对分式项进行近似处理，将非线性规划（非凸规划）转变为线性规划（凸规划）。在此基础上，调用求解器求解，求解效率可显著提升，同时也可尽量降低精度损失。</w:t>
+          <w:rFonts w:eastAsia="楷体"/>
+          <w:sz w:val="24"/>
+          <w:szCs w:val="24"/>
+        </w:rPr>
+        <w:t>采用分段线性函数等工具，</w:t>
+      </w:r>
+      <w:r>
+        <w:rPr>
+          <w:rFonts w:eastAsia="楷体" w:hint="eastAsia"/>
+          <w:sz w:val="24"/>
+          <w:szCs w:val="24"/>
+        </w:rPr>
+        <w:t>或</w:t>
+      </w:r>
+      <w:r>
+        <w:rPr>
+          <w:rFonts w:eastAsia="楷体" w:hint="eastAsia"/>
+          <w:sz w:val="24"/>
+          <w:szCs w:val="24"/>
+        </w:rPr>
+        <w:t>处理分式的</w:t>
+      </w:r>
+      <w:r>
+        <w:rPr>
+          <w:rFonts w:eastAsia="楷体" w:hint="eastAsia"/>
+          <w:sz w:val="24"/>
+          <w:szCs w:val="24"/>
+        </w:rPr>
+        <w:t>经典</w:t>
+      </w:r>
+      <w:r>
+        <w:rPr>
+          <w:rFonts w:eastAsia="楷体" w:hint="eastAsia"/>
+          <w:sz w:val="24"/>
+          <w:szCs w:val="24"/>
+        </w:rPr>
+        <w:t>松弛方法</w:t>
+      </w:r>
+      <w:r>
+        <w:rPr>
+          <w:rFonts w:eastAsia="楷体"/>
+          <w:sz w:val="24"/>
+          <w:szCs w:val="24"/>
+        </w:rPr>
+        <w:t>进行近似处理，将非线性规划（非凸规划）转变为线性规划（凸规划）。在此基础上，调用求解器求解，求解效率可显著提升，同时也可尽量降低精度损失。</w:t>
       </w:r>
     </w:p>
     <w:p>
@@ -6469,7 +5147,7 @@
       </w:pPr>
       <w:r>
         <w:rPr>
-          <w:rFonts w:eastAsia="楷体" w:hint="eastAsia"/>
+          <w:rFonts w:eastAsia="楷体"/>
           <w:sz w:val="24"/>
           <w:szCs w:val="24"/>
         </w:rPr>
@@ -6485,7 +5163,7 @@
       </w:r>
       <w:r>
         <w:rPr>
-          <w:rFonts w:eastAsia="楷体" w:hint="eastAsia"/>
+          <w:rFonts w:eastAsia="楷体"/>
           <w:sz w:val="24"/>
           <w:szCs w:val="24"/>
         </w:rPr>
@@ -6493,7 +5171,7 @@
       </w:r>
       <w:r>
         <w:rPr>
-          <w:rFonts w:eastAsia="楷体" w:hint="eastAsia"/>
+          <w:rFonts w:eastAsia="楷体"/>
           <w:b/>
           <w:sz w:val="24"/>
           <w:szCs w:val="24"/>
@@ -6513,11 +5191,77 @@
       </w:pPr>
       <w:r>
         <w:rPr>
-          <w:rFonts w:eastAsia="楷体" w:hint="eastAsia"/>
-          <w:sz w:val="24"/>
-          <w:szCs w:val="24"/>
-        </w:rPr>
-        <w:t>使用数值优化方法，通过迭代方式对非线性（非凸）规划求局部最优解。而后有两种可能的选择（可根据试验结果选择）：</w:t>
+          <w:rFonts w:eastAsia="楷体"/>
+          <w:sz w:val="24"/>
+          <w:szCs w:val="24"/>
+        </w:rPr>
+        <w:t>使用数值优化方法，</w:t>
+      </w:r>
+      <w:r>
+        <w:rPr>
+          <w:rFonts w:eastAsia="楷体" w:hint="eastAsia"/>
+          <w:sz w:val="24"/>
+          <w:szCs w:val="24"/>
+        </w:rPr>
+        <w:t>通过迭代方式</w:t>
+      </w:r>
+      <w:r>
+        <w:rPr>
+          <w:rFonts w:eastAsia="楷体"/>
+          <w:sz w:val="24"/>
+          <w:szCs w:val="24"/>
+        </w:rPr>
+        <w:t>对非线性（非</w:t>
+      </w:r>
+      <w:proofErr w:type="gramStart"/>
+      <w:r>
+        <w:rPr>
+          <w:rFonts w:eastAsia="楷体"/>
+          <w:sz w:val="24"/>
+          <w:szCs w:val="24"/>
+        </w:rPr>
+        <w:t>凸</w:t>
+      </w:r>
+      <w:proofErr w:type="gramEnd"/>
+      <w:r>
+        <w:rPr>
+          <w:rFonts w:eastAsia="楷体"/>
+          <w:sz w:val="24"/>
+          <w:szCs w:val="24"/>
+        </w:rPr>
+        <w:t>）规划</w:t>
+      </w:r>
+      <w:r>
+        <w:rPr>
+          <w:rFonts w:eastAsia="楷体" w:hint="eastAsia"/>
+          <w:sz w:val="24"/>
+          <w:szCs w:val="24"/>
+        </w:rPr>
+        <w:t>求</w:t>
+      </w:r>
+      <w:r>
+        <w:rPr>
+          <w:rFonts w:eastAsia="楷体"/>
+          <w:sz w:val="24"/>
+          <w:szCs w:val="24"/>
+        </w:rPr>
+        <w:t>局部最优解。而后有两种可能的选择（</w:t>
+      </w:r>
+      <w:r>
+        <w:rPr>
+          <w:rFonts w:eastAsia="楷体" w:hint="eastAsia"/>
+          <w:sz w:val="24"/>
+          <w:szCs w:val="24"/>
+        </w:rPr>
+        <w:t>可</w:t>
+      </w:r>
+      <w:r>
+        <w:rPr>
+          <w:rFonts w:eastAsia="楷体"/>
+          <w:sz w:val="24"/>
+          <w:szCs w:val="24"/>
+        </w:rPr>
+        <w:t>根据试验结果选择）：</w:t>
       </w:r>
     </w:p>
     <w:p>
@@ -6540,7 +5284,7 @@
       </w:r>
       <w:r>
         <w:rPr>
-          <w:rFonts w:eastAsia="楷体" w:hint="eastAsia"/>
+          <w:rFonts w:eastAsia="楷体"/>
           <w:sz w:val="24"/>
           <w:szCs w:val="24"/>
         </w:rPr>
@@ -6556,11 +5300,19 @@
       </w:r>
       <w:r>
         <w:rPr>
-          <w:rFonts w:eastAsia="楷体" w:hint="eastAsia"/>
+          <w:rFonts w:eastAsia="楷体"/>
           <w:sz w:val="24"/>
           <w:szCs w:val="24"/>
         </w:rPr>
         <w:t>方法，改善求解质量。</w:t>
+      </w:r>
+      <w:r>
+        <w:rPr>
+          <w:rFonts w:eastAsia="楷体" w:hint="eastAsia"/>
+          <w:sz w:val="24"/>
+          <w:szCs w:val="24"/>
+        </w:rPr>
+        <w:t>产生起点可以采用随机或网格采样，以及一些元启发式算法。</w:t>
       </w:r>
     </w:p>
     <w:p>
@@ -6583,7 +5335,7 @@
       </w:r>
       <w:r>
         <w:rPr>
-          <w:rFonts w:eastAsia="楷体" w:hint="eastAsia"/>
+          <w:rFonts w:eastAsia="楷体"/>
           <w:sz w:val="24"/>
           <w:szCs w:val="24"/>
         </w:rPr>
@@ -6602,7 +5354,7 @@
       </w:pPr>
       <w:r>
         <w:rPr>
-          <w:rFonts w:eastAsia="楷体" w:hint="eastAsia"/>
+          <w:rFonts w:eastAsia="楷体"/>
           <w:sz w:val="24"/>
           <w:szCs w:val="24"/>
         </w:rPr>
@@ -6618,7 +5370,7 @@
       </w:r>
       <w:r>
         <w:rPr>
-          <w:rFonts w:eastAsia="楷体" w:hint="eastAsia"/>
+          <w:rFonts w:eastAsia="楷体"/>
           <w:sz w:val="24"/>
           <w:szCs w:val="24"/>
         </w:rPr>
@@ -6626,7 +5378,7 @@
       </w:r>
       <w:r>
         <w:rPr>
-          <w:rFonts w:eastAsia="楷体" w:hint="eastAsia"/>
+          <w:rFonts w:eastAsia="楷体"/>
           <w:b/>
           <w:sz w:val="24"/>
           <w:szCs w:val="24"/>
@@ -6646,30 +5398,101 @@
       </w:pPr>
       <w:r>
         <w:rPr>
-          <w:rFonts w:eastAsia="楷体" w:hint="eastAsia"/>
-          <w:sz w:val="24"/>
-          <w:szCs w:val="24"/>
-        </w:rPr>
-        <w:t>增加一些规则来缩减可行域，如限制每个币种向外兑换时使用渠道的个数，或中转的币种总数等。另外，还可考虑暂时忽略部分约束（如手续费和子环路消除），以获得松弛解。</w:t>
-      </w:r>
-    </w:p>
-    <w:p>
-      <w:pPr>
-        <w:widowControl/>
-        <w:jc w:val="left"/>
-        <w:rPr>
-          <w:rFonts w:eastAsia="楷体"/>
-          <w:sz w:val="24"/>
-          <w:szCs w:val="24"/>
-        </w:rPr>
-      </w:pPr>
-      <w:r>
-        <w:rPr>
-          <w:rFonts w:eastAsia="楷体"/>
-          <w:sz w:val="24"/>
-          <w:szCs w:val="24"/>
-        </w:rPr>
-        <w:br w:type="page"/>
+          <w:rFonts w:eastAsia="楷体"/>
+          <w:sz w:val="24"/>
+          <w:szCs w:val="24"/>
+        </w:rPr>
+        <w:t>增加一些规则来缩减可行域</w:t>
+      </w:r>
+      <w:r>
+        <w:rPr>
+          <w:rFonts w:eastAsia="楷体" w:hint="eastAsia"/>
+          <w:sz w:val="24"/>
+          <w:szCs w:val="24"/>
+        </w:rPr>
+        <w:t>，</w:t>
+      </w:r>
+      <w:proofErr w:type="gramStart"/>
+      <w:r>
+        <w:rPr>
+          <w:rFonts w:eastAsia="楷体"/>
+          <w:sz w:val="24"/>
+          <w:szCs w:val="24"/>
+        </w:rPr>
+        <w:t>如</w:t>
+      </w:r>
+      <w:r>
+        <w:rPr>
+          <w:rFonts w:eastAsia="楷体"/>
+          <w:sz w:val="24"/>
+          <w:szCs w:val="24"/>
+        </w:rPr>
+        <w:t>分阶段</w:t>
+      </w:r>
+      <w:proofErr w:type="gramEnd"/>
+      <w:r>
+        <w:rPr>
+          <w:rFonts w:eastAsia="楷体"/>
+          <w:sz w:val="24"/>
+          <w:szCs w:val="24"/>
+        </w:rPr>
+        <w:t>得到时空网络（注意分解算法）、限制交易次数、</w:t>
+      </w:r>
+      <w:r>
+        <w:rPr>
+          <w:rFonts w:eastAsia="楷体"/>
+          <w:sz w:val="24"/>
+          <w:szCs w:val="24"/>
+        </w:rPr>
+        <w:t>每个币种向外兑换时使用渠道的个数</w:t>
+      </w:r>
+      <w:r>
+        <w:rPr>
+          <w:rFonts w:eastAsia="楷体" w:hint="eastAsia"/>
+          <w:sz w:val="24"/>
+          <w:szCs w:val="24"/>
+        </w:rPr>
+        <w:t>、</w:t>
+      </w:r>
+      <w:r>
+        <w:rPr>
+          <w:rFonts w:eastAsia="楷体"/>
+          <w:sz w:val="24"/>
+          <w:szCs w:val="24"/>
+        </w:rPr>
+        <w:t>中转的币种</w:t>
+      </w:r>
+      <w:r>
+        <w:rPr>
+          <w:rFonts w:eastAsia="楷体" w:hint="eastAsia"/>
+          <w:sz w:val="24"/>
+          <w:szCs w:val="24"/>
+        </w:rPr>
+        <w:t>总数</w:t>
+      </w:r>
+      <w:r>
+        <w:rPr>
+          <w:rFonts w:eastAsia="楷体"/>
+          <w:sz w:val="24"/>
+          <w:szCs w:val="24"/>
+        </w:rPr>
+        <w:t>等</w:t>
+      </w:r>
+      <w:r>
+        <w:rPr>
+          <w:rFonts w:eastAsia="楷体" w:hint="eastAsia"/>
+          <w:sz w:val="24"/>
+          <w:szCs w:val="24"/>
+        </w:rPr>
+        <w:t>。另外，还可考虑增加有效不等式（比如子环路消除），来提升运算效率</w:t>
+      </w:r>
+      <w:r>
+        <w:rPr>
+          <w:rFonts w:eastAsia="楷体"/>
+          <w:sz w:val="24"/>
+          <w:szCs w:val="24"/>
+        </w:rPr>
+        <w:t>。</w:t>
       </w:r>
     </w:p>
     <w:p>
@@ -6684,11 +5507,10 @@
       </w:pPr>
       <w:r>
         <w:rPr>
-          <w:rFonts w:eastAsia="楷体" w:hint="eastAsia"/>
-          <w:sz w:val="24"/>
-          <w:szCs w:val="24"/>
-        </w:rPr>
-        <w:lastRenderedPageBreak/>
+          <w:rFonts w:eastAsia="楷体"/>
+          <w:sz w:val="24"/>
+          <w:szCs w:val="24"/>
+        </w:rPr>
         <w:t>（</w:t>
       </w:r>
       <w:r>
@@ -6701,7 +5523,7 @@
       </w:r>
       <w:r>
         <w:rPr>
-          <w:rFonts w:eastAsia="楷体" w:hint="eastAsia"/>
+          <w:rFonts w:eastAsia="楷体"/>
           <w:sz w:val="24"/>
           <w:szCs w:val="24"/>
         </w:rPr>
@@ -6709,7 +5531,7 @@
       </w:r>
       <w:r>
         <w:rPr>
-          <w:rFonts w:eastAsia="楷体" w:hint="eastAsia"/>
+          <w:rFonts w:eastAsia="楷体"/>
           <w:b/>
           <w:sz w:val="24"/>
           <w:szCs w:val="24"/>
@@ -6733,7 +5555,57 @@
           <w:sz w:val="24"/>
           <w:szCs w:val="24"/>
         </w:rPr>
-        <w:t>智能优化算法，如遗传算法、禁忌搜索、粒子群搜索等，可广泛适用于非凸优化问题的求解。相比局部搜索算法，能获得更高的精度，具备全局寻优性能。但是该类方法效率较低。</w:t>
+        <w:t>智能优化算法，如遗传算法、禁忌搜索、</w:t>
+      </w:r>
+      <w:r>
+        <w:rPr>
+          <w:rFonts w:eastAsia="楷体"/>
+          <w:sz w:val="24"/>
+          <w:szCs w:val="24"/>
+        </w:rPr>
+        <w:t>粒子群搜索</w:t>
+      </w:r>
+      <w:r>
+        <w:rPr>
+          <w:rFonts w:eastAsia="楷体" w:hint="eastAsia"/>
+          <w:sz w:val="24"/>
+          <w:szCs w:val="24"/>
+        </w:rPr>
+        <w:t>等，可广泛适用于非</w:t>
+      </w:r>
+      <w:proofErr w:type="gramStart"/>
+      <w:r>
+        <w:rPr>
+          <w:rFonts w:eastAsia="楷体" w:hint="eastAsia"/>
+          <w:sz w:val="24"/>
+          <w:szCs w:val="24"/>
+        </w:rPr>
+        <w:t>凸</w:t>
+      </w:r>
+      <w:proofErr w:type="gramEnd"/>
+      <w:r>
+        <w:rPr>
+          <w:rFonts w:eastAsia="楷体" w:hint="eastAsia"/>
+          <w:sz w:val="24"/>
+          <w:szCs w:val="24"/>
+        </w:rPr>
+        <w:t>优化问题的求解。相比局部搜索算法，能获得更高的精度，具备全局寻优性能</w:t>
+      </w:r>
+      <w:r>
+        <w:rPr>
+          <w:rFonts w:eastAsia="楷体"/>
+          <w:sz w:val="24"/>
+          <w:szCs w:val="24"/>
+        </w:rPr>
+        <w:t>。但是该类方法效率较低</w:t>
+      </w:r>
+      <w:r>
+        <w:rPr>
+          <w:rFonts w:eastAsia="楷体" w:hint="eastAsia"/>
+          <w:sz w:val="24"/>
+          <w:szCs w:val="24"/>
+        </w:rPr>
+        <w:t>。</w:t>
       </w:r>
     </w:p>
     <w:p>
@@ -6752,7 +5624,15 @@
           <w:sz w:val="24"/>
           <w:szCs w:val="24"/>
         </w:rPr>
-        <w:t>此外需要说明，该方法的适应性更广，不仅可以适用于目前静态问题的求解，也可用来求解动态问题（即汇兑过程中，受到外部环境影响，汇率也在实时变化）。</w:t>
+        <w:t>此外需要说明，</w:t>
+      </w:r>
+      <w:r>
+        <w:rPr>
+          <w:rFonts w:eastAsia="楷体"/>
+          <w:sz w:val="24"/>
+          <w:szCs w:val="24"/>
+        </w:rPr>
+        <w:t>该方法的适应性更广，不仅可以适用于目前静态问题的求解，也可用来求解动态问题（即汇兑过程中，受到外部环境影响，汇率也在实时变化）。</w:t>
       </w:r>
     </w:p>
     <w:p>
@@ -6761,14 +5641,13 @@
         <w:ind w:firstLineChars="200" w:firstLine="480"/>
         <w:rPr>
           <w:rFonts w:eastAsia="楷体"/>
-          <w:b/>
-          <w:sz w:val="24"/>
-          <w:szCs w:val="24"/>
-        </w:rPr>
-      </w:pPr>
-      <w:r>
-        <w:rPr>
-          <w:rFonts w:eastAsia="楷体" w:hint="eastAsia"/>
+          <w:sz w:val="24"/>
+          <w:szCs w:val="24"/>
+        </w:rPr>
+      </w:pPr>
+      <w:r>
+        <w:rPr>
+          <w:rFonts w:eastAsia="楷体"/>
           <w:sz w:val="24"/>
           <w:szCs w:val="24"/>
         </w:rPr>
@@ -6784,7 +5663,7 @@
       </w:r>
       <w:r>
         <w:rPr>
-          <w:rFonts w:eastAsia="楷体" w:hint="eastAsia"/>
+          <w:rFonts w:eastAsia="楷体"/>
           <w:sz w:val="24"/>
           <w:szCs w:val="24"/>
         </w:rPr>
@@ -6792,7 +5671,7 @@
       </w:r>
       <w:r>
         <w:rPr>
-          <w:rFonts w:eastAsia="楷体" w:hint="eastAsia"/>
+          <w:rFonts w:eastAsia="楷体"/>
           <w:b/>
           <w:sz w:val="24"/>
           <w:szCs w:val="24"/>
@@ -6812,13 +5691,59 @@
       </w:pPr>
       <w:r>
         <w:rPr>
-          <w:rFonts w:eastAsia="楷体" w:hint="eastAsia"/>
-          <w:color w:val="auto"/>
-          <w:kern w:val="0"/>
-          <w:sz w:val="24"/>
-          <w:szCs w:val="24"/>
-        </w:rPr>
-        <w:t>拟基于动态规划求解最短路问题，将结果作为初始解，而后通过邻域搜索进行改进。但此种方案目前并不成熟，后续将对其求解质量和效率展开进一步论证。</w:t>
+          <w:rFonts w:eastAsia="楷体"/>
+          <w:sz w:val="24"/>
+          <w:szCs w:val="24"/>
+        </w:rPr>
+        <w:t>拟基于</w:t>
+      </w:r>
+      <w:r>
+        <w:rPr>
+          <w:rFonts w:eastAsia="楷体" w:hint="eastAsia"/>
+          <w:sz w:val="24"/>
+          <w:szCs w:val="24"/>
+        </w:rPr>
+        <w:t>动态规划求解</w:t>
+      </w:r>
+      <w:r>
+        <w:rPr>
+          <w:rFonts w:eastAsia="楷体"/>
+          <w:sz w:val="24"/>
+          <w:szCs w:val="24"/>
+        </w:rPr>
+        <w:t>最短路问题</w:t>
+      </w:r>
+      <w:r>
+        <w:rPr>
+          <w:rFonts w:eastAsia="楷体" w:hint="eastAsia"/>
+          <w:sz w:val="24"/>
+          <w:szCs w:val="24"/>
+        </w:rPr>
+        <w:t>，将结果</w:t>
+      </w:r>
+      <w:r>
+        <w:rPr>
+          <w:rFonts w:eastAsia="楷体"/>
+          <w:sz w:val="24"/>
+          <w:szCs w:val="24"/>
+        </w:rPr>
+        <w:t>作为初始解，而后通过邻域搜索进行改进。但此种方案目前并不成熟，</w:t>
+      </w:r>
+      <w:r>
+        <w:rPr>
+          <w:rFonts w:eastAsia="楷体" w:hint="eastAsia"/>
+          <w:sz w:val="24"/>
+          <w:szCs w:val="24"/>
+        </w:rPr>
+        <w:t>后续将对</w:t>
+      </w:r>
+      <w:r>
+        <w:rPr>
+          <w:rFonts w:eastAsia="楷体"/>
+          <w:sz w:val="24"/>
+          <w:szCs w:val="24"/>
+        </w:rPr>
+        <w:t>其求解质量和效率展开进一步论证。</w:t>
       </w:r>
     </w:p>
     <w:sectPr>
@@ -6832,7 +5757,7 @@
 </file>
 
 <file path=word/endnotes.xml><?xml version="1.0" encoding="utf-8"?>
-<w:endnotes xmlns:wpc="http://schemas.microsoft.com/office/word/2010/wordprocessingCanvas" xmlns:cx="http://schemas.microsoft.com/office/drawing/2014/chartex" xmlns:cx1="http://schemas.microsoft.com/office/drawing/2015/9/8/chartex" xmlns:cx2="http://schemas.microsoft.com/office/drawing/2015/10/21/chartex" xmlns:cx3="http://schemas.microsoft.com/office/drawing/2016/5/9/chartex" xmlns:cx4="http://schemas.microsoft.com/office/drawing/2016/5/10/chartex" xmlns:cx5="http://schemas.microsoft.com/office/drawing/2016/5/11/chartex" xmlns:cx6="http://schemas.microsoft.com/office/drawing/2016/5/12/chartex" xmlns:cx7="http://schemas.microsoft.com/office/drawing/2016/5/13/chartex" xmlns:cx8="http://schemas.microsoft.com/office/drawing/2016/5/14/chartex" xmlns:mc="http://schemas.openxmlformats.org/markup-compatibility/2006" xmlns:aink="http://schemas.microsoft.com/office/drawing/2016/ink" xmlns:am3d="http://schemas.microsoft.com/office/drawing/2017/model3d" xmlns:o="urn:schemas-microsoft-com:office:office" xmlns:r="http://schemas.openxmlformats.org/officeDocument/2006/relationships" xmlns:m="http://schemas.openxmlformats.org/officeDocument/2006/math" xmlns:v="urn:schemas-microsoft-com:vml" xmlns:wp14="http://schemas.microsoft.com/office/word/2010/wordprocessingDrawing" xmlns:wp="http://schemas.openxmlformats.org/drawingml/2006/wordprocessingDrawing" xmlns:w10="urn:schemas-microsoft-com:office:word" xmlns:w="http://schemas.openxmlformats.org/wordprocessingml/2006/main" xmlns:w14="http://schemas.microsoft.com/office/word/2010/wordml" xmlns:w15="http://schemas.microsoft.com/office/word/2012/wordml" xmlns:w16cex="http://schemas.microsoft.com/office/word/2018/wordml/cex" xmlns:w16cid="http://schemas.microsoft.com/office/word/2016/wordml/cid" xmlns:w16="http://schemas.microsoft.com/office/word/2018/wordml" xmlns:w16se="http://schemas.microsoft.com/office/word/2015/wordml/symex" xmlns:wpg="http://schemas.microsoft.com/office/word/2010/wordprocessingGroup" xmlns:wpi="http://schemas.microsoft.com/office/word/2010/wordprocessingInk" xmlns:wne="http://schemas.microsoft.com/office/word/2006/wordml" xmlns:wps="http://schemas.microsoft.com/office/word/2010/wordprocessingShape" mc:Ignorable="w14 w15 w16se w16cid w16 w16cex wp14">
+<w:endnotes xmlns:wpc="http://schemas.microsoft.com/office/word/2010/wordprocessingCanvas" xmlns:cx="http://schemas.microsoft.com/office/drawing/2014/chartex" xmlns:cx1="http://schemas.microsoft.com/office/drawing/2015/9/8/chartex" xmlns:cx2="http://schemas.microsoft.com/office/drawing/2015/10/21/chartex" xmlns:cx3="http://schemas.microsoft.com/office/drawing/2016/5/9/chartex" xmlns:cx4="http://schemas.microsoft.com/office/drawing/2016/5/10/chartex" xmlns:cx5="http://schemas.microsoft.com/office/drawing/2016/5/11/chartex" xmlns:cx6="http://schemas.microsoft.com/office/drawing/2016/5/12/chartex" xmlns:cx7="http://schemas.microsoft.com/office/drawing/2016/5/13/chartex" xmlns:cx8="http://schemas.microsoft.com/office/drawing/2016/5/14/chartex" xmlns:mc="http://schemas.openxmlformats.org/markup-compatibility/2006" xmlns:aink="http://schemas.microsoft.com/office/drawing/2016/ink" xmlns:am3d="http://schemas.microsoft.com/office/drawing/2017/model3d" xmlns:o="urn:schemas-microsoft-com:office:office" xmlns:r="http://schemas.openxmlformats.org/officeDocument/2006/relationships" xmlns:m="http://schemas.openxmlformats.org/officeDocument/2006/math" xmlns:v="urn:schemas-microsoft-com:vml" xmlns:wp14="http://schemas.microsoft.com/office/word/2010/wordprocessingDrawing" xmlns:wp="http://schemas.openxmlformats.org/drawingml/2006/wordprocessingDrawing" xmlns:w10="urn:schemas-microsoft-com:office:word" xmlns:w="http://schemas.openxmlformats.org/wordprocessingml/2006/main" xmlns:w14="http://schemas.microsoft.com/office/word/2010/wordml" xmlns:w15="http://schemas.microsoft.com/office/word/2012/wordml" xmlns:w16cid="http://schemas.microsoft.com/office/word/2016/wordml/cid" xmlns:w16se="http://schemas.microsoft.com/office/word/2015/wordml/symex" xmlns:wpg="http://schemas.microsoft.com/office/word/2010/wordprocessingGroup" xmlns:wpi="http://schemas.microsoft.com/office/word/2010/wordprocessingInk" xmlns:wne="http://schemas.microsoft.com/office/word/2006/wordml" xmlns:wps="http://schemas.microsoft.com/office/word/2010/wordprocessingShape" mc:Ignorable="w14 w15 w16se w16cid wp14">
   <w:endnote w:type="separator" w:id="-1">
     <w:p>
       <w:r>
@@ -6851,7 +5776,7 @@
 </file>
 
 <file path=word/footnotes.xml><?xml version="1.0" encoding="utf-8"?>
-<w:footnotes xmlns:wpc="http://schemas.microsoft.com/office/word/2010/wordprocessingCanvas" xmlns:cx="http://schemas.microsoft.com/office/drawing/2014/chartex" xmlns:cx1="http://schemas.microsoft.com/office/drawing/2015/9/8/chartex" xmlns:cx2="http://schemas.microsoft.com/office/drawing/2015/10/21/chartex" xmlns:cx3="http://schemas.microsoft.com/office/drawing/2016/5/9/chartex" xmlns:cx4="http://schemas.microsoft.com/office/drawing/2016/5/10/chartex" xmlns:cx5="http://schemas.microsoft.com/office/drawing/2016/5/11/chartex" xmlns:cx6="http://schemas.microsoft.com/office/drawing/2016/5/12/chartex" xmlns:cx7="http://schemas.microsoft.com/office/drawing/2016/5/13/chartex" xmlns:cx8="http://schemas.microsoft.com/office/drawing/2016/5/14/chartex" xmlns:mc="http://schemas.openxmlformats.org/markup-compatibility/2006" xmlns:aink="http://schemas.microsoft.com/office/drawing/2016/ink" xmlns:am3d="http://schemas.microsoft.com/office/drawing/2017/model3d" xmlns:o="urn:schemas-microsoft-com:office:office" xmlns:r="http://schemas.openxmlformats.org/officeDocument/2006/relationships" xmlns:m="http://schemas.openxmlformats.org/officeDocument/2006/math" xmlns:v="urn:schemas-microsoft-com:vml" xmlns:wp14="http://schemas.microsoft.com/office/word/2010/wordprocessingDrawing" xmlns:wp="http://schemas.openxmlformats.org/drawingml/2006/wordprocessingDrawing" xmlns:w10="urn:schemas-microsoft-com:office:word" xmlns:w="http://schemas.openxmlformats.org/wordprocessingml/2006/main" xmlns:w14="http://schemas.microsoft.com/office/word/2010/wordml" xmlns:w15="http://schemas.microsoft.com/office/word/2012/wordml" xmlns:w16cex="http://schemas.microsoft.com/office/word/2018/wordml/cex" xmlns:w16cid="http://schemas.microsoft.com/office/word/2016/wordml/cid" xmlns:w16="http://schemas.microsoft.com/office/word/2018/wordml" xmlns:w16se="http://schemas.microsoft.com/office/word/2015/wordml/symex" xmlns:wpg="http://schemas.microsoft.com/office/word/2010/wordprocessingGroup" xmlns:wpi="http://schemas.microsoft.com/office/word/2010/wordprocessingInk" xmlns:wne="http://schemas.microsoft.com/office/word/2006/wordml" xmlns:wps="http://schemas.microsoft.com/office/word/2010/wordprocessingShape" mc:Ignorable="w14 w15 w16se w16cid w16 w16cex wp14">
+<w:footnotes xmlns:wpc="http://schemas.microsoft.com/office/word/2010/wordprocessingCanvas" xmlns:cx="http://schemas.microsoft.com/office/drawing/2014/chartex" xmlns:cx1="http://schemas.microsoft.com/office/drawing/2015/9/8/chartex" xmlns:cx2="http://schemas.microsoft.com/office/drawing/2015/10/21/chartex" xmlns:cx3="http://schemas.microsoft.com/office/drawing/2016/5/9/chartex" xmlns:cx4="http://schemas.microsoft.com/office/drawing/2016/5/10/chartex" xmlns:cx5="http://schemas.microsoft.com/office/drawing/2016/5/11/chartex" xmlns:cx6="http://schemas.microsoft.com/office/drawing/2016/5/12/chartex" xmlns:cx7="http://schemas.microsoft.com/office/drawing/2016/5/13/chartex" xmlns:cx8="http://schemas.microsoft.com/office/drawing/2016/5/14/chartex" xmlns:mc="http://schemas.openxmlformats.org/markup-compatibility/2006" xmlns:aink="http://schemas.microsoft.com/office/drawing/2016/ink" xmlns:am3d="http://schemas.microsoft.com/office/drawing/2017/model3d" xmlns:o="urn:schemas-microsoft-com:office:office" xmlns:r="http://schemas.openxmlformats.org/officeDocument/2006/relationships" xmlns:m="http://schemas.openxmlformats.org/officeDocument/2006/math" xmlns:v="urn:schemas-microsoft-com:vml" xmlns:wp14="http://schemas.microsoft.com/office/word/2010/wordprocessingDrawing" xmlns:wp="http://schemas.openxmlformats.org/drawingml/2006/wordprocessingDrawing" xmlns:w10="urn:schemas-microsoft-com:office:word" xmlns:w="http://schemas.openxmlformats.org/wordprocessingml/2006/main" xmlns:w14="http://schemas.microsoft.com/office/word/2010/wordml" xmlns:w15="http://schemas.microsoft.com/office/word/2012/wordml" xmlns:w16cid="http://schemas.microsoft.com/office/word/2016/wordml/cid" xmlns:w16se="http://schemas.microsoft.com/office/word/2015/wordml/symex" xmlns:wpg="http://schemas.microsoft.com/office/word/2010/wordprocessingGroup" xmlns:wpi="http://schemas.microsoft.com/office/word/2010/wordprocessingInk" xmlns:wne="http://schemas.microsoft.com/office/word/2006/wordml" xmlns:wps="http://schemas.microsoft.com/office/word/2010/wordprocessingShape" mc:Ignorable="w14 w15 w16se w16cid wp14">
   <w:footnote w:type="separator" w:id="-1">
     <w:p>
       <w:r>
@@ -6870,7 +5795,7 @@
 </file>
 
 <file path=word/numbering.xml><?xml version="1.0" encoding="utf-8"?>
-<w:numbering xmlns:wpc="http://schemas.microsoft.com/office/word/2010/wordprocessingCanvas" xmlns:cx="http://schemas.microsoft.com/office/drawing/2014/chartex" xmlns:cx1="http://schemas.microsoft.com/office/drawing/2015/9/8/chartex" xmlns:cx2="http://schemas.microsoft.com/office/drawing/2015/10/21/chartex" xmlns:cx3="http://schemas.microsoft.com/office/drawing/2016/5/9/chartex" xmlns:cx4="http://schemas.microsoft.com/office/drawing/2016/5/10/chartex" xmlns:cx5="http://schemas.microsoft.com/office/drawing/2016/5/11/chartex" xmlns:cx6="http://schemas.microsoft.com/office/drawing/2016/5/12/chartex" xmlns:cx7="http://schemas.microsoft.com/office/drawing/2016/5/13/chartex" xmlns:cx8="http://schemas.microsoft.com/office/drawing/2016/5/14/chartex" xmlns:mc="http://schemas.openxmlformats.org/markup-compatibility/2006" xmlns:aink="http://schemas.microsoft.com/office/drawing/2016/ink" xmlns:am3d="http://schemas.microsoft.com/office/drawing/2017/model3d" xmlns:o="urn:schemas-microsoft-com:office:office" xmlns:r="http://schemas.openxmlformats.org/officeDocument/2006/relationships" xmlns:m="http://schemas.openxmlformats.org/officeDocument/2006/math" xmlns:v="urn:schemas-microsoft-com:vml" xmlns:wp14="http://schemas.microsoft.com/office/word/2010/wordprocessingDrawing" xmlns:wp="http://schemas.openxmlformats.org/drawingml/2006/wordprocessingDrawing" xmlns:w10="urn:schemas-microsoft-com:office:word" xmlns:w="http://schemas.openxmlformats.org/wordprocessingml/2006/main" xmlns:w14="http://schemas.microsoft.com/office/word/2010/wordml" xmlns:w15="http://schemas.microsoft.com/office/word/2012/wordml" xmlns:w16cex="http://schemas.microsoft.com/office/word/2018/wordml/cex" xmlns:w16cid="http://schemas.microsoft.com/office/word/2016/wordml/cid" xmlns:w16="http://schemas.microsoft.com/office/word/2018/wordml" xmlns:w16se="http://schemas.microsoft.com/office/word/2015/wordml/symex" xmlns:wpg="http://schemas.microsoft.com/office/word/2010/wordprocessingGroup" xmlns:wpi="http://schemas.microsoft.com/office/word/2010/wordprocessingInk" xmlns:wne="http://schemas.microsoft.com/office/word/2006/wordml" xmlns:wps="http://schemas.microsoft.com/office/word/2010/wordprocessingShape" mc:Ignorable="w14 w15 w16se w16cid w16 w16cex wp14">
+<w:numbering xmlns:wpc="http://schemas.microsoft.com/office/word/2010/wordprocessingCanvas" xmlns:cx="http://schemas.microsoft.com/office/drawing/2014/chartex" xmlns:cx1="http://schemas.microsoft.com/office/drawing/2015/9/8/chartex" xmlns:cx2="http://schemas.microsoft.com/office/drawing/2015/10/21/chartex" xmlns:cx3="http://schemas.microsoft.com/office/drawing/2016/5/9/chartex" xmlns:cx4="http://schemas.microsoft.com/office/drawing/2016/5/10/chartex" xmlns:cx5="http://schemas.microsoft.com/office/drawing/2016/5/11/chartex" xmlns:cx6="http://schemas.microsoft.com/office/drawing/2016/5/12/chartex" xmlns:cx7="http://schemas.microsoft.com/office/drawing/2016/5/13/chartex" xmlns:cx8="http://schemas.microsoft.com/office/drawing/2016/5/14/chartex" xmlns:mc="http://schemas.openxmlformats.org/markup-compatibility/2006" xmlns:aink="http://schemas.microsoft.com/office/drawing/2016/ink" xmlns:am3d="http://schemas.microsoft.com/office/drawing/2017/model3d" xmlns:o="urn:schemas-microsoft-com:office:office" xmlns:r="http://schemas.openxmlformats.org/officeDocument/2006/relationships" xmlns:m="http://schemas.openxmlformats.org/officeDocument/2006/math" xmlns:v="urn:schemas-microsoft-com:vml" xmlns:wp14="http://schemas.microsoft.com/office/word/2010/wordprocessingDrawing" xmlns:wp="http://schemas.openxmlformats.org/drawingml/2006/wordprocessingDrawing" xmlns:w10="urn:schemas-microsoft-com:office:word" xmlns:w="http://schemas.openxmlformats.org/wordprocessingml/2006/main" xmlns:w14="http://schemas.microsoft.com/office/word/2010/wordml" xmlns:w15="http://schemas.microsoft.com/office/word/2012/wordml" xmlns:w16cid="http://schemas.microsoft.com/office/word/2016/wordml/cid" xmlns:w16se="http://schemas.microsoft.com/office/word/2015/wordml/symex" xmlns:wpg="http://schemas.microsoft.com/office/word/2010/wordprocessingGroup" xmlns:wpi="http://schemas.microsoft.com/office/word/2010/wordprocessingInk" xmlns:wne="http://schemas.microsoft.com/office/word/2006/wordml" xmlns:wps="http://schemas.microsoft.com/office/word/2010/wordprocessingShape" mc:Ignorable="w14 w15 w16se w16cid wp14">
   <w:abstractNum w:abstractNumId="0" w15:restartNumberingAfterBreak="0">
     <w:nsid w:val="19F17A9E"/>
     <w:multiLevelType w:val="hybridMultilevel"/>
@@ -7053,7 +5978,7 @@
 </file>
 
 <file path=word/styles.xml><?xml version="1.0" encoding="utf-8"?>
-<w:styles xmlns:mc="http://schemas.openxmlformats.org/markup-compatibility/2006" xmlns:r="http://schemas.openxmlformats.org/officeDocument/2006/relationships" xmlns:w="http://schemas.openxmlformats.org/wordprocessingml/2006/main" xmlns:w14="http://schemas.microsoft.com/office/word/2010/wordml" xmlns:w15="http://schemas.microsoft.com/office/word/2012/wordml" xmlns:w16cex="http://schemas.microsoft.com/office/word/2018/wordml/cex" xmlns:w16cid="http://schemas.microsoft.com/office/word/2016/wordml/cid" xmlns:w16="http://schemas.microsoft.com/office/word/2018/wordml" xmlns:w16se="http://schemas.microsoft.com/office/word/2015/wordml/symex" mc:Ignorable="w14 w15 w16se w16cid w16 w16cex">
+<w:styles xmlns:mc="http://schemas.openxmlformats.org/markup-compatibility/2006" xmlns:r="http://schemas.openxmlformats.org/officeDocument/2006/relationships" xmlns:w="http://schemas.openxmlformats.org/wordprocessingml/2006/main" xmlns:w14="http://schemas.microsoft.com/office/word/2010/wordml" xmlns:w15="http://schemas.microsoft.com/office/word/2012/wordml" xmlns:w16cid="http://schemas.microsoft.com/office/word/2016/wordml/cid" xmlns:w16se="http://schemas.microsoft.com/office/word/2015/wordml/symex" mc:Ignorable="w14 w15 w16se w16cid">
   <w:docDefaults>
     <w:rPrDefault>
       <w:rPr>
@@ -7067,7 +5992,7 @@
     </w:rPrDefault>
     <w:pPrDefault/>
   </w:docDefaults>
-  <w:latentStyles w:defLockedState="0" w:defUIPriority="99" w:defSemiHidden="0" w:defUnhideWhenUsed="0" w:defQFormat="0" w:count="376">
+  <w:latentStyles w:defLockedState="0" w:defUIPriority="99" w:defSemiHidden="0" w:defUnhideWhenUsed="0" w:defQFormat="0" w:count="375">
     <w:lsdException w:name="Normal" w:uiPriority="0" w:qFormat="1"/>
     <w:lsdException w:name="heading 1" w:uiPriority="9" w:qFormat="1"/>
     <w:lsdException w:name="heading 2" w:semiHidden="1" w:uiPriority="9" w:unhideWhenUsed="1" w:qFormat="1"/>
@@ -7443,9 +6368,8 @@
     <w:lsdException w:name="Smart Hyperlink" w:semiHidden="1" w:unhideWhenUsed="1"/>
     <w:lsdException w:name="Hashtag" w:semiHidden="1" w:unhideWhenUsed="1"/>
     <w:lsdException w:name="Unresolved Mention" w:semiHidden="1" w:unhideWhenUsed="1"/>
-    <w:lsdException w:name="Smart Link" w:semiHidden="1" w:unhideWhenUsed="1"/>
   </w:latentStyles>
-  <w:style w:type="paragraph" w:default="1" w:styleId="Normal">
+  <w:style w:type="paragraph" w:default="1" w:styleId="a">
     <w:name w:val="Normal"/>
     <w:qFormat/>
     <w:pPr>
@@ -7453,11 +6377,11 @@
       <w:jc w:val="both"/>
     </w:pPr>
   </w:style>
-  <w:style w:type="paragraph" w:styleId="Heading1">
+  <w:style w:type="paragraph" w:styleId="1">
     <w:name w:val="heading 1"/>
-    <w:basedOn w:val="Normal"/>
-    <w:next w:val="Normal"/>
-    <w:link w:val="Heading1Char"/>
+    <w:basedOn w:val="a"/>
+    <w:next w:val="a"/>
+    <w:link w:val="10"/>
     <w:uiPriority w:val="9"/>
     <w:qFormat/>
     <w:rsid w:val="00107B78"/>
@@ -7476,11 +6400,11 @@
       <w:szCs w:val="44"/>
     </w:rPr>
   </w:style>
-  <w:style w:type="paragraph" w:styleId="Heading2">
+  <w:style w:type="paragraph" w:styleId="2">
     <w:name w:val="heading 2"/>
-    <w:basedOn w:val="Normal"/>
-    <w:next w:val="Normal"/>
-    <w:link w:val="Heading2Char"/>
+    <w:basedOn w:val="a"/>
+    <w:next w:val="a"/>
+    <w:link w:val="20"/>
     <w:uiPriority w:val="9"/>
     <w:unhideWhenUsed/>
     <w:qFormat/>
@@ -7499,13 +6423,13 @@
       <w:szCs w:val="32"/>
     </w:rPr>
   </w:style>
-  <w:style w:type="character" w:default="1" w:styleId="DefaultParagraphFont">
+  <w:style w:type="character" w:default="1" w:styleId="a0">
     <w:name w:val="Default Paragraph Font"/>
     <w:uiPriority w:val="1"/>
     <w:semiHidden/>
     <w:unhideWhenUsed/>
   </w:style>
-  <w:style w:type="table" w:default="1" w:styleId="TableNormal">
+  <w:style w:type="table" w:default="1" w:styleId="a1">
     <w:name w:val="Normal Table"/>
     <w:uiPriority w:val="99"/>
     <w:semiHidden/>
@@ -7520,16 +6444,16 @@
       </w:tblCellMar>
     </w:tblPr>
   </w:style>
-  <w:style w:type="numbering" w:default="1" w:styleId="NoList">
+  <w:style w:type="numbering" w:default="1" w:styleId="a2">
     <w:name w:val="No List"/>
     <w:uiPriority w:val="99"/>
     <w:semiHidden/>
     <w:unhideWhenUsed/>
   </w:style>
-  <w:style w:type="character" w:customStyle="1" w:styleId="Heading1Char">
-    <w:name w:val="Heading 1 Char"/>
-    <w:basedOn w:val="DefaultParagraphFont"/>
-    <w:link w:val="Heading1"/>
+  <w:style w:type="character" w:customStyle="1" w:styleId="10">
+    <w:name w:val="标题 1 字符"/>
+    <w:basedOn w:val="a0"/>
+    <w:link w:val="1"/>
     <w:uiPriority w:val="9"/>
     <w:rsid w:val="00107B78"/>
     <w:rPr>
@@ -7541,9 +6465,9 @@
       <w:szCs w:val="44"/>
     </w:rPr>
   </w:style>
-  <w:style w:type="table" w:styleId="TableGrid">
+  <w:style w:type="table" w:styleId="a3">
     <w:name w:val="Table Grid"/>
-    <w:basedOn w:val="TableNormal"/>
+    <w:basedOn w:val="a1"/>
     <w:uiPriority w:val="39"/>
     <w:rsid w:val="007C1D42"/>
     <w:tblPr>
@@ -7559,8 +6483,8 @@
   </w:style>
   <w:style w:type="paragraph" w:customStyle="1" w:styleId="MTDisplayEquation">
     <w:name w:val="MTDisplayEquation"/>
-    <w:basedOn w:val="Normal"/>
-    <w:next w:val="Normal"/>
+    <w:basedOn w:val="a"/>
+    <w:next w:val="a"/>
     <w:link w:val="MTDisplayEquation0"/>
     <w:rsid w:val="003B04BB"/>
     <w:pPr>
@@ -7579,7 +6503,7 @@
   </w:style>
   <w:style w:type="character" w:customStyle="1" w:styleId="MTDisplayEquation0">
     <w:name w:val="MTDisplayEquation 字符"/>
-    <w:basedOn w:val="DefaultParagraphFont"/>
+    <w:basedOn w:val="a0"/>
     <w:link w:val="MTDisplayEquation"/>
     <w:rsid w:val="003B04BB"/>
     <w:rPr>
@@ -7590,8 +6514,8 @@
   </w:style>
   <w:style w:type="paragraph" w:customStyle="1" w:styleId="AMDisplayEquation">
     <w:name w:val="AMDisplayEquation"/>
-    <w:basedOn w:val="Normal"/>
-    <w:next w:val="Normal"/>
+    <w:basedOn w:val="a"/>
+    <w:next w:val="a"/>
     <w:link w:val="AMDisplayEquation0"/>
     <w:rsid w:val="0060755E"/>
     <w:pPr>
@@ -7610,7 +6534,7 @@
   </w:style>
   <w:style w:type="character" w:customStyle="1" w:styleId="AMDisplayEquation0">
     <w:name w:val="AMDisplayEquation 字符"/>
-    <w:basedOn w:val="DefaultParagraphFont"/>
+    <w:basedOn w:val="a0"/>
     <w:link w:val="AMDisplayEquation"/>
     <w:rsid w:val="0060755E"/>
     <w:rPr>
@@ -7621,7 +6545,7 @@
   </w:style>
   <w:style w:type="character" w:customStyle="1" w:styleId="AMEquationSection">
     <w:name w:val="AMEquationSection"/>
-    <w:basedOn w:val="DefaultParagraphFont"/>
+    <w:basedOn w:val="a0"/>
     <w:rsid w:val="003A30AC"/>
     <w:rPr>
       <w:rFonts w:eastAsia="楷体"/>
@@ -7631,10 +6555,10 @@
       <w:sz w:val="36"/>
     </w:rPr>
   </w:style>
-  <w:style w:type="character" w:customStyle="1" w:styleId="Heading2Char">
-    <w:name w:val="Heading 2 Char"/>
-    <w:basedOn w:val="DefaultParagraphFont"/>
-    <w:link w:val="Heading2"/>
+  <w:style w:type="character" w:customStyle="1" w:styleId="20">
+    <w:name w:val="标题 2 字符"/>
+    <w:basedOn w:val="a0"/>
+    <w:link w:val="2"/>
     <w:uiPriority w:val="9"/>
     <w:rsid w:val="00FE37C3"/>
     <w:rPr>
@@ -7645,9 +6569,9 @@
       <w:szCs w:val="32"/>
     </w:rPr>
   </w:style>
-  <w:style w:type="paragraph" w:styleId="ListParagraph">
+  <w:style w:type="paragraph" w:styleId="a4">
     <w:name w:val="List Paragraph"/>
-    <w:basedOn w:val="Normal"/>
+    <w:basedOn w:val="a"/>
     <w:uiPriority w:val="34"/>
     <w:qFormat/>
     <w:rsid w:val="00196306"/>
@@ -7655,10 +6579,10 @@
       <w:ind w:firstLineChars="200" w:firstLine="420"/>
     </w:pPr>
   </w:style>
-  <w:style w:type="paragraph" w:styleId="Header">
+  <w:style w:type="paragraph" w:styleId="a5">
     <w:name w:val="header"/>
-    <w:basedOn w:val="Normal"/>
-    <w:link w:val="HeaderChar"/>
+    <w:basedOn w:val="a"/>
+    <w:link w:val="a6"/>
     <w:uiPriority w:val="99"/>
     <w:unhideWhenUsed/>
     <w:rsid w:val="00D96994"/>
@@ -7678,10 +6602,10 @@
       <w:szCs w:val="18"/>
     </w:rPr>
   </w:style>
-  <w:style w:type="character" w:customStyle="1" w:styleId="HeaderChar">
-    <w:name w:val="Header Char"/>
-    <w:basedOn w:val="DefaultParagraphFont"/>
-    <w:link w:val="Header"/>
+  <w:style w:type="character" w:customStyle="1" w:styleId="a6">
+    <w:name w:val="页眉 字符"/>
+    <w:basedOn w:val="a0"/>
+    <w:link w:val="a5"/>
     <w:uiPriority w:val="99"/>
     <w:rsid w:val="00D96994"/>
     <w:rPr>
@@ -7689,10 +6613,10 @@
       <w:szCs w:val="18"/>
     </w:rPr>
   </w:style>
-  <w:style w:type="paragraph" w:styleId="Footer">
+  <w:style w:type="paragraph" w:styleId="a7">
     <w:name w:val="footer"/>
-    <w:basedOn w:val="Normal"/>
-    <w:link w:val="FooterChar"/>
+    <w:basedOn w:val="a"/>
+    <w:link w:val="a8"/>
     <w:uiPriority w:val="99"/>
     <w:unhideWhenUsed/>
     <w:rsid w:val="00D96994"/>
@@ -7709,25 +6633,15 @@
       <w:szCs w:val="18"/>
     </w:rPr>
   </w:style>
-  <w:style w:type="character" w:customStyle="1" w:styleId="FooterChar">
-    <w:name w:val="Footer Char"/>
-    <w:basedOn w:val="DefaultParagraphFont"/>
-    <w:link w:val="Footer"/>
+  <w:style w:type="character" w:customStyle="1" w:styleId="a8">
+    <w:name w:val="页脚 字符"/>
+    <w:basedOn w:val="a0"/>
+    <w:link w:val="a7"/>
     <w:uiPriority w:val="99"/>
     <w:rsid w:val="00D96994"/>
     <w:rPr>
       <w:sz w:val="18"/>
       <w:szCs w:val="18"/>
-    </w:rPr>
-  </w:style>
-  <w:style w:type="character" w:styleId="PlaceholderText">
-    <w:name w:val="Placeholder Text"/>
-    <w:basedOn w:val="DefaultParagraphFont"/>
-    <w:uiPriority w:val="99"/>
-    <w:semiHidden/>
-    <w:rsid w:val="00451290"/>
-    <w:rPr>
-      <w:color w:val="808080"/>
     </w:rPr>
   </w:style>
 </w:styles>

</xml_diff>